<commit_message>
Uppdaterat rapporten och lagt till mer analys
</commit_message>
<xml_diff>
--- a/Rapport by MF.docx
+++ b/Rapport by MF.docx
@@ -1,6 +1,6 @@
 
 <file path=word/document.xml><?xml version="1.0" encoding="utf-8"?>
-<w:document xmlns:wpc="http://schemas.microsoft.com/office/word/2010/wordprocessingCanvas" xmlns:cx="http://schemas.microsoft.com/office/drawing/2014/chartex" xmlns:cx1="http://schemas.microsoft.com/office/drawing/2015/9/8/chartex" xmlns:cx2="http://schemas.microsoft.com/office/drawing/2015/10/21/chartex" xmlns:cx3="http://schemas.microsoft.com/office/drawing/2016/5/9/chartex" xmlns:cx4="http://schemas.microsoft.com/office/drawing/2016/5/10/chartex" xmlns:cx5="http://schemas.microsoft.com/office/drawing/2016/5/11/chartex" xmlns:cx6="http://schemas.microsoft.com/office/drawing/2016/5/12/chartex" xmlns:cx7="http://schemas.microsoft.com/office/drawing/2016/5/13/chartex" xmlns:cx8="http://schemas.microsoft.com/office/drawing/2016/5/14/chartex" xmlns:mc="http://schemas.openxmlformats.org/markup-compatibility/2006" xmlns:aink="http://schemas.microsoft.com/office/drawing/2016/ink" xmlns:am3d="http://schemas.microsoft.com/office/drawing/2017/model3d" xmlns:o="urn:schemas-microsoft-com:office:office" xmlns:oel="http://schemas.microsoft.com/office/2019/extlst" xmlns:r="http://schemas.openxmlformats.org/officeDocument/2006/relationships" xmlns:m="http://schemas.openxmlformats.org/officeDocument/2006/math" xmlns:v="urn:schemas-microsoft-com:vml" xmlns:wp14="http://schemas.microsoft.com/office/word/2010/wordprocessingDrawing" xmlns:wp="http://schemas.openxmlformats.org/drawingml/2006/wordprocessingDrawing" xmlns:w10="urn:schemas-microsoft-com:office:word" xmlns:w="http://schemas.openxmlformats.org/wordprocessingml/2006/main" xmlns:w14="http://schemas.microsoft.com/office/word/2010/wordml" xmlns:w15="http://schemas.microsoft.com/office/word/2012/wordml" xmlns:w16cex="http://schemas.microsoft.com/office/word/2018/wordml/cex" xmlns:w16cid="http://schemas.microsoft.com/office/word/2016/wordml/cid" xmlns:w16="http://schemas.microsoft.com/office/word/2018/wordml" xmlns:w16sdtdh="http://schemas.microsoft.com/office/word/2020/wordml/sdtdatahash" xmlns:w16se="http://schemas.microsoft.com/office/word/2015/wordml/symex" xmlns:wpg="http://schemas.microsoft.com/office/word/2010/wordprocessingGroup" xmlns:wpi="http://schemas.microsoft.com/office/word/2010/wordprocessingInk" xmlns:wne="http://schemas.microsoft.com/office/word/2006/wordml" xmlns:wps="http://schemas.microsoft.com/office/word/2010/wordprocessingShape" mc:Ignorable="w14 w15 w16se w16cid w16 w16cex w16sdtdh wp14">
+<w:document xmlns:wpc="http://schemas.microsoft.com/office/word/2010/wordprocessingCanvas" xmlns:cx="http://schemas.microsoft.com/office/drawing/2014/chartex" xmlns:cx1="http://schemas.microsoft.com/office/drawing/2015/9/8/chartex" xmlns:cx2="http://schemas.microsoft.com/office/drawing/2015/10/21/chartex" xmlns:cx3="http://schemas.microsoft.com/office/drawing/2016/5/9/chartex" xmlns:cx4="http://schemas.microsoft.com/office/drawing/2016/5/10/chartex" xmlns:cx5="http://schemas.microsoft.com/office/drawing/2016/5/11/chartex" xmlns:cx6="http://schemas.microsoft.com/office/drawing/2016/5/12/chartex" xmlns:cx7="http://schemas.microsoft.com/office/drawing/2016/5/13/chartex" xmlns:cx8="http://schemas.microsoft.com/office/drawing/2016/5/14/chartex" xmlns:mc="http://schemas.openxmlformats.org/markup-compatibility/2006" xmlns:aink="http://schemas.microsoft.com/office/drawing/2016/ink" xmlns:am3d="http://schemas.microsoft.com/office/drawing/2017/model3d" xmlns:o="urn:schemas-microsoft-com:office:office" xmlns:oel="http://schemas.microsoft.com/office/2019/extlst" xmlns:r="http://schemas.openxmlformats.org/officeDocument/2006/relationships" xmlns:m="http://schemas.openxmlformats.org/officeDocument/2006/math" xmlns:v="urn:schemas-microsoft-com:vml" xmlns:wp14="http://schemas.microsoft.com/office/word/2010/wordprocessingDrawing" xmlns:wp="http://schemas.openxmlformats.org/drawingml/2006/wordprocessingDrawing" xmlns:w10="urn:schemas-microsoft-com:office:word" xmlns:w="http://schemas.openxmlformats.org/wordprocessingml/2006/main" xmlns:w14="http://schemas.microsoft.com/office/word/2010/wordml" xmlns:w15="http://schemas.microsoft.com/office/word/2012/wordml" xmlns:w16cex="http://schemas.microsoft.com/office/word/2018/wordml/cex" xmlns:w16cid="http://schemas.microsoft.com/office/word/2016/wordml/cid" xmlns:w16="http://schemas.microsoft.com/office/word/2018/wordml" xmlns:w16du="http://schemas.microsoft.com/office/word/2023/wordml/word16du" xmlns:w16sdtdh="http://schemas.microsoft.com/office/word/2020/wordml/sdtdatahash" xmlns:w16se="http://schemas.microsoft.com/office/word/2015/wordml/symex" xmlns:wpg="http://schemas.microsoft.com/office/word/2010/wordprocessingGroup" xmlns:wpi="http://schemas.microsoft.com/office/word/2010/wordprocessingInk" xmlns:wne="http://schemas.microsoft.com/office/word/2006/wordml" xmlns:wps="http://schemas.microsoft.com/office/word/2010/wordprocessingShape" mc:Ignorable="w14 w15 w16se w16cid w16 w16cex w16sdtdh w16du wp14">
   <w:body>
     <w:p>
       <w:pPr>
@@ -34,21 +34,12 @@
           <w:szCs w:val="96"/>
         </w:rPr>
       </w:pPr>
-      <w:proofErr w:type="spellStart"/>
       <w:r>
         <w:rPr>
           <w:sz w:val="96"/>
           <w:szCs w:val="96"/>
         </w:rPr>
-        <w:t>Cardata</w:t>
-      </w:r>
-      <w:proofErr w:type="spellEnd"/>
-      <w:r>
-        <w:rPr>
-          <w:sz w:val="96"/>
-          <w:szCs w:val="96"/>
-        </w:rPr>
-        <w:t xml:space="preserve"> analys</w:t>
+        <w:t>Cardata analys</w:t>
       </w:r>
       <w:r>
         <w:rPr>
@@ -259,16 +250,15 @@
           <w:szCs w:val="40"/>
           <w:lang w:val="en-US"/>
         </w:rPr>
-        <w:t xml:space="preserve"> </w:t>
-      </w:r>
-      <w:proofErr w:type="spellStart"/>
+        <w:t xml:space="preserve"> kunskap</w:t>
+      </w:r>
       <w:r>
         <w:rPr>
           <w:sz w:val="40"/>
           <w:szCs w:val="40"/>
           <w:lang w:val="en-US"/>
         </w:rPr>
-        <w:t>kunskap</w:t>
+        <w:t>s</w:t>
       </w:r>
       <w:r>
         <w:rPr>
@@ -276,7 +266,7 @@
           <w:szCs w:val="40"/>
           <w:lang w:val="en-US"/>
         </w:rPr>
-        <w:t>s</w:t>
+        <w:t>k</w:t>
       </w:r>
       <w:r>
         <w:rPr>
@@ -284,59 +274,40 @@
           <w:szCs w:val="40"/>
           <w:lang w:val="en-US"/>
         </w:rPr>
-        <w:t>k</w:t>
-      </w:r>
-      <w:r>
+        <w:t xml:space="preserve">ontroll </w:t>
+      </w:r>
+    </w:p>
+    <w:p>
+      <w:pPr>
+        <w:jc w:val="right"/>
         <w:rPr>
           <w:sz w:val="40"/>
           <w:szCs w:val="40"/>
-          <w:lang w:val="en-US"/>
-        </w:rPr>
-        <w:t>ontroll</w:t>
-      </w:r>
-      <w:proofErr w:type="spellEnd"/>
-      <w:r>
+        </w:rPr>
+      </w:pPr>
+    </w:p>
+    <w:p>
+      <w:pPr>
+        <w:jc w:val="right"/>
         <w:rPr>
           <w:sz w:val="40"/>
           <w:szCs w:val="40"/>
-          <w:lang w:val="en-US"/>
-        </w:rPr>
-        <w:t xml:space="preserve"> </w:t>
-      </w:r>
-    </w:p>
-    <w:p>
-      <w:pPr>
-        <w:jc w:val="right"/>
+        </w:rPr>
+      </w:pPr>
+      <w:r>
         <w:rPr>
           <w:sz w:val="40"/>
           <w:szCs w:val="40"/>
         </w:rPr>
-      </w:pPr>
-    </w:p>
-    <w:p>
-      <w:pPr>
-        <w:jc w:val="right"/>
+        <w:t>2024-0</w:t>
+      </w:r>
+      <w:r>
         <w:rPr>
           <w:sz w:val="40"/>
           <w:szCs w:val="40"/>
         </w:rPr>
-      </w:pPr>
-      <w:proofErr w:type="gramStart"/>
-      <w:r>
-        <w:rPr>
-          <w:sz w:val="40"/>
-          <w:szCs w:val="40"/>
-        </w:rPr>
-        <w:t>2024-0</w:t>
-      </w:r>
-      <w:r>
-        <w:rPr>
-          <w:sz w:val="40"/>
-          <w:szCs w:val="40"/>
-        </w:rPr>
         <w:t>4</w:t>
       </w:r>
-      <w:proofErr w:type="gramEnd"/>
     </w:p>
     <w:p>
       <w:pPr>
@@ -404,61 +375,39 @@
           <w:color w:val="0D0D0D"/>
           <w:shd w:val="clear" w:color="auto" w:fill="FFFFFF"/>
         </w:rPr>
-        <w:t xml:space="preserve">Studien undersöker effektiviteten av en linjär regressionsmodell för att förutsäga bilpriser baserat på ett omfattande </w:t>
-      </w:r>
-      <w:proofErr w:type="spellStart"/>
+        <w:t xml:space="preserve">Studien undersöker effektiviteten av en linjär regressionsmodell för att förutsäga bilpriser baserat på ett omfattande dataset med bilattribut som märke, årsmodell, bränsletyp, miltal, och växellåda. Modellen tränades och validerades med hjälp av metoder som korsvalidering och diagnostiska tester för att bedöma dess prediktionsprestanda och identifiera potentiella förbättringsområden. Resultaten visar att modellen har en rimlig förutsägelseförmåga med en genomsnittlig absolut fel (MAE) på </w:t>
+      </w:r>
       <w:r>
         <w:rPr>
           <w:rFonts w:ascii="Segoe UI" w:hAnsi="Segoe UI" w:cs="Segoe UI"/>
           <w:color w:val="0D0D0D"/>
           <w:shd w:val="clear" w:color="auto" w:fill="FFFFFF"/>
         </w:rPr>
-        <w:t>dataset</w:t>
-      </w:r>
-      <w:proofErr w:type="spellEnd"/>
+        <w:t>54915</w:t>
+      </w:r>
       <w:r>
         <w:rPr>
           <w:rFonts w:ascii="Segoe UI" w:hAnsi="Segoe UI" w:cs="Segoe UI"/>
           <w:color w:val="0D0D0D"/>
           <w:shd w:val="clear" w:color="auto" w:fill="FFFFFF"/>
         </w:rPr>
-        <w:t xml:space="preserve"> med </w:t>
-      </w:r>
-      <w:proofErr w:type="spellStart"/>
+        <w:t xml:space="preserve"> och en rot av medelvärdet av de kvadrerade felen (RMSE) på </w:t>
+      </w:r>
       <w:r>
         <w:rPr>
           <w:rFonts w:ascii="Segoe UI" w:hAnsi="Segoe UI" w:cs="Segoe UI"/>
           <w:color w:val="0D0D0D"/>
           <w:shd w:val="clear" w:color="auto" w:fill="FFFFFF"/>
         </w:rPr>
-        <w:t>bilattribut</w:t>
-      </w:r>
-      <w:proofErr w:type="spellEnd"/>
+        <w:t>78318</w:t>
+      </w:r>
       <w:r>
         <w:rPr>
           <w:rFonts w:ascii="Segoe UI" w:hAnsi="Segoe UI" w:cs="Segoe UI"/>
           <w:color w:val="0D0D0D"/>
           <w:shd w:val="clear" w:color="auto" w:fill="FFFFFF"/>
         </w:rPr>
-        <w:t xml:space="preserve"> som märke, årsmodell, bränsletyp, miltal, och växellåda. Modellen tränades och validerades med hjälp av metoder som korsvalidering och diagnostiska tester för att bedöma dess prediktionsprestanda och identifiera potentiella förbättringsområden. Resultaten visar att modellen har en rimlig förutsägelseförmåga med en genomsnittlig absolut fel (MAE) på 52,312 och en rot av medelvärdet av de kvadrerade felen (RMSE) på 74,306, vilket indikerar en god passform för många observationer men även betydande avvikelser för högre </w:t>
-      </w:r>
-      <w:proofErr w:type="spellStart"/>
-      <w:r>
-        <w:rPr>
-          <w:rFonts w:ascii="Segoe UI" w:hAnsi="Segoe UI" w:cs="Segoe UI"/>
-          <w:color w:val="0D0D0D"/>
-          <w:shd w:val="clear" w:color="auto" w:fill="FFFFFF"/>
-        </w:rPr>
-        <w:t>prisintervaller</w:t>
-      </w:r>
-      <w:proofErr w:type="spellEnd"/>
-      <w:r>
-        <w:rPr>
-          <w:rFonts w:ascii="Segoe UI" w:hAnsi="Segoe UI" w:cs="Segoe UI"/>
-          <w:color w:val="0D0D0D"/>
-          <w:shd w:val="clear" w:color="auto" w:fill="FFFFFF"/>
-        </w:rPr>
-        <w:t>. Dessa avvikelser tyder på att modellen kan behöva ytterligare finjusteringar för att hantera dyrare bilar effektivare. Studien belyser också vikten av att inkludera relevanta variabler och använda avancerade modelleringsmetoder för att förbättra modellens precision och robusthet.</w:t>
+        <w:t>, vilket indikerar en god passform för många observationer men även betydande avvikelser för högre prisintervaller. Dessa avvikelser tyder på att modellen kan behöva ytterligare finjusteringar för att hantera dyrare bilar effektivare. Studien belyser också vikten av att inkludera relevanta variabler och använda avancerade modelleringsmetoder för att förbättra modellens precision och robusthet.</w:t>
       </w:r>
     </w:p>
     <w:p>
@@ -2811,215 +2760,100 @@
           <w:lang w:eastAsia="zh-CN"/>
           <w14:ligatures w14:val="none"/>
         </w:rPr>
-        <w:t xml:space="preserve">I dagens digitaliserade värld har dataanalys och prediktiv modellering blivit centrala verktyg för att fatta beslut inom många sektorer, inklusive bilindustrin. Att kunna förutsäga bilpriser exakt är av stor betydelse för både säljare och köpare. Prisprognoser kan hjälpa att göra bättre ekonomiska beslut medan säljare kan optimera sin prissättning. Denna studie fokuserar på att utveckla en robust </w:t>
-      </w:r>
-      <w:proofErr w:type="spellStart"/>
-      <w:r>
+        <w:t xml:space="preserve">I dagens digitaliserade värld har dataanalys och prediktiv modellering blivit centrala verktyg för att fatta beslut inom många sektorer, inklusive bilindustrin. Att kunna förutsäga bilpriser exakt är av stor betydelse för både säljare och köpare. Prisprognoser kan hjälpa att göra bättre ekonomiska beslut medan säljare kan optimera sin prissättning. Denna studie fokuserar på att utveckla en robust omdell för att förutsäga bilpriser baserat på olika bilattribut . </w:t>
+      </w:r>
+    </w:p>
+    <w:p>
+      <w:pPr>
+        <w:shd w:val="clear" w:color="auto" w:fill="FFFFFF"/>
+        <w:spacing w:after="150" w:line="240" w:lineRule="auto"/>
         <w:rPr>
           <w:rFonts w:eastAsia="Times New Roman" w:cstheme="minorHAnsi"/>
           <w:color w:val="444444"/>
           <w:lang w:eastAsia="zh-CN"/>
           <w14:ligatures w14:val="none"/>
         </w:rPr>
-        <w:t>omdell</w:t>
-      </w:r>
-      <w:proofErr w:type="spellEnd"/>
-      <w:r>
-        <w:rPr>
-          <w:rFonts w:eastAsia="Times New Roman" w:cstheme="minorHAnsi"/>
-          <w:color w:val="444444"/>
-          <w:lang w:eastAsia="zh-CN"/>
+      </w:pPr>
+      <w:r>
+        <w:rPr>
+          <w:rFonts w:cstheme="minorHAnsi"/>
+          <w:color w:val="0D0D0D"/>
+          <w:shd w:val="clear" w:color="auto" w:fill="FFFFFF"/>
+        </w:rPr>
+        <w:t>Rapporten beskriver utvecklingen och utvärderingen av en linjär regressionsmodell för att förutsäga priser på begagnade bilar. Genom att använda ett datadrivet tillvägagångssätt syftar studien till att identifiera de mest signifikanta bilattributen som påverkar prisbildningen och att kvantifiera dessa effekter. Vi använder en omfattande dataset som består av tusentals biltransaktioner, där varje transaktion inkluderar detaljerad information om bilen.</w:t>
+      </w:r>
+    </w:p>
+    <w:p>
+      <w:pPr>
+        <w:rPr>
+          <w:rFonts w:cstheme="minorHAnsi"/>
+        </w:rPr>
+      </w:pPr>
+      <w:r>
+        <w:rPr>
+          <w:rFonts w:cstheme="minorHAnsi"/>
+          <w:color w:val="0D0D0D"/>
+          <w:shd w:val="clear" w:color="auto" w:fill="FFFFFF"/>
+        </w:rPr>
+        <w:t>D</w:t>
+      </w:r>
+      <w:r>
+        <w:rPr>
+          <w:rFonts w:cstheme="minorHAnsi"/>
+          <w:color w:val="0D0D0D"/>
+          <w:shd w:val="clear" w:color="auto" w:fill="FFFFFF"/>
+        </w:rPr>
+        <w:t>ataset med 6128 observationer och inkluderar variabler såsom märke, år, bränsletyp, körsträcka, växellåda och pris. j</w:t>
+      </w:r>
+      <w:r>
+        <w:rPr>
+          <w:rFonts w:cstheme="minorHAnsi"/>
+          <w:color w:val="0D0D0D"/>
+          <w:shd w:val="clear" w:color="auto" w:fill="FFFFFF"/>
+        </w:rPr>
+        <w:t xml:space="preserve">ag ska använda linjär …..ta reda på </w:t>
+      </w:r>
+    </w:p>
+    <w:p>
+      <w:pPr>
+        <w:rPr>
+          <w:rFonts w:cstheme="minorHAnsi"/>
+        </w:rPr>
+      </w:pPr>
+      <w:r>
+        <w:rPr>
+          <w:rFonts w:cstheme="minorHAnsi"/>
+          <w:color w:val="0D0D0D"/>
+          <w:shd w:val="clear" w:color="auto" w:fill="FFFFFF"/>
+        </w:rPr>
+        <w:t>1</w:t>
+      </w:r>
+      <w:r>
+        <w:rPr>
+          <w:rFonts w:cstheme="minorHAnsi"/>
+          <w:color w:val="0D0D0D"/>
+          <w:shd w:val="clear" w:color="auto" w:fill="FFFFFF"/>
+        </w:rPr>
+        <w:t xml:space="preserve">. </w:t>
+      </w:r>
+      <w:r>
+        <w:rPr>
+          <w:rFonts w:cstheme="minorHAnsi"/>
           <w14:ligatures w14:val="none"/>
         </w:rPr>
-        <w:t xml:space="preserve"> för att förutsäga bilpriser baserat på olika </w:t>
-      </w:r>
-      <w:proofErr w:type="spellStart"/>
-      <w:proofErr w:type="gramStart"/>
-      <w:r>
-        <w:rPr>
-          <w:rFonts w:eastAsia="Times New Roman" w:cstheme="minorHAnsi"/>
-          <w:color w:val="444444"/>
-          <w:lang w:eastAsia="zh-CN"/>
-          <w14:ligatures w14:val="none"/>
-        </w:rPr>
-        <w:t>bilattribut</w:t>
-      </w:r>
-      <w:proofErr w:type="spellEnd"/>
-      <w:r>
-        <w:rPr>
-          <w:rFonts w:eastAsia="Times New Roman" w:cstheme="minorHAnsi"/>
-          <w:color w:val="444444"/>
-          <w:lang w:eastAsia="zh-CN"/>
-          <w14:ligatures w14:val="none"/>
-        </w:rPr>
-        <w:t xml:space="preserve"> .</w:t>
-      </w:r>
-      <w:proofErr w:type="gramEnd"/>
-      <w:r>
-        <w:rPr>
-          <w:rFonts w:eastAsia="Times New Roman" w:cstheme="minorHAnsi"/>
-          <w:color w:val="444444"/>
-          <w:lang w:eastAsia="zh-CN"/>
-          <w14:ligatures w14:val="none"/>
+        <w:t>Kan jag uppnå en noggrannhet på 80%</w:t>
+      </w:r>
+      <w:r>
+        <w:rPr>
+          <w:rFonts w:cstheme="minorHAnsi"/>
+          <w:color w:val="0D0D0D"/>
+          <w:shd w:val="clear" w:color="auto" w:fill="FFFFFF"/>
         </w:rPr>
         <w:t xml:space="preserve"> </w:t>
       </w:r>
     </w:p>
     <w:p>
       <w:pPr>
-        <w:shd w:val="clear" w:color="auto" w:fill="FFFFFF"/>
-        <w:spacing w:after="150" w:line="240" w:lineRule="auto"/>
-        <w:rPr>
-          <w:rFonts w:eastAsia="Times New Roman" w:cstheme="minorHAnsi"/>
-          <w:color w:val="444444"/>
-          <w:lang w:eastAsia="zh-CN"/>
-          <w14:ligatures w14:val="none"/>
-        </w:rPr>
-      </w:pPr>
-      <w:r>
-        <w:rPr>
-          <w:rFonts w:cstheme="minorHAnsi"/>
-          <w:color w:val="0D0D0D"/>
-          <w:shd w:val="clear" w:color="auto" w:fill="FFFFFF"/>
-        </w:rPr>
-        <w:t xml:space="preserve">Rapporten beskriver utvecklingen och utvärderingen av en linjär regressionsmodell för att förutsäga priser på begagnade bilar. Genom att använda ett datadrivet tillvägagångssätt syftar studien till att identifiera de mest signifikanta </w:t>
-      </w:r>
-      <w:proofErr w:type="spellStart"/>
-      <w:r>
-        <w:rPr>
-          <w:rFonts w:cstheme="minorHAnsi"/>
-          <w:color w:val="0D0D0D"/>
-          <w:shd w:val="clear" w:color="auto" w:fill="FFFFFF"/>
-        </w:rPr>
-        <w:t>bilattributen</w:t>
-      </w:r>
-      <w:proofErr w:type="spellEnd"/>
-      <w:r>
-        <w:rPr>
-          <w:rFonts w:cstheme="minorHAnsi"/>
-          <w:color w:val="0D0D0D"/>
-          <w:shd w:val="clear" w:color="auto" w:fill="FFFFFF"/>
-        </w:rPr>
-        <w:t xml:space="preserve"> som påverkar prisbildningen och att kvantifiera dessa effekter. Vi använder en omfattande </w:t>
-      </w:r>
-      <w:proofErr w:type="spellStart"/>
-      <w:r>
-        <w:rPr>
-          <w:rFonts w:cstheme="minorHAnsi"/>
-          <w:color w:val="0D0D0D"/>
-          <w:shd w:val="clear" w:color="auto" w:fill="FFFFFF"/>
-        </w:rPr>
-        <w:t>dataset</w:t>
-      </w:r>
-      <w:proofErr w:type="spellEnd"/>
-      <w:r>
-        <w:rPr>
-          <w:rFonts w:cstheme="minorHAnsi"/>
-          <w:color w:val="0D0D0D"/>
-          <w:shd w:val="clear" w:color="auto" w:fill="FFFFFF"/>
-        </w:rPr>
-        <w:t xml:space="preserve"> som består av tusentals biltransaktioner, där varje transaktion inkluderar detaljerad information om bilen.</w:t>
-      </w:r>
-    </w:p>
-    <w:p>
-      <w:pPr>
-        <w:rPr>
-          <w:rFonts w:cstheme="minorHAnsi"/>
-        </w:rPr>
-      </w:pPr>
-      <w:proofErr w:type="spellStart"/>
-      <w:r>
-        <w:rPr>
-          <w:rFonts w:cstheme="minorHAnsi"/>
-          <w:color w:val="0D0D0D"/>
-          <w:shd w:val="clear" w:color="auto" w:fill="FFFFFF"/>
-        </w:rPr>
-        <w:t>D</w:t>
-      </w:r>
-      <w:r>
-        <w:rPr>
-          <w:rFonts w:cstheme="minorHAnsi"/>
-          <w:color w:val="0D0D0D"/>
-          <w:shd w:val="clear" w:color="auto" w:fill="FFFFFF"/>
-        </w:rPr>
-        <w:t>ataset</w:t>
-      </w:r>
-      <w:proofErr w:type="spellEnd"/>
-      <w:r>
-        <w:rPr>
-          <w:rFonts w:cstheme="minorHAnsi"/>
-          <w:color w:val="0D0D0D"/>
-          <w:shd w:val="clear" w:color="auto" w:fill="FFFFFF"/>
-        </w:rPr>
-        <w:t xml:space="preserve"> med 6128 observationer och inkluderar variabler såsom märke, år, bränsletyp, körsträcka, växellåda och pris. j</w:t>
-      </w:r>
-      <w:r>
-        <w:rPr>
-          <w:rFonts w:cstheme="minorHAnsi"/>
-          <w:color w:val="0D0D0D"/>
-          <w:shd w:val="clear" w:color="auto" w:fill="FFFFFF"/>
-        </w:rPr>
-        <w:t>ag ska använda linjär</w:t>
-      </w:r>
-      <w:proofErr w:type="gramStart"/>
-      <w:r>
-        <w:rPr>
-          <w:rFonts w:cstheme="minorHAnsi"/>
-          <w:color w:val="0D0D0D"/>
-          <w:shd w:val="clear" w:color="auto" w:fill="FFFFFF"/>
-        </w:rPr>
-        <w:t xml:space="preserve"> ….</w:t>
-      </w:r>
-      <w:proofErr w:type="gramEnd"/>
-      <w:r>
-        <w:rPr>
-          <w:rFonts w:cstheme="minorHAnsi"/>
-          <w:color w:val="0D0D0D"/>
-          <w:shd w:val="clear" w:color="auto" w:fill="FFFFFF"/>
-        </w:rPr>
-        <w:t xml:space="preserve">.ta reda på </w:t>
-      </w:r>
-    </w:p>
-    <w:p>
-      <w:pPr>
-        <w:rPr>
-          <w:rFonts w:cstheme="minorHAnsi"/>
-        </w:rPr>
-      </w:pPr>
-      <w:r>
-        <w:rPr>
-          <w:rFonts w:cstheme="minorHAnsi"/>
-          <w:color w:val="0D0D0D"/>
-          <w:shd w:val="clear" w:color="auto" w:fill="FFFFFF"/>
-        </w:rPr>
-        <w:t>1</w:t>
-      </w:r>
-      <w:r>
-        <w:rPr>
-          <w:rFonts w:cstheme="minorHAnsi"/>
-          <w:color w:val="0D0D0D"/>
-          <w:shd w:val="clear" w:color="auto" w:fill="FFFFFF"/>
-        </w:rPr>
-        <w:t xml:space="preserve">. </w:t>
-      </w:r>
-      <w:r>
-        <w:rPr>
-          <w:rFonts w:cstheme="minorHAnsi"/>
-          <w14:ligatures w14:val="none"/>
-        </w:rPr>
-        <w:t>Kan jag uppnå en noggrannhet på 80%</w:t>
-      </w:r>
-      <w:r>
-        <w:rPr>
-          <w:rFonts w:cstheme="minorHAnsi"/>
-          <w:color w:val="0D0D0D"/>
-          <w:shd w:val="clear" w:color="auto" w:fill="FFFFFF"/>
-        </w:rPr>
-        <w:t xml:space="preserve"> </w:t>
-      </w:r>
-    </w:p>
-    <w:p>
-      <w:pPr>
         <w:rPr>
           <w:rFonts w:cstheme="minorHAnsi"/>
           <w:color w:val="0D0D0D"/>
@@ -3044,25 +2878,7 @@
           <w:color w:val="0D0D0D"/>
           <w:shd w:val="clear" w:color="auto" w:fill="FFFFFF"/>
         </w:rPr>
-        <w:t xml:space="preserve">dentifiera de mest signifikanta </w:t>
-      </w:r>
-      <w:proofErr w:type="spellStart"/>
-      <w:r>
-        <w:rPr>
-          <w:rFonts w:cstheme="minorHAnsi"/>
-          <w:color w:val="0D0D0D"/>
-          <w:shd w:val="clear" w:color="auto" w:fill="FFFFFF"/>
-        </w:rPr>
-        <w:t>bilattributen</w:t>
-      </w:r>
-      <w:proofErr w:type="spellEnd"/>
-      <w:r>
-        <w:rPr>
-          <w:rFonts w:cstheme="minorHAnsi"/>
-          <w:color w:val="0D0D0D"/>
-          <w:shd w:val="clear" w:color="auto" w:fill="FFFFFF"/>
-        </w:rPr>
-        <w:t xml:space="preserve"> som påverkar prisbildningen och att kvantifiera dessa effekter.</w:t>
+        <w:t>dentifiera de mest signifikanta bilattributen som påverkar prisbildningen och att kvantifiera dessa effekter.</w:t>
       </w:r>
     </w:p>
     <w:p>
@@ -3251,21 +3067,7 @@
         <w:rPr>
           <w:rFonts w:cstheme="minorHAnsi"/>
         </w:rPr>
-        <w:t xml:space="preserve">maskininlärning som används för att förutsäga en kontinuerlig beroende variabel utifrån en eller </w:t>
-      </w:r>
-      <w:proofErr w:type="gramStart"/>
-      <w:r>
-        <w:rPr>
-          <w:rFonts w:cstheme="minorHAnsi"/>
-        </w:rPr>
-        <w:t>flera oberoende variabel</w:t>
-      </w:r>
-      <w:proofErr w:type="gramEnd"/>
-      <w:r>
-        <w:rPr>
-          <w:rFonts w:cstheme="minorHAnsi"/>
-        </w:rPr>
-        <w:t xml:space="preserve">. </w:t>
+        <w:t xml:space="preserve">maskininlärning som används för att förutsäga en kontinuerlig beroende variabel utifrån en eller flera oberoende variabel. </w:t>
       </w:r>
       <w:r>
         <w:rPr>
@@ -3518,7 +3320,6 @@
         </w:rPr>
         <w:t>𝛽</w:t>
       </w:r>
-      <w:proofErr w:type="gramStart"/>
       <w:r>
         <w:rPr>
           <w:rFonts w:eastAsia="Times New Roman" w:cstheme="minorHAnsi"/>
@@ -3527,18 +3328,70 @@
           <w:lang w:eastAsia="zh-CN"/>
           <w14:ligatures w14:val="none"/>
         </w:rPr>
-        <w:t>1,...</w:t>
-      </w:r>
-      <w:proofErr w:type="gramEnd"/>
-      <w:r>
-        <w:rPr>
-          <w:rFonts w:eastAsia="Times New Roman" w:cstheme="minorHAnsi"/>
+        <w:t>1,...,</w:t>
+      </w:r>
+      <w:r>
+        <w:rPr>
+          <w:rFonts w:ascii="Cambria Math" w:eastAsia="Times New Roman" w:hAnsi="Cambria Math" w:cs="Cambria Math"/>
           <w:color w:val="0D0D0D"/>
           <w:bdr w:val="none" w:sz="0" w:space="0" w:color="auto" w:frame="1"/>
           <w:lang w:eastAsia="zh-CN"/>
           <w14:ligatures w14:val="none"/>
         </w:rPr>
-        <w:t>,</w:t>
+        <w:t>𝛽𝑛</w:t>
+      </w:r>
+      <w:r>
+        <w:rPr>
+          <w:rFonts w:eastAsia="Times New Roman" w:cstheme="minorHAnsi"/>
+          <w:i/>
+          <w:iCs/>
+          <w:color w:val="0D0D0D"/>
+          <w:bdr w:val="single" w:sz="2" w:space="0" w:color="E3E3E3" w:frame="1"/>
+          <w:lang w:eastAsia="zh-CN"/>
+          <w14:ligatures w14:val="none"/>
+        </w:rPr>
+        <w:t>β</w:t>
+      </w:r>
+      <w:r>
+        <w:rPr>
+          <w:rFonts w:eastAsia="Times New Roman" w:cstheme="minorHAnsi"/>
+          <w:color w:val="0D0D0D"/>
+          <w:bdr w:val="single" w:sz="2" w:space="0" w:color="E3E3E3" w:frame="1"/>
+          <w:lang w:eastAsia="zh-CN"/>
+          <w14:ligatures w14:val="none"/>
+        </w:rPr>
+        <w:t>1​,...,</w:t>
+      </w:r>
+      <w:r>
+        <w:rPr>
+          <w:rFonts w:eastAsia="Times New Roman" w:cstheme="minorHAnsi"/>
+          <w:i/>
+          <w:iCs/>
+          <w:color w:val="0D0D0D"/>
+          <w:bdr w:val="single" w:sz="2" w:space="0" w:color="E3E3E3" w:frame="1"/>
+          <w:lang w:eastAsia="zh-CN"/>
+          <w14:ligatures w14:val="none"/>
+        </w:rPr>
+        <w:t>βn</w:t>
+      </w:r>
+      <w:r>
+        <w:rPr>
+          <w:rFonts w:eastAsia="Times New Roman" w:cstheme="minorHAnsi"/>
+          <w:color w:val="0D0D0D"/>
+          <w:bdr w:val="single" w:sz="2" w:space="0" w:color="E3E3E3" w:frame="1"/>
+          <w:lang w:eastAsia="zh-CN"/>
+          <w14:ligatures w14:val="none"/>
+        </w:rPr>
+        <w:t>​</w:t>
+      </w:r>
+      <w:r>
+        <w:rPr>
+          <w:rFonts w:eastAsia="Times New Roman" w:cstheme="minorHAnsi"/>
+          <w:color w:val="0D0D0D"/>
+          <w:lang w:eastAsia="zh-CN"/>
+          <w14:ligatures w14:val="none"/>
+        </w:rPr>
+        <w:t xml:space="preserve"> är regressionskoefficienter som representerar viktningen av varje oberoende variabel, och </w:t>
       </w:r>
       <w:r>
         <w:rPr>
@@ -3548,7 +3401,7 @@
           <w:lang w:eastAsia="zh-CN"/>
           <w14:ligatures w14:val="none"/>
         </w:rPr>
-        <w:t>𝛽𝑛</w:t>
+        <w:t>𝜖</w:t>
       </w:r>
       <w:r>
         <w:rPr>
@@ -3560,99 +3413,16 @@
           <w:lang w:eastAsia="zh-CN"/>
           <w14:ligatures w14:val="none"/>
         </w:rPr>
-        <w:t>β</w:t>
+        <w:t>ϵ</w:t>
       </w:r>
       <w:r>
         <w:rPr>
           <w:rFonts w:eastAsia="Times New Roman" w:cstheme="minorHAnsi"/>
           <w:color w:val="0D0D0D"/>
-          <w:bdr w:val="single" w:sz="2" w:space="0" w:color="E3E3E3" w:frame="1"/>
           <w:lang w:eastAsia="zh-CN"/>
           <w14:ligatures w14:val="none"/>
         </w:rPr>
-        <w:t>1​,...,</w:t>
-      </w:r>
-      <w:r>
-        <w:rPr>
-          <w:rFonts w:eastAsia="Times New Roman" w:cstheme="minorHAnsi"/>
-          <w:i/>
-          <w:iCs/>
-          <w:color w:val="0D0D0D"/>
-          <w:bdr w:val="single" w:sz="2" w:space="0" w:color="E3E3E3" w:frame="1"/>
-          <w:lang w:eastAsia="zh-CN"/>
-          <w14:ligatures w14:val="none"/>
-        </w:rPr>
-        <w:t>βn</w:t>
-      </w:r>
-      <w:r>
-        <w:rPr>
-          <w:rFonts w:eastAsia="Times New Roman" w:cstheme="minorHAnsi"/>
-          <w:color w:val="0D0D0D"/>
-          <w:bdr w:val="single" w:sz="2" w:space="0" w:color="E3E3E3" w:frame="1"/>
-          <w:lang w:eastAsia="zh-CN"/>
-          <w14:ligatures w14:val="none"/>
-        </w:rPr>
-        <w:t>​</w:t>
-      </w:r>
-      <w:r>
-        <w:rPr>
-          <w:rFonts w:eastAsia="Times New Roman" w:cstheme="minorHAnsi"/>
-          <w:color w:val="0D0D0D"/>
-          <w:lang w:eastAsia="zh-CN"/>
-          <w14:ligatures w14:val="none"/>
-        </w:rPr>
-        <w:t xml:space="preserve"> är regressionskoefficienter som representerar viktningen av varje oberoende variabel, och </w:t>
-      </w:r>
-      <w:r>
-        <w:rPr>
-          <w:rFonts w:ascii="Cambria Math" w:eastAsia="Times New Roman" w:hAnsi="Cambria Math" w:cs="Cambria Math"/>
-          <w:color w:val="0D0D0D"/>
-          <w:bdr w:val="none" w:sz="0" w:space="0" w:color="auto" w:frame="1"/>
-          <w:lang w:eastAsia="zh-CN"/>
-          <w14:ligatures w14:val="none"/>
-        </w:rPr>
-        <w:t>𝜖</w:t>
-      </w:r>
-      <w:r>
-        <w:rPr>
-          <w:rFonts w:eastAsia="Times New Roman" w:cstheme="minorHAnsi"/>
-          <w:i/>
-          <w:iCs/>
-          <w:color w:val="0D0D0D"/>
-          <w:bdr w:val="single" w:sz="2" w:space="0" w:color="E3E3E3" w:frame="1"/>
-          <w:lang w:eastAsia="zh-CN"/>
-          <w14:ligatures w14:val="none"/>
-        </w:rPr>
-        <w:t>ϵ</w:t>
-      </w:r>
-      <w:r>
-        <w:rPr>
-          <w:rFonts w:eastAsia="Times New Roman" w:cstheme="minorHAnsi"/>
-          <w:color w:val="0D0D0D"/>
-          <w:lang w:eastAsia="zh-CN"/>
-          <w14:ligatures w14:val="none"/>
-        </w:rPr>
-        <w:t xml:space="preserve"> är en </w:t>
-      </w:r>
-      <w:proofErr w:type="spellStart"/>
-      <w:r>
-        <w:rPr>
-          <w:rFonts w:eastAsia="Times New Roman" w:cstheme="minorHAnsi"/>
-          <w:color w:val="0D0D0D"/>
-          <w:lang w:eastAsia="zh-CN"/>
-          <w14:ligatures w14:val="none"/>
-        </w:rPr>
-        <w:t>felterm</w:t>
-      </w:r>
-      <w:proofErr w:type="spellEnd"/>
-      <w:r>
-        <w:rPr>
-          <w:rFonts w:eastAsia="Times New Roman" w:cstheme="minorHAnsi"/>
-          <w:color w:val="0D0D0D"/>
-          <w:lang w:eastAsia="zh-CN"/>
-          <w14:ligatures w14:val="none"/>
-        </w:rPr>
-        <w:t xml:space="preserve"> som fångar den slumpmässiga variationen i modellen.</w:t>
+        <w:t xml:space="preserve"> är en felterm som fångar den slumpmässiga variationen i modellen.</w:t>
       </w:r>
     </w:p>
     <w:p>
@@ -3785,55 +3555,7 @@
           <w:rFonts w:eastAsiaTheme="minorEastAsia" w:cstheme="minorHAnsi"/>
           <w14:ligatures w14:val="none"/>
         </w:rPr>
-        <w:t xml:space="preserve"> (James, </w:t>
-      </w:r>
-      <w:proofErr w:type="spellStart"/>
-      <w:r>
-        <w:rPr>
-          <w:rFonts w:eastAsiaTheme="minorEastAsia" w:cstheme="minorHAnsi"/>
-          <w14:ligatures w14:val="none"/>
-        </w:rPr>
-        <w:t>Witten</w:t>
-      </w:r>
-      <w:proofErr w:type="spellEnd"/>
-      <w:r>
-        <w:rPr>
-          <w:rFonts w:eastAsiaTheme="minorEastAsia" w:cstheme="minorHAnsi"/>
-          <w14:ligatures w14:val="none"/>
-        </w:rPr>
-        <w:t xml:space="preserve">, </w:t>
-      </w:r>
-      <w:proofErr w:type="spellStart"/>
-      <w:r>
-        <w:rPr>
-          <w:rFonts w:eastAsiaTheme="minorEastAsia" w:cstheme="minorHAnsi"/>
-          <w14:ligatures w14:val="none"/>
-        </w:rPr>
-        <w:t>Hastie</w:t>
-      </w:r>
-      <w:proofErr w:type="spellEnd"/>
-      <w:r>
-        <w:rPr>
-          <w:rFonts w:eastAsiaTheme="minorEastAsia" w:cstheme="minorHAnsi"/>
-          <w14:ligatures w14:val="none"/>
-        </w:rPr>
-        <w:t xml:space="preserve"> &amp; </w:t>
-      </w:r>
-      <w:proofErr w:type="spellStart"/>
-      <w:r>
-        <w:rPr>
-          <w:rFonts w:eastAsiaTheme="minorEastAsia" w:cstheme="minorHAnsi"/>
-          <w14:ligatures w14:val="none"/>
-        </w:rPr>
-        <w:t>Tibshirani</w:t>
-      </w:r>
-      <w:proofErr w:type="spellEnd"/>
-      <w:r>
-        <w:rPr>
-          <w:rFonts w:eastAsiaTheme="minorEastAsia" w:cstheme="minorHAnsi"/>
-          <w14:ligatures w14:val="none"/>
-        </w:rPr>
-        <w:t>, 2014, p.72).</w:t>
+        <w:t xml:space="preserve"> (James, Witten, Hastie &amp; Tibshirani, 2014, p.72).</w:t>
       </w:r>
     </w:p>
     <w:p>
@@ -3871,41 +3593,13 @@
           <w:rFonts w:cstheme="minorHAnsi"/>
         </w:rPr>
       </w:pPr>
-      <w:proofErr w:type="gramStart"/>
-      <w:r>
-        <w:rPr>
-          <w:rFonts w:cstheme="minorHAnsi"/>
-          <w:color w:val="0D0D0D"/>
-          <w:shd w:val="clear" w:color="auto" w:fill="FFFFFF"/>
-        </w:rPr>
-        <w:t>Log- transformation</w:t>
-      </w:r>
-      <w:proofErr w:type="gramEnd"/>
-      <w:r>
-        <w:rPr>
-          <w:rFonts w:cstheme="minorHAnsi"/>
-          <w:color w:val="0D0D0D"/>
-          <w:shd w:val="clear" w:color="auto" w:fill="FFFFFF"/>
-        </w:rPr>
-        <w:t xml:space="preserve"> är en vanlig statistisk teknik som används för att stabilisera varians, normalisera distributioner och göra datamängder mer hanterbara för analytiska modeller. I detta projekt tillämpades log-transformation på </w:t>
-      </w:r>
-      <w:proofErr w:type="spellStart"/>
-      <w:r>
-        <w:rPr>
-          <w:rFonts w:cstheme="minorHAnsi"/>
-          <w:color w:val="0D0D0D"/>
-          <w:shd w:val="clear" w:color="auto" w:fill="FFFFFF"/>
-        </w:rPr>
-        <w:t>prisdatan</w:t>
-      </w:r>
-      <w:proofErr w:type="spellEnd"/>
-      <w:r>
-        <w:rPr>
-          <w:rFonts w:cstheme="minorHAnsi"/>
-          <w:color w:val="0D0D0D"/>
-          <w:shd w:val="clear" w:color="auto" w:fill="FFFFFF"/>
-        </w:rPr>
-        <w:t xml:space="preserve"> för begagnade bilar. Detta steg var avgörande för att hantera problem med olika spridningar i subgrupper av data, vilka ofta förekommer i ekonomiska data.</w:t>
+      <w:r>
+        <w:rPr>
+          <w:rFonts w:cstheme="minorHAnsi"/>
+          <w:color w:val="0D0D0D"/>
+          <w:shd w:val="clear" w:color="auto" w:fill="FFFFFF"/>
+        </w:rPr>
+        <w:t>Log- transformation är en vanlig statistisk teknik som används för att stabilisera varians, normalisera distributioner och göra datamängder mer hanterbara för analytiska modeller. I detta projekt tillämpades log-transformation på prisdatan för begagnade bilar. Detta steg var avgörande för att hantera problem med olika spridningar i subgrupper av data, vilka ofta förekommer i ekonomiska data.</w:t>
       </w:r>
     </w:p>
     <w:p>
@@ -3962,18 +3656,8 @@
           <w:sz w:val="28"/>
           <w:szCs w:val="28"/>
         </w:rPr>
-        <w:t xml:space="preserve">2.3.1 </w:t>
-      </w:r>
-      <w:proofErr w:type="spellStart"/>
-      <w:r>
-        <w:rPr>
-          <w:rFonts w:asciiTheme="majorHAnsi" w:hAnsiTheme="majorHAnsi" w:cstheme="majorHAnsi"/>
-          <w:sz w:val="28"/>
-          <w:szCs w:val="28"/>
-        </w:rPr>
-        <w:t>Outliers</w:t>
-      </w:r>
-      <w:proofErr w:type="spellEnd"/>
+        <w:t>2.3.1 Outliers</w:t>
+      </w:r>
     </w:p>
     <w:p>
       <w:pPr>
@@ -3982,47 +3666,20 @@
           <w14:ligatures w14:val="none"/>
         </w:rPr>
       </w:pPr>
-      <w:proofErr w:type="spellStart"/>
-      <w:r>
-        <w:rPr>
-          <w:rFonts w:cstheme="minorHAnsi"/>
-          <w:color w:val="0D0D0D"/>
-          <w:shd w:val="clear" w:color="auto" w:fill="FFFFFF"/>
-        </w:rPr>
-        <w:t>Outliers</w:t>
-      </w:r>
-      <w:proofErr w:type="spellEnd"/>
-      <w:r>
-        <w:rPr>
-          <w:rFonts w:cstheme="minorHAnsi"/>
-          <w:color w:val="0D0D0D"/>
-          <w:shd w:val="clear" w:color="auto" w:fill="FFFFFF"/>
-        </w:rPr>
-        <w:t xml:space="preserve"> är en observation som avviker betydligt från andra observationer i en datamängd. Utliggare kan uppstå av olika anledningar, såsom felaktig registrering av en observation under datainsamling. Utliggare kan snedvrida statistiska analyser och förvränga tolkningen av resultat, vilket gör det viktigt att identifiera och hantera dem på lämpligt </w:t>
-      </w:r>
-      <w:proofErr w:type="gramStart"/>
-      <w:r>
-        <w:rPr>
-          <w:rFonts w:cstheme="minorHAnsi"/>
-          <w:color w:val="0D0D0D"/>
-          <w:shd w:val="clear" w:color="auto" w:fill="FFFFFF"/>
-        </w:rPr>
-        <w:t>sätt</w:t>
+      <w:r>
+        <w:rPr>
+          <w:rFonts w:cstheme="minorHAnsi"/>
+          <w:color w:val="0D0D0D"/>
+          <w:shd w:val="clear" w:color="auto" w:fill="FFFFFF"/>
+        </w:rPr>
+        <w:t>Outliers är en observation som avviker betydligt från andra observationer i en datamängd. Utliggare kan uppstå av olika anledningar, såsom felaktig registrering av en observation under datainsamling. Utliggare kan snedvrida statistiska analyser och förvränga tolkningen av resultat, vilket gör det viktigt att identifiera och hantera dem på lämpligt sätt</w:t>
       </w:r>
       <w:r>
         <w:rPr>
           <w:rFonts w:cstheme="minorHAnsi"/>
           <w14:ligatures w14:val="none"/>
         </w:rPr>
-        <w:t>(</w:t>
-      </w:r>
-      <w:proofErr w:type="gramEnd"/>
-      <w:r>
-        <w:rPr>
-          <w:rFonts w:cstheme="minorHAnsi"/>
-          <w14:ligatures w14:val="none"/>
-        </w:rPr>
-        <w:t>James et al., 2023, p. 97).</w:t>
+        <w:t>(James et al., 2023, p. 97).</w:t>
       </w:r>
     </w:p>
     <w:p>
@@ -4051,148 +3708,28 @@
           <w:szCs w:val="28"/>
           <w:shd w:val="clear" w:color="auto" w:fill="FFFFFF"/>
         </w:rPr>
-        <w:t xml:space="preserve">2.3.2 </w:t>
-      </w:r>
-      <w:proofErr w:type="spellStart"/>
-      <w:r>
-        <w:rPr>
-          <w:rFonts w:cstheme="majorHAnsi"/>
-          <w:i w:val="0"/>
-          <w:iCs w:val="0"/>
-          <w:color w:val="0D0D0D"/>
-          <w:sz w:val="28"/>
-          <w:szCs w:val="28"/>
-          <w:shd w:val="clear" w:color="auto" w:fill="FFFFFF"/>
-        </w:rPr>
-        <w:t>High</w:t>
-      </w:r>
-      <w:proofErr w:type="spellEnd"/>
-      <w:r>
-        <w:rPr>
-          <w:rFonts w:cstheme="majorHAnsi"/>
-          <w:i w:val="0"/>
-          <w:iCs w:val="0"/>
-          <w:color w:val="0D0D0D"/>
-          <w:sz w:val="28"/>
-          <w:szCs w:val="28"/>
-          <w:shd w:val="clear" w:color="auto" w:fill="FFFFFF"/>
-        </w:rPr>
-        <w:t xml:space="preserve"> </w:t>
-      </w:r>
-      <w:proofErr w:type="spellStart"/>
-      <w:r>
-        <w:rPr>
-          <w:rFonts w:cstheme="majorHAnsi"/>
-          <w:i w:val="0"/>
-          <w:iCs w:val="0"/>
-          <w:color w:val="0D0D0D"/>
-          <w:sz w:val="28"/>
-          <w:szCs w:val="28"/>
-          <w:shd w:val="clear" w:color="auto" w:fill="FFFFFF"/>
-        </w:rPr>
-        <w:t>leverage</w:t>
-      </w:r>
-      <w:proofErr w:type="spellEnd"/>
-      <w:r>
-        <w:rPr>
-          <w:rFonts w:cstheme="majorHAnsi"/>
-          <w:i w:val="0"/>
-          <w:iCs w:val="0"/>
-          <w:color w:val="0D0D0D"/>
-          <w:sz w:val="28"/>
-          <w:szCs w:val="28"/>
-          <w:shd w:val="clear" w:color="auto" w:fill="FFFFFF"/>
-        </w:rPr>
-        <w:t xml:space="preserve"> </w:t>
-      </w:r>
-      <w:proofErr w:type="spellStart"/>
-      <w:r>
-        <w:rPr>
-          <w:rFonts w:cstheme="majorHAnsi"/>
-          <w:i w:val="0"/>
-          <w:iCs w:val="0"/>
-          <w:color w:val="0D0D0D"/>
-          <w:sz w:val="28"/>
-          <w:szCs w:val="28"/>
-          <w:shd w:val="clear" w:color="auto" w:fill="FFFFFF"/>
-        </w:rPr>
-        <w:t>points</w:t>
-      </w:r>
-      <w:proofErr w:type="spellEnd"/>
-    </w:p>
-    <w:p>
-      <w:pPr>
-        <w:rPr>
-          <w:rFonts w:cstheme="minorHAnsi"/>
-        </w:rPr>
-      </w:pPr>
-      <w:proofErr w:type="spellStart"/>
-      <w:r>
-        <w:rPr>
-          <w:rFonts w:cstheme="minorHAnsi"/>
-        </w:rPr>
-        <w:t>High</w:t>
-      </w:r>
-      <w:proofErr w:type="spellEnd"/>
-      <w:r>
-        <w:rPr>
-          <w:rFonts w:cstheme="minorHAnsi"/>
-        </w:rPr>
-        <w:t xml:space="preserve"> </w:t>
-      </w:r>
-      <w:proofErr w:type="spellStart"/>
-      <w:r>
-        <w:rPr>
-          <w:rFonts w:cstheme="minorHAnsi"/>
-        </w:rPr>
-        <w:t>leverage</w:t>
-      </w:r>
-      <w:proofErr w:type="spellEnd"/>
-      <w:r>
-        <w:rPr>
-          <w:rFonts w:cstheme="minorHAnsi"/>
-        </w:rPr>
-        <w:t xml:space="preserve"> </w:t>
-      </w:r>
-      <w:proofErr w:type="spellStart"/>
-      <w:r>
-        <w:rPr>
-          <w:rFonts w:cstheme="minorHAnsi"/>
-        </w:rPr>
-        <w:t>points</w:t>
-      </w:r>
-      <w:proofErr w:type="spellEnd"/>
-      <w:r>
-        <w:rPr>
-          <w:rFonts w:cstheme="minorHAnsi"/>
-        </w:rPr>
-        <w:t xml:space="preserve"> </w:t>
-      </w:r>
-      <w:r>
-        <w:rPr>
-          <w:rFonts w:cstheme="minorHAnsi"/>
-          <w:color w:val="0D0D0D"/>
-          <w:shd w:val="clear" w:color="auto" w:fill="FFFFFF"/>
-        </w:rPr>
-        <w:t xml:space="preserve">är observationer med ovanligt extrema värden för </w:t>
-      </w:r>
-      <w:proofErr w:type="spellStart"/>
-      <w:r>
-        <w:rPr>
-          <w:rFonts w:cstheme="minorHAnsi"/>
-          <w:color w:val="0D0D0D"/>
-          <w:shd w:val="clear" w:color="auto" w:fill="FFFFFF"/>
-        </w:rPr>
-        <w:t>prediktorvariabler</w:t>
-      </w:r>
-      <w:proofErr w:type="spellEnd"/>
-      <w:r>
-        <w:rPr>
-          <w:rFonts w:cstheme="minorHAnsi"/>
-          <w:color w:val="0D0D0D"/>
-          <w:shd w:val="clear" w:color="auto" w:fill="FFFFFF"/>
-        </w:rPr>
-        <w:t xml:space="preserve"> jämfört med resten av datamängden. De kan påverka skattningen av regressionslinjen avsevärt och bör noggrant identifieras för att säkerställa korrekt modellering och tolkning</w:t>
+        <w:t>2.3.2 High leverage points</w:t>
+      </w:r>
+    </w:p>
+    <w:p>
+      <w:pPr>
+        <w:rPr>
+          <w:rFonts w:cstheme="minorHAnsi"/>
+        </w:rPr>
+      </w:pPr>
+      <w:r>
+        <w:rPr>
+          <w:rFonts w:cstheme="minorHAnsi"/>
+        </w:rPr>
+        <w:t xml:space="preserve">High leverage points </w:t>
+      </w:r>
+      <w:r>
+        <w:rPr>
+          <w:rFonts w:cstheme="minorHAnsi"/>
+          <w:color w:val="0D0D0D"/>
+          <w:shd w:val="clear" w:color="auto" w:fill="FFFFFF"/>
+        </w:rPr>
+        <w:t>är observationer med ovanligt extrema värden för prediktorvariabler jämfört med resten av datamängden. De kan påverka skattningen av regressionslinjen avsevärt och bör noggrant identifieras för att säkerställa korrekt modellering och tolkning</w:t>
       </w:r>
     </w:p>
     <w:p>
@@ -4245,87 +3782,7 @@
           <w:rFonts w:cstheme="minorHAnsi"/>
           <w14:ligatures w14:val="none"/>
         </w:rPr>
-        <w:t>RSE (</w:t>
-      </w:r>
-      <w:proofErr w:type="spellStart"/>
-      <w:r>
-        <w:rPr>
-          <w:rFonts w:cstheme="minorHAnsi"/>
-          <w14:ligatures w14:val="none"/>
-        </w:rPr>
-        <w:t>Residual</w:t>
-      </w:r>
-      <w:proofErr w:type="spellEnd"/>
-      <w:r>
-        <w:rPr>
-          <w:rFonts w:cstheme="minorHAnsi"/>
-          <w14:ligatures w14:val="none"/>
-        </w:rPr>
-        <w:t xml:space="preserve"> Standard </w:t>
-      </w:r>
-      <w:proofErr w:type="spellStart"/>
-      <w:r>
-        <w:rPr>
-          <w:rFonts w:cstheme="minorHAnsi"/>
-          <w14:ligatures w14:val="none"/>
-        </w:rPr>
-        <w:t>Error</w:t>
-      </w:r>
-      <w:proofErr w:type="spellEnd"/>
-      <w:r>
-        <w:rPr>
-          <w:rFonts w:cstheme="minorHAnsi"/>
-          <w14:ligatures w14:val="none"/>
-        </w:rPr>
-        <w:t>) och RMSE (</w:t>
-      </w:r>
-      <w:proofErr w:type="spellStart"/>
-      <w:r>
-        <w:rPr>
-          <w:rFonts w:cstheme="minorHAnsi"/>
-          <w14:ligatures w14:val="none"/>
-        </w:rPr>
-        <w:t>Root</w:t>
-      </w:r>
-      <w:proofErr w:type="spellEnd"/>
-      <w:r>
-        <w:rPr>
-          <w:rFonts w:cstheme="minorHAnsi"/>
-          <w14:ligatures w14:val="none"/>
-        </w:rPr>
-        <w:t xml:space="preserve"> </w:t>
-      </w:r>
-      <w:proofErr w:type="spellStart"/>
-      <w:r>
-        <w:rPr>
-          <w:rFonts w:cstheme="minorHAnsi"/>
-          <w14:ligatures w14:val="none"/>
-        </w:rPr>
-        <w:t>Mean</w:t>
-      </w:r>
-      <w:proofErr w:type="spellEnd"/>
-      <w:r>
-        <w:rPr>
-          <w:rFonts w:cstheme="minorHAnsi"/>
-          <w14:ligatures w14:val="none"/>
-        </w:rPr>
-        <w:t xml:space="preserve"> Square </w:t>
-      </w:r>
-      <w:proofErr w:type="spellStart"/>
-      <w:r>
-        <w:rPr>
-          <w:rFonts w:cstheme="minorHAnsi"/>
-          <w14:ligatures w14:val="none"/>
-        </w:rPr>
-        <w:t>Error</w:t>
-      </w:r>
-      <w:proofErr w:type="spellEnd"/>
-      <w:r>
-        <w:rPr>
-          <w:rFonts w:cstheme="minorHAnsi"/>
-          <w14:ligatures w14:val="none"/>
-        </w:rPr>
-        <w:t>) används för att utvärdera modellens noggrannhet.</w:t>
+        <w:t>RSE (Residual Standard Error) och RMSE (Root Mean Square Error) används för att utvärdera modellens noggrannhet.</w:t>
       </w:r>
       <w:r>
         <w:rPr>
@@ -4517,21 +3974,7 @@
         <w:rPr>
           <w:rFonts w:eastAsiaTheme="minorEastAsia" w:cstheme="minorHAnsi"/>
         </w:rPr>
-        <w:t xml:space="preserve"> visar vilken procent av variansen i </w:t>
-      </w:r>
-      <w:proofErr w:type="spellStart"/>
-      <w:r>
-        <w:rPr>
-          <w:rFonts w:eastAsiaTheme="minorEastAsia" w:cstheme="minorHAnsi"/>
-        </w:rPr>
-        <w:t>datan</w:t>
-      </w:r>
-      <w:proofErr w:type="spellEnd"/>
-      <w:r>
-        <w:rPr>
-          <w:rFonts w:eastAsiaTheme="minorEastAsia" w:cstheme="minorHAnsi"/>
-        </w:rPr>
-        <w:t xml:space="preserve"> kan förklaras med modell. </w:t>
+        <w:t xml:space="preserve"> visar vilken procent av variansen i datan kan förklaras med modell. </w:t>
       </w:r>
     </w:p>
     <w:p>
@@ -4869,80 +4312,14 @@
           <w:color w:val="0D0D0D"/>
           <w:shd w:val="clear" w:color="auto" w:fill="FFFFFF"/>
         </w:rPr>
-        <w:t xml:space="preserve">BIC är ett statistiskt mått som används för modellval, särskilt inom ramen för regressionsanalys. Det erbjuder ett sätt att jämföra olika modeller baserat på deras passform till </w:t>
-      </w:r>
-      <w:proofErr w:type="spellStart"/>
-      <w:r>
-        <w:rPr>
-          <w:rFonts w:cstheme="minorHAnsi"/>
-          <w:color w:val="0D0D0D"/>
-          <w:shd w:val="clear" w:color="auto" w:fill="FFFFFF"/>
-        </w:rPr>
-        <w:t>datan</w:t>
-      </w:r>
-      <w:proofErr w:type="spellEnd"/>
-      <w:r>
-        <w:rPr>
-          <w:rFonts w:cstheme="minorHAnsi"/>
-          <w:color w:val="0D0D0D"/>
-          <w:shd w:val="clear" w:color="auto" w:fill="FFFFFF"/>
-        </w:rPr>
-        <w:t xml:space="preserve"> samtidigt som det bestraffar modeller med fler parametrar, vilket hjälper till att förhindra överanpassning. Modeller med lägre BIC-värden föredras, vilket indikerar en bättre avvägning mellan passformens godhet och modellens komplexitet.</w:t>
+        <w:t>BIC är ett statistiskt mått som används för modellval, särskilt inom ramen för regressionsanalys. Det erbjuder ett sätt att jämföra olika modeller baserat på deras passform till datan samtidigt som det bestraffar modeller med fler parametrar, vilket hjälper till att förhindra överanpassning. Modeller med lägre BIC-värden föredras, vilket indikerar en bättre avvägning mellan passformens godhet och modellens komplexitet.</w:t>
       </w:r>
       <w:r>
         <w:rPr>
           <w:rFonts w:eastAsiaTheme="minorEastAsia" w:cstheme="minorHAnsi"/>
           <w14:ligatures w14:val="none"/>
         </w:rPr>
-        <w:t xml:space="preserve"> (James, </w:t>
-      </w:r>
-      <w:proofErr w:type="spellStart"/>
-      <w:r>
-        <w:rPr>
-          <w:rFonts w:eastAsiaTheme="minorEastAsia" w:cstheme="minorHAnsi"/>
-          <w14:ligatures w14:val="none"/>
-        </w:rPr>
-        <w:t>Witten</w:t>
-      </w:r>
-      <w:proofErr w:type="spellEnd"/>
-      <w:r>
-        <w:rPr>
-          <w:rFonts w:eastAsiaTheme="minorEastAsia" w:cstheme="minorHAnsi"/>
-          <w14:ligatures w14:val="none"/>
-        </w:rPr>
-        <w:t xml:space="preserve">, </w:t>
-      </w:r>
-      <w:proofErr w:type="spellStart"/>
-      <w:r>
-        <w:rPr>
-          <w:rFonts w:eastAsiaTheme="minorEastAsia" w:cstheme="minorHAnsi"/>
-          <w14:ligatures w14:val="none"/>
-        </w:rPr>
-        <w:t>Hastie</w:t>
-      </w:r>
-      <w:proofErr w:type="spellEnd"/>
-      <w:r>
-        <w:rPr>
-          <w:rFonts w:eastAsiaTheme="minorEastAsia" w:cstheme="minorHAnsi"/>
-          <w14:ligatures w14:val="none"/>
-        </w:rPr>
-        <w:t xml:space="preserve"> &amp; </w:t>
-      </w:r>
-      <w:proofErr w:type="spellStart"/>
-      <w:r>
-        <w:rPr>
-          <w:rFonts w:eastAsiaTheme="minorEastAsia" w:cstheme="minorHAnsi"/>
-          <w14:ligatures w14:val="none"/>
-        </w:rPr>
-        <w:t>Tibshirani</w:t>
-      </w:r>
-      <w:proofErr w:type="spellEnd"/>
-      <w:r>
-        <w:rPr>
-          <w:rFonts w:eastAsiaTheme="minorEastAsia" w:cstheme="minorHAnsi"/>
-          <w14:ligatures w14:val="none"/>
-        </w:rPr>
-        <w:t xml:space="preserve">, 2014, p.235).  </w:t>
+        <w:t xml:space="preserve"> (James, Witten, Hastie &amp; Tibshirani, 2014, p.235).  </w:t>
       </w:r>
     </w:p>
     <w:p>
@@ -5135,14 +4512,12 @@
       </w:pPr>
       <w:bookmarkStart w:id="8" w:name="_Toc165040083"/>
       <w:bookmarkStart w:id="9" w:name="_Toc165422664"/>
-      <w:proofErr w:type="spellStart"/>
       <w:r>
         <w:lastRenderedPageBreak/>
         <w:t>Method</w:t>
       </w:r>
       <w:bookmarkEnd w:id="8"/>
       <w:bookmarkEnd w:id="9"/>
-      <w:proofErr w:type="spellEnd"/>
     </w:p>
     <w:p/>
     <w:p>
@@ -5164,7 +4539,6 @@
         </w:rPr>
         <w:t xml:space="preserve">3.1 </w:t>
       </w:r>
-      <w:proofErr w:type="spellStart"/>
       <w:r>
         <w:rPr>
           <w:sz w:val="28"/>
@@ -5191,30 +4565,13 @@
         </w:rPr>
         <w:t>en</w:t>
       </w:r>
-      <w:proofErr w:type="spellEnd"/>
     </w:p>
     <w:p>
       <w:r>
         <w:t>Jag samma arbete med N</w:t>
       </w:r>
       <w:r>
-        <w:t xml:space="preserve">ike, Mustafa och </w:t>
-      </w:r>
-      <w:proofErr w:type="spellStart"/>
-      <w:r>
-        <w:t>Parsan</w:t>
-      </w:r>
-      <w:proofErr w:type="spellEnd"/>
-      <w:r>
-        <w:t xml:space="preserve">. Vi samlat in bil data från Blocket.se som säljas av företag i Göteborg. Efter jag tog översikt på </w:t>
-      </w:r>
-      <w:proofErr w:type="spellStart"/>
-      <w:r>
-        <w:t>datan</w:t>
-      </w:r>
-      <w:proofErr w:type="spellEnd"/>
-      <w:r>
-        <w:t xml:space="preserve"> </w:t>
+        <w:t xml:space="preserve">ike, Mustafa och Parsan. Vi samlat in bil data från Blocket.se som säljas av företag i Göteborg. Efter jag tog översikt på datan </w:t>
       </w:r>
     </w:p>
     <w:p>
@@ -5260,111 +4617,7 @@
           <w:lang w:eastAsia="zh-CN"/>
           <w14:ligatures w14:val="none"/>
         </w:rPr>
-        <w:t xml:space="preserve">Brand                </w:t>
-      </w:r>
-      <w:proofErr w:type="spellStart"/>
-      <w:r>
-        <w:rPr>
-          <w:rFonts w:ascii="Lucida Console" w:eastAsia="Times New Roman" w:hAnsi="Lucida Console" w:cs="Courier New"/>
-          <w:color w:val="000000"/>
-          <w:sz w:val="20"/>
-          <w:szCs w:val="20"/>
-          <w:bdr w:val="none" w:sz="0" w:space="0" w:color="auto" w:frame="1"/>
-          <w:lang w:eastAsia="zh-CN"/>
-          <w14:ligatures w14:val="none"/>
-        </w:rPr>
-        <w:t>Year</w:t>
-      </w:r>
-      <w:proofErr w:type="spellEnd"/>
-      <w:r>
-        <w:rPr>
-          <w:rFonts w:ascii="Lucida Console" w:eastAsia="Times New Roman" w:hAnsi="Lucida Console" w:cs="Courier New"/>
-          <w:color w:val="000000"/>
-          <w:sz w:val="20"/>
-          <w:szCs w:val="20"/>
-          <w:bdr w:val="none" w:sz="0" w:space="0" w:color="auto" w:frame="1"/>
-          <w:lang w:eastAsia="zh-CN"/>
-          <w14:ligatures w14:val="none"/>
-        </w:rPr>
-        <w:t xml:space="preserve">          </w:t>
-      </w:r>
-      <w:proofErr w:type="spellStart"/>
-      <w:r>
-        <w:rPr>
-          <w:rFonts w:ascii="Lucida Console" w:eastAsia="Times New Roman" w:hAnsi="Lucida Console" w:cs="Courier New"/>
-          <w:color w:val="000000"/>
-          <w:sz w:val="20"/>
-          <w:szCs w:val="20"/>
-          <w:bdr w:val="none" w:sz="0" w:space="0" w:color="auto" w:frame="1"/>
-          <w:lang w:eastAsia="zh-CN"/>
-          <w14:ligatures w14:val="none"/>
-        </w:rPr>
-        <w:t>Fuel</w:t>
-      </w:r>
-      <w:proofErr w:type="spellEnd"/>
-      <w:r>
-        <w:rPr>
-          <w:rFonts w:ascii="Lucida Console" w:eastAsia="Times New Roman" w:hAnsi="Lucida Console" w:cs="Courier New"/>
-          <w:color w:val="000000"/>
-          <w:sz w:val="20"/>
-          <w:szCs w:val="20"/>
-          <w:bdr w:val="none" w:sz="0" w:space="0" w:color="auto" w:frame="1"/>
-          <w:lang w:eastAsia="zh-CN"/>
-          <w14:ligatures w14:val="none"/>
-        </w:rPr>
-        <w:t xml:space="preserve">              </w:t>
-      </w:r>
-      <w:proofErr w:type="spellStart"/>
-      <w:r>
-        <w:rPr>
-          <w:rFonts w:ascii="Lucida Console" w:eastAsia="Times New Roman" w:hAnsi="Lucida Console" w:cs="Courier New"/>
-          <w:color w:val="000000"/>
-          <w:sz w:val="20"/>
-          <w:szCs w:val="20"/>
-          <w:bdr w:val="none" w:sz="0" w:space="0" w:color="auto" w:frame="1"/>
-          <w:lang w:eastAsia="zh-CN"/>
-          <w14:ligatures w14:val="none"/>
-        </w:rPr>
-        <w:t>Mileage</w:t>
-      </w:r>
-      <w:proofErr w:type="spellEnd"/>
-      <w:r>
-        <w:rPr>
-          <w:rFonts w:ascii="Lucida Console" w:eastAsia="Times New Roman" w:hAnsi="Lucida Console" w:cs="Courier New"/>
-          <w:color w:val="000000"/>
-          <w:sz w:val="20"/>
-          <w:szCs w:val="20"/>
-          <w:bdr w:val="none" w:sz="0" w:space="0" w:color="auto" w:frame="1"/>
-          <w:lang w:eastAsia="zh-CN"/>
-          <w14:ligatures w14:val="none"/>
-        </w:rPr>
-        <w:t xml:space="preserve">        </w:t>
-      </w:r>
-      <w:proofErr w:type="spellStart"/>
-      <w:r>
-        <w:rPr>
-          <w:rFonts w:ascii="Lucida Console" w:eastAsia="Times New Roman" w:hAnsi="Lucida Console" w:cs="Courier New"/>
-          <w:color w:val="000000"/>
-          <w:sz w:val="20"/>
-          <w:szCs w:val="20"/>
-          <w:bdr w:val="none" w:sz="0" w:space="0" w:color="auto" w:frame="1"/>
-          <w:lang w:eastAsia="zh-CN"/>
-          <w14:ligatures w14:val="none"/>
-        </w:rPr>
-        <w:t>Gearbox</w:t>
-      </w:r>
-      <w:proofErr w:type="spellEnd"/>
-      <w:r>
-        <w:rPr>
-          <w:rFonts w:ascii="Lucida Console" w:eastAsia="Times New Roman" w:hAnsi="Lucida Console" w:cs="Courier New"/>
-          <w:color w:val="000000"/>
-          <w:sz w:val="20"/>
-          <w:szCs w:val="20"/>
-          <w:bdr w:val="none" w:sz="0" w:space="0" w:color="auto" w:frame="1"/>
-          <w:lang w:eastAsia="zh-CN"/>
-          <w14:ligatures w14:val="none"/>
-        </w:rPr>
-        <w:t xml:space="preserve">         </w:t>
+        <w:t xml:space="preserve">Brand                Year          Fuel              Mileage        Gearbox         </w:t>
       </w:r>
     </w:p>
     <w:p>
@@ -5422,33 +4675,7 @@
           <w:lang w:val="en-US" w:eastAsia="zh-CN"/>
           <w14:ligatures w14:val="none"/>
         </w:rPr>
-        <w:t xml:space="preserve">Length:6128        Min.   :1970   Length:6128        Min. </w:t>
-      </w:r>
-      <w:proofErr w:type="gramStart"/>
-      <w:r>
-        <w:rPr>
-          <w:rFonts w:ascii="Lucida Console" w:eastAsia="Times New Roman" w:hAnsi="Lucida Console" w:cs="Courier New"/>
-          <w:color w:val="000000"/>
-          <w:sz w:val="20"/>
-          <w:szCs w:val="20"/>
-          <w:bdr w:val="none" w:sz="0" w:space="0" w:color="auto" w:frame="1"/>
-          <w:lang w:val="en-US" w:eastAsia="zh-CN"/>
-          <w14:ligatures w14:val="none"/>
-        </w:rPr>
-        <w:t xml:space="preserve">  :</w:t>
-      </w:r>
-      <w:proofErr w:type="gramEnd"/>
-      <w:r>
-        <w:rPr>
-          <w:rFonts w:ascii="Lucida Console" w:eastAsia="Times New Roman" w:hAnsi="Lucida Console" w:cs="Courier New"/>
-          <w:color w:val="000000"/>
-          <w:sz w:val="20"/>
-          <w:szCs w:val="20"/>
-          <w:bdr w:val="none" w:sz="0" w:space="0" w:color="auto" w:frame="1"/>
-          <w:lang w:val="en-US" w:eastAsia="zh-CN"/>
-          <w14:ligatures w14:val="none"/>
-        </w:rPr>
-        <w:t xml:space="preserve">    0   Length:6128       </w:t>
+        <w:t xml:space="preserve">Length:6128        Min.   :1970   Length:6128        Min.   :    0   Length:6128       </w:t>
       </w:r>
     </w:p>
     <w:p>
@@ -5494,33 +4721,7 @@
           <w:lang w:val="en-US" w:eastAsia="zh-CN"/>
           <w14:ligatures w14:val="none"/>
         </w:rPr>
-        <w:t xml:space="preserve"> </w:t>
-      </w:r>
-      <w:proofErr w:type="gramStart"/>
-      <w:r>
-        <w:rPr>
-          <w:rFonts w:ascii="Lucida Console" w:eastAsia="Times New Roman" w:hAnsi="Lucida Console" w:cs="Courier New"/>
-          <w:color w:val="000000"/>
-          <w:sz w:val="20"/>
-          <w:szCs w:val="20"/>
-          <w:bdr w:val="none" w:sz="0" w:space="0" w:color="auto" w:frame="1"/>
-          <w:lang w:val="en-US" w:eastAsia="zh-CN"/>
-          <w14:ligatures w14:val="none"/>
-        </w:rPr>
-        <w:t>Class :character</w:t>
-      </w:r>
-      <w:proofErr w:type="gramEnd"/>
-      <w:r>
-        <w:rPr>
-          <w:rFonts w:ascii="Lucida Console" w:eastAsia="Times New Roman" w:hAnsi="Lucida Console" w:cs="Courier New"/>
-          <w:color w:val="000000"/>
-          <w:sz w:val="20"/>
-          <w:szCs w:val="20"/>
-          <w:bdr w:val="none" w:sz="0" w:space="0" w:color="auto" w:frame="1"/>
-          <w:lang w:val="en-US" w:eastAsia="zh-CN"/>
-          <w14:ligatures w14:val="none"/>
-        </w:rPr>
-        <w:t xml:space="preserve">   1st Qu.:2016   Class :character   1st Qu.: 3442   Class :character  </w:t>
+        <w:t xml:space="preserve"> Class :character   1st Qu.:2016   Class :character   1st Qu.: 3442   Class :character  </w:t>
       </w:r>
     </w:p>
     <w:p>
@@ -5566,33 +4767,7 @@
           <w:lang w:val="en-US" w:eastAsia="zh-CN"/>
           <w14:ligatures w14:val="none"/>
         </w:rPr>
-        <w:t xml:space="preserve"> </w:t>
-      </w:r>
-      <w:proofErr w:type="gramStart"/>
-      <w:r>
-        <w:rPr>
-          <w:rFonts w:ascii="Lucida Console" w:eastAsia="Times New Roman" w:hAnsi="Lucida Console" w:cs="Courier New"/>
-          <w:color w:val="000000"/>
-          <w:sz w:val="20"/>
-          <w:szCs w:val="20"/>
-          <w:bdr w:val="none" w:sz="0" w:space="0" w:color="auto" w:frame="1"/>
-          <w:lang w:val="en-US" w:eastAsia="zh-CN"/>
-          <w14:ligatures w14:val="none"/>
-        </w:rPr>
-        <w:t>Mode  :</w:t>
-      </w:r>
-      <w:proofErr w:type="gramEnd"/>
-      <w:r>
-        <w:rPr>
-          <w:rFonts w:ascii="Lucida Console" w:eastAsia="Times New Roman" w:hAnsi="Lucida Console" w:cs="Courier New"/>
-          <w:color w:val="000000"/>
-          <w:sz w:val="20"/>
-          <w:szCs w:val="20"/>
-          <w:bdr w:val="none" w:sz="0" w:space="0" w:color="auto" w:frame="1"/>
-          <w:lang w:val="en-US" w:eastAsia="zh-CN"/>
-          <w14:ligatures w14:val="none"/>
-        </w:rPr>
-        <w:t xml:space="preserve">character   Median :2019   Mode  :character   Median : 7611   Mode  :character  </w:t>
+        <w:t xml:space="preserve"> Mode  :character   Median :2019   Mode  :character   Median : 7611   Mode  :character  </w:t>
       </w:r>
     </w:p>
     <w:p>
@@ -5638,33 +4813,7 @@
           <w:lang w:val="en-US" w:eastAsia="zh-CN"/>
           <w14:ligatures w14:val="none"/>
         </w:rPr>
-        <w:t xml:space="preserve">                    Mean   :2018                      Mean </w:t>
-      </w:r>
-      <w:proofErr w:type="gramStart"/>
-      <w:r>
-        <w:rPr>
-          <w:rFonts w:ascii="Lucida Console" w:eastAsia="Times New Roman" w:hAnsi="Lucida Console" w:cs="Courier New"/>
-          <w:color w:val="000000"/>
-          <w:sz w:val="20"/>
-          <w:szCs w:val="20"/>
-          <w:bdr w:val="none" w:sz="0" w:space="0" w:color="auto" w:frame="1"/>
-          <w:lang w:val="en-US" w:eastAsia="zh-CN"/>
-          <w14:ligatures w14:val="none"/>
-        </w:rPr>
-        <w:t xml:space="preserve">  :</w:t>
-      </w:r>
-      <w:proofErr w:type="gramEnd"/>
-      <w:r>
-        <w:rPr>
-          <w:rFonts w:ascii="Lucida Console" w:eastAsia="Times New Roman" w:hAnsi="Lucida Console" w:cs="Courier New"/>
-          <w:color w:val="000000"/>
-          <w:sz w:val="20"/>
-          <w:szCs w:val="20"/>
-          <w:bdr w:val="none" w:sz="0" w:space="0" w:color="auto" w:frame="1"/>
-          <w:lang w:val="en-US" w:eastAsia="zh-CN"/>
-          <w14:ligatures w14:val="none"/>
-        </w:rPr>
-        <w:t xml:space="preserve"> 9027                     </w:t>
+        <w:t xml:space="preserve">                    Mean   :2018                      Mean   : 9027                     </w:t>
       </w:r>
     </w:p>
     <w:p>
@@ -5848,33 +4997,7 @@
           <w:lang w:val="en-US" w:eastAsia="zh-CN"/>
           <w14:ligatures w14:val="none"/>
         </w:rPr>
-        <w:t xml:space="preserve"> Min. </w:t>
-      </w:r>
-      <w:proofErr w:type="gramStart"/>
-      <w:r>
-        <w:rPr>
-          <w:rFonts w:ascii="Lucida Console" w:eastAsia="Times New Roman" w:hAnsi="Lucida Console" w:cs="Courier New"/>
-          <w:color w:val="000000"/>
-          <w:sz w:val="20"/>
-          <w:szCs w:val="20"/>
-          <w:bdr w:val="none" w:sz="0" w:space="0" w:color="auto" w:frame="1"/>
-          <w:lang w:val="en-US" w:eastAsia="zh-CN"/>
-          <w14:ligatures w14:val="none"/>
-        </w:rPr>
-        <w:t xml:space="preserve">  :</w:t>
-      </w:r>
-      <w:proofErr w:type="gramEnd"/>
-      <w:r>
-        <w:rPr>
-          <w:rFonts w:ascii="Lucida Console" w:eastAsia="Times New Roman" w:hAnsi="Lucida Console" w:cs="Courier New"/>
-          <w:color w:val="000000"/>
-          <w:sz w:val="20"/>
-          <w:szCs w:val="20"/>
-          <w:bdr w:val="none" w:sz="0" w:space="0" w:color="auto" w:frame="1"/>
-          <w:lang w:val="en-US" w:eastAsia="zh-CN"/>
-          <w14:ligatures w14:val="none"/>
-        </w:rPr>
-        <w:t xml:space="preserve">  11900  </w:t>
+        <w:t xml:space="preserve"> Min.   :  11900  </w:t>
       </w:r>
     </w:p>
     <w:p>
@@ -5966,33 +5089,7 @@
           <w:lang w:val="en-US" w:eastAsia="zh-CN"/>
           <w14:ligatures w14:val="none"/>
         </w:rPr>
-        <w:t xml:space="preserve"> </w:t>
-      </w:r>
-      <w:proofErr w:type="gramStart"/>
-      <w:r>
-        <w:rPr>
-          <w:rFonts w:ascii="Lucida Console" w:eastAsia="Times New Roman" w:hAnsi="Lucida Console" w:cs="Courier New"/>
-          <w:color w:val="000000"/>
-          <w:sz w:val="20"/>
-          <w:szCs w:val="20"/>
-          <w:bdr w:val="none" w:sz="0" w:space="0" w:color="auto" w:frame="1"/>
-          <w:lang w:val="en-US" w:eastAsia="zh-CN"/>
-          <w14:ligatures w14:val="none"/>
-        </w:rPr>
-        <w:t>Median :</w:t>
-      </w:r>
-      <w:proofErr w:type="gramEnd"/>
-      <w:r>
-        <w:rPr>
-          <w:rFonts w:ascii="Lucida Console" w:eastAsia="Times New Roman" w:hAnsi="Lucida Console" w:cs="Courier New"/>
-          <w:color w:val="000000"/>
-          <w:sz w:val="20"/>
-          <w:szCs w:val="20"/>
-          <w:bdr w:val="none" w:sz="0" w:space="0" w:color="auto" w:frame="1"/>
-          <w:lang w:val="en-US" w:eastAsia="zh-CN"/>
-          <w14:ligatures w14:val="none"/>
-        </w:rPr>
-        <w:t xml:space="preserve"> 239900  </w:t>
+        <w:t xml:space="preserve"> Median : 239900  </w:t>
       </w:r>
     </w:p>
     <w:p>
@@ -6038,33 +5135,7 @@
           <w:lang w:val="en-US" w:eastAsia="zh-CN"/>
           <w14:ligatures w14:val="none"/>
         </w:rPr>
-        <w:t xml:space="preserve"> Mean </w:t>
-      </w:r>
-      <w:proofErr w:type="gramStart"/>
-      <w:r>
-        <w:rPr>
-          <w:rFonts w:ascii="Lucida Console" w:eastAsia="Times New Roman" w:hAnsi="Lucida Console" w:cs="Courier New"/>
-          <w:color w:val="000000"/>
-          <w:sz w:val="20"/>
-          <w:szCs w:val="20"/>
-          <w:bdr w:val="none" w:sz="0" w:space="0" w:color="auto" w:frame="1"/>
-          <w:lang w:val="en-US" w:eastAsia="zh-CN"/>
-          <w14:ligatures w14:val="none"/>
-        </w:rPr>
-        <w:t xml:space="preserve">  :</w:t>
-      </w:r>
-      <w:proofErr w:type="gramEnd"/>
-      <w:r>
-        <w:rPr>
-          <w:rFonts w:ascii="Lucida Console" w:eastAsia="Times New Roman" w:hAnsi="Lucida Console" w:cs="Courier New"/>
-          <w:color w:val="000000"/>
-          <w:sz w:val="20"/>
-          <w:szCs w:val="20"/>
-          <w:bdr w:val="none" w:sz="0" w:space="0" w:color="auto" w:frame="1"/>
-          <w:lang w:val="en-US" w:eastAsia="zh-CN"/>
-          <w14:ligatures w14:val="none"/>
-        </w:rPr>
-        <w:t xml:space="preserve"> 303288  </w:t>
+        <w:t xml:space="preserve"> Mean   : 303288  </w:t>
       </w:r>
     </w:p>
     <w:p>
@@ -6163,15 +5234,7 @@
         <w:t>Var jag inte riktig n</w:t>
       </w:r>
       <w:r>
-        <w:t xml:space="preserve">öjd med det. Från år 1970 tills 2024, samt priset från </w:t>
-      </w:r>
-      <w:proofErr w:type="gramStart"/>
-      <w:r>
-        <w:t>11900</w:t>
-      </w:r>
-      <w:proofErr w:type="gramEnd"/>
-      <w:r>
-        <w:t xml:space="preserve"> till 4999900kr. så begränsade jag </w:t>
+        <w:t xml:space="preserve">öjd med det. Från år 1970 tills 2024, samt priset från 11900 till 4999900kr. så begränsade jag </w:t>
       </w:r>
     </w:p>
     <w:p>
@@ -6180,155 +5243,39 @@
           <w:lang w:val="en-US"/>
         </w:rPr>
       </w:pPr>
-      <w:proofErr w:type="spellStart"/>
       <w:r>
         <w:rPr>
           <w:lang w:val="en-US"/>
         </w:rPr>
-        <w:t>car_data_ny</w:t>
-      </w:r>
-      <w:proofErr w:type="spellEnd"/>
-      <w:r>
+        <w:t>car_data_ny &lt;- car_data[car_data$Price &lt;= 1000000, ]</w:t>
+      </w:r>
+    </w:p>
+    <w:p>
+      <w:pPr>
         <w:rPr>
           <w:lang w:val="en-US"/>
         </w:rPr>
-        <w:t xml:space="preserve"> &lt;- </w:t>
-      </w:r>
-      <w:proofErr w:type="spellStart"/>
+      </w:pPr>
       <w:r>
         <w:rPr>
           <w:lang w:val="en-US"/>
         </w:rPr>
-        <w:t>car_</w:t>
-      </w:r>
-      <w:proofErr w:type="gramStart"/>
-      <w:r>
-        <w:rPr>
-          <w:lang w:val="en-US"/>
-        </w:rPr>
-        <w:t>data</w:t>
-      </w:r>
-      <w:proofErr w:type="spellEnd"/>
-      <w:r>
-        <w:rPr>
-          <w:lang w:val="en-US"/>
-        </w:rPr>
-        <w:t>[</w:t>
-      </w:r>
-      <w:proofErr w:type="spellStart"/>
-      <w:proofErr w:type="gramEnd"/>
-      <w:r>
-        <w:rPr>
-          <w:lang w:val="en-US"/>
-        </w:rPr>
-        <w:t>car_data$Price</w:t>
-      </w:r>
-      <w:proofErr w:type="spellEnd"/>
-      <w:r>
-        <w:rPr>
-          <w:lang w:val="en-US"/>
-        </w:rPr>
-        <w:t xml:space="preserve"> &lt;= 1000000, ]</w:t>
-      </w:r>
-    </w:p>
-    <w:p>
-      <w:pPr>
-        <w:rPr>
-          <w:lang w:val="en-US"/>
-        </w:rPr>
-      </w:pPr>
-      <w:proofErr w:type="spellStart"/>
-      <w:r>
-        <w:rPr>
-          <w:lang w:val="en-US"/>
-        </w:rPr>
-        <w:t>car_data_ny_filtered</w:t>
-      </w:r>
-      <w:proofErr w:type="spellEnd"/>
-      <w:r>
-        <w:rPr>
-          <w:lang w:val="en-US"/>
-        </w:rPr>
-        <w:t xml:space="preserve"> &lt;- </w:t>
-      </w:r>
-      <w:proofErr w:type="spellStart"/>
-      <w:r>
-        <w:rPr>
-          <w:lang w:val="en-US"/>
-        </w:rPr>
-        <w:t>car_data_</w:t>
-      </w:r>
-      <w:proofErr w:type="gramStart"/>
-      <w:r>
-        <w:rPr>
-          <w:lang w:val="en-US"/>
-        </w:rPr>
-        <w:t>ny</w:t>
-      </w:r>
-      <w:proofErr w:type="spellEnd"/>
-      <w:r>
-        <w:rPr>
-          <w:lang w:val="en-US"/>
-        </w:rPr>
-        <w:t>[</w:t>
-      </w:r>
-      <w:proofErr w:type="spellStart"/>
-      <w:proofErr w:type="gramEnd"/>
-      <w:r>
-        <w:rPr>
-          <w:lang w:val="en-US"/>
-        </w:rPr>
-        <w:t>car_data_ny$Year</w:t>
-      </w:r>
-      <w:proofErr w:type="spellEnd"/>
-      <w:r>
-        <w:rPr>
-          <w:lang w:val="en-US"/>
-        </w:rPr>
-        <w:t xml:space="preserve"> &gt;= 2010 &amp; </w:t>
-      </w:r>
-      <w:proofErr w:type="spellStart"/>
-      <w:r>
-        <w:rPr>
-          <w:lang w:val="en-US"/>
-        </w:rPr>
-        <w:t>car_data_ny$Year</w:t>
-      </w:r>
-      <w:proofErr w:type="spellEnd"/>
-      <w:r>
-        <w:rPr>
-          <w:lang w:val="en-US"/>
-        </w:rPr>
-        <w:t xml:space="preserve"> &lt;= 2024, ]</w:t>
-      </w:r>
-    </w:p>
-    <w:p>
-      <w:pPr>
-        <w:rPr>
-          <w:rFonts w:cstheme="minorHAnsi"/>
-          <w:color w:val="0D0D0D"/>
-          <w:shd w:val="clear" w:color="auto" w:fill="FFFFFF"/>
-        </w:rPr>
-      </w:pPr>
-      <w:r>
-        <w:rPr>
-          <w:rFonts w:cstheme="minorHAnsi"/>
-        </w:rPr>
-        <w:t xml:space="preserve">så vill jag </w:t>
-      </w:r>
-      <w:proofErr w:type="spellStart"/>
-      <w:r>
-        <w:rPr>
-          <w:rFonts w:cstheme="minorHAnsi"/>
-        </w:rPr>
-        <w:t>koncentera</w:t>
-      </w:r>
-      <w:proofErr w:type="spellEnd"/>
-      <w:r>
-        <w:rPr>
-          <w:rFonts w:cstheme="minorHAnsi"/>
-        </w:rPr>
-        <w:t xml:space="preserve"> på sista 14 år och tog jag bort stor del lyxbilar. </w:t>
+        <w:t>car_data_ny_filtered &lt;- car_data_ny[car_data_ny$Year &gt;= 2010 &amp; car_data_ny$Year &lt;= 2024, ]</w:t>
+      </w:r>
+    </w:p>
+    <w:p>
+      <w:pPr>
+        <w:rPr>
+          <w:rFonts w:cstheme="minorHAnsi"/>
+          <w:color w:val="0D0D0D"/>
+          <w:shd w:val="clear" w:color="auto" w:fill="FFFFFF"/>
+        </w:rPr>
+      </w:pPr>
+      <w:r>
+        <w:rPr>
+          <w:rFonts w:cstheme="minorHAnsi"/>
+        </w:rPr>
+        <w:t xml:space="preserve">så vill jag koncentera på sista 14 år och tog jag bort stor del lyxbilar. </w:t>
       </w:r>
       <w:bookmarkStart w:id="12" w:name="_Toc165422669"/>
       <w:r>
@@ -6352,43 +5299,7 @@
           <w:color w:val="0D0D0D"/>
           <w:shd w:val="clear" w:color="auto" w:fill="FFFFFF"/>
         </w:rPr>
-        <w:t xml:space="preserve">Efter filtrering är datamängden fortfarande tillräckligt stor, </w:t>
-      </w:r>
-      <w:proofErr w:type="spellStart"/>
-      <w:r>
-        <w:rPr>
-          <w:rFonts w:cstheme="minorHAnsi"/>
-          <w:color w:val="0D0D0D"/>
-          <w:shd w:val="clear" w:color="auto" w:fill="FFFFFF"/>
-        </w:rPr>
-        <w:t>d.v.s</w:t>
-      </w:r>
-      <w:proofErr w:type="spellEnd"/>
-      <w:r>
-        <w:rPr>
-          <w:rFonts w:cstheme="minorHAnsi"/>
-          <w:color w:val="0D0D0D"/>
-          <w:shd w:val="clear" w:color="auto" w:fill="FFFFFF"/>
-        </w:rPr>
-        <w:t xml:space="preserve"> 5648 observationer för att ge robusta analyser av bilpriserna, körsträckan, tillverkningsåret, och andra </w:t>
-      </w:r>
-      <w:proofErr w:type="spellStart"/>
-      <w:r>
-        <w:rPr>
-          <w:rFonts w:cstheme="minorHAnsi"/>
-          <w:color w:val="0D0D0D"/>
-          <w:shd w:val="clear" w:color="auto" w:fill="FFFFFF"/>
-        </w:rPr>
-        <w:t>bilattribut</w:t>
-      </w:r>
-      <w:proofErr w:type="spellEnd"/>
-      <w:r>
-        <w:rPr>
-          <w:rFonts w:cstheme="minorHAnsi"/>
-          <w:color w:val="0D0D0D"/>
-          <w:shd w:val="clear" w:color="auto" w:fill="FFFFFF"/>
-        </w:rPr>
-        <w:t>. Datamängden visar också en rimlig distribution av priser</w:t>
+        <w:t>Efter filtrering är datamängden fortfarande tillräckligt stor, d.v.s 5648 observationer för att ge robusta analyser av bilpriserna, körsträckan, tillverkningsåret, och andra bilattribut. Datamängden visar också en rimlig distribution av priser</w:t>
       </w:r>
       <w:bookmarkStart w:id="13" w:name="_Toc164935171"/>
       <w:r>
@@ -6424,7 +5335,6 @@
       <w:r>
         <w:t xml:space="preserve">3.2 </w:t>
       </w:r>
-      <w:proofErr w:type="spellStart"/>
       <w:r>
         <w:rPr>
           <w:sz w:val="28"/>
@@ -6432,7 +5342,6 @@
         </w:rPr>
         <w:t>Outliers</w:t>
       </w:r>
-      <w:proofErr w:type="spellEnd"/>
       <w:r>
         <w:t xml:space="preserve"> </w:t>
       </w:r>
@@ -6450,39 +5359,7 @@
           <w:rFonts w:cstheme="minorHAnsi"/>
           <w14:ligatures w14:val="none"/>
         </w:rPr>
-        <w:t xml:space="preserve">I nästa steg genomfördes en grundläggande kontroll av </w:t>
-      </w:r>
-      <w:proofErr w:type="gramStart"/>
-      <w:r>
-        <w:rPr>
-          <w:rFonts w:cstheme="minorHAnsi"/>
-          <w14:ligatures w14:val="none"/>
-        </w:rPr>
-        <w:t>numerisk data</w:t>
-      </w:r>
-      <w:proofErr w:type="gramEnd"/>
-      <w:r>
-        <w:rPr>
-          <w:rFonts w:cstheme="minorHAnsi"/>
-          <w14:ligatures w14:val="none"/>
-        </w:rPr>
-        <w:t xml:space="preserve"> i R med hjälp av pairs-funktionen. Från visualiseringen kunde en </w:t>
-      </w:r>
-      <w:proofErr w:type="spellStart"/>
-      <w:r>
-        <w:rPr>
-          <w:rFonts w:cstheme="minorHAnsi"/>
-          <w14:ligatures w14:val="none"/>
-        </w:rPr>
-        <w:t>outlier</w:t>
-      </w:r>
-      <w:proofErr w:type="spellEnd"/>
-      <w:r>
-        <w:rPr>
-          <w:rFonts w:cstheme="minorHAnsi"/>
-          <w14:ligatures w14:val="none"/>
-        </w:rPr>
-        <w:t xml:space="preserve"> observeras, </w:t>
+        <w:t xml:space="preserve">I nästa steg genomfördes en grundläggande kontroll av numerisk data i R med hjälp av pairs-funktionen. Från visualiseringen kunde en outlier observeras, </w:t>
       </w:r>
       <w:r>
         <w:rPr>
@@ -6573,61 +5450,7 @@
           <w:color w:val="0D0D0D"/>
           <w:shd w:val="clear" w:color="auto" w:fill="FFFFFF"/>
         </w:rPr>
-        <w:t xml:space="preserve">Genom att rensa bort </w:t>
-      </w:r>
-      <w:proofErr w:type="spellStart"/>
-      <w:r>
-        <w:rPr>
-          <w:rFonts w:cstheme="minorHAnsi"/>
-          <w:color w:val="0D0D0D"/>
-          <w:shd w:val="clear" w:color="auto" w:fill="FFFFFF"/>
-        </w:rPr>
-        <w:t>outliers</w:t>
-      </w:r>
-      <w:proofErr w:type="spellEnd"/>
-      <w:r>
-        <w:rPr>
-          <w:rFonts w:cstheme="minorHAnsi"/>
-          <w:color w:val="0D0D0D"/>
-          <w:shd w:val="clear" w:color="auto" w:fill="FFFFFF"/>
-        </w:rPr>
-        <w:t xml:space="preserve"> blir </w:t>
-      </w:r>
-      <w:proofErr w:type="spellStart"/>
-      <w:r>
-        <w:rPr>
-          <w:rFonts w:cstheme="minorHAnsi"/>
-          <w:color w:val="0D0D0D"/>
-          <w:shd w:val="clear" w:color="auto" w:fill="FFFFFF"/>
-        </w:rPr>
-        <w:t>datan</w:t>
-      </w:r>
-      <w:proofErr w:type="spellEnd"/>
-      <w:r>
-        <w:rPr>
-          <w:rFonts w:cstheme="minorHAnsi"/>
-          <w:color w:val="0D0D0D"/>
-          <w:shd w:val="clear" w:color="auto" w:fill="FFFFFF"/>
-        </w:rPr>
-        <w:t xml:space="preserve"> som används för analyser mer robust och mindre benägen att ledas vilse av atypiska värden. Detta är speciellt viktigt i situationer där </w:t>
-      </w:r>
-      <w:proofErr w:type="spellStart"/>
-      <w:r>
-        <w:rPr>
-          <w:rFonts w:cstheme="minorHAnsi"/>
-          <w:color w:val="0D0D0D"/>
-          <w:shd w:val="clear" w:color="auto" w:fill="FFFFFF"/>
-        </w:rPr>
-        <w:t>outliers</w:t>
-      </w:r>
-      <w:proofErr w:type="spellEnd"/>
-      <w:r>
-        <w:rPr>
-          <w:rFonts w:cstheme="minorHAnsi"/>
-          <w:color w:val="0D0D0D"/>
-          <w:shd w:val="clear" w:color="auto" w:fill="FFFFFF"/>
-        </w:rPr>
-        <w:t xml:space="preserve"> kan vara resultatet av felaktiga data eller ovanliga händelser som inte är relevanta för de generella trender och mönster man vill undersöka</w:t>
+        <w:t>Genom att rensa bort outliers blir datan som används för analyser mer robust och mindre benägen att ledas vilse av atypiska värden. Detta är speciellt viktigt i situationer där outliers kan vara resultatet av felaktiga data eller ovanliga händelser som inte är relevanta för de generella trender och mönster man vill undersöka</w:t>
       </w:r>
     </w:p>
     <w:p>
@@ -6707,16 +5530,8 @@
         <w:rPr>
           <w14:ligatures w14:val="none"/>
         </w:rPr>
-        <w:t xml:space="preserve">Dummy- </w:t>
-      </w:r>
-      <w:proofErr w:type="spellStart"/>
-      <w:r>
-        <w:rPr>
-          <w14:ligatures w14:val="none"/>
-        </w:rPr>
-        <w:t>varialbler</w:t>
-      </w:r>
-      <w:proofErr w:type="spellEnd"/>
+        <w:t>Dummy- varialbler</w:t>
+      </w:r>
     </w:p>
     <w:p>
       <w:pPr>
@@ -6732,27 +5547,8 @@
           <w:color w:val="0D0D0D"/>
           <w:shd w:val="clear" w:color="auto" w:fill="FFFFFF"/>
         </w:rPr>
-        <w:t xml:space="preserve">Vidare har jag </w:t>
-      </w:r>
-      <w:proofErr w:type="gramStart"/>
-      <w:r>
-        <w:rPr>
-          <w:rFonts w:ascii="Segoe UI" w:hAnsi="Segoe UI" w:cs="Segoe UI"/>
-          <w:color w:val="0D0D0D"/>
-          <w:shd w:val="clear" w:color="auto" w:fill="FFFFFF"/>
-        </w:rPr>
-        <w:t>skapa</w:t>
-      </w:r>
-      <w:proofErr w:type="gramEnd"/>
-      <w:r>
-        <w:rPr>
-          <w:rFonts w:ascii="Segoe UI" w:hAnsi="Segoe UI" w:cs="Segoe UI"/>
-          <w:color w:val="0D0D0D"/>
-          <w:shd w:val="clear" w:color="auto" w:fill="FFFFFF"/>
-        </w:rPr>
-        <w:t xml:space="preserve"> dummy-variabler. Att omvandla kategoriska data till dummy-variabler är nödvändigt för de flesta statistiska modeller och maskininlärningsalgoritmer som kräver numerisk input. när data är helt numerisk, kan den användas för att träna modeller som regression. Genom att ta bort den första dummy-variabeln undviker man problem relaterade till perfekt </w:t>
-      </w:r>
-      <w:proofErr w:type="spellStart"/>
+        <w:t xml:space="preserve">Vidare har jag skapa dummy-variabler. Att omvandla kategoriska data till dummy-variabler är nödvändigt för de flesta statistiska modeller och maskininlärningsalgoritmer som kräver numerisk input. när data är helt numerisk, kan den användas för att träna modeller som regression. Genom att ta bort den första dummy-variabeln undviker man problem relaterade till perfekt </w:t>
+      </w:r>
       <w:r>
         <w:rPr>
           <w:rFonts w:ascii="Segoe UI" w:hAnsi="Segoe UI" w:cs="Segoe UI"/>
@@ -6763,7 +5559,6 @@
         </w:rPr>
         <w:t>multicollinearitet</w:t>
       </w:r>
-      <w:proofErr w:type="spellEnd"/>
       <w:r>
         <w:rPr>
           <w:rFonts w:ascii="Segoe UI" w:hAnsi="Segoe UI" w:cs="Segoe UI"/>
@@ -6889,25 +5684,7 @@
           <w:color w:val="0D0D0D"/>
           <w:shd w:val="clear" w:color="auto" w:fill="FFFFFF"/>
         </w:rPr>
-        <w:t xml:space="preserve">. Korrelationskoefficienten är nära -1, vilket visar </w:t>
-      </w:r>
-      <w:proofErr w:type="gramStart"/>
-      <w:r>
-        <w:rPr>
-          <w:rFonts w:cstheme="minorHAnsi"/>
-          <w:color w:val="0D0D0D"/>
-          <w:shd w:val="clear" w:color="auto" w:fill="FFFFFF"/>
-        </w:rPr>
-        <w:t>en stark negativ samband</w:t>
-      </w:r>
-      <w:proofErr w:type="gramEnd"/>
-      <w:r>
-        <w:rPr>
-          <w:rFonts w:cstheme="minorHAnsi"/>
-          <w:color w:val="0D0D0D"/>
-          <w:shd w:val="clear" w:color="auto" w:fill="FFFFFF"/>
-        </w:rPr>
-        <w:t>. Detta betyder att variablerna är invers relaterade; som väntat, ju nyare bilen är desto lägre är den ackumulerade körsträckan.</w:t>
+        <w:t>. Korrelationskoefficienten är nära -1, vilket visar en stark negativ samband. Detta betyder att variablerna är invers relaterade; som väntat, ju nyare bilen är desto lägre är den ackumulerade körsträckan.</w:t>
       </w:r>
     </w:p>
     <w:p>
@@ -6957,97 +5734,7 @@
           <w:color w:val="0D0D0D"/>
           <w:shd w:val="clear" w:color="auto" w:fill="FFFFFF"/>
         </w:rPr>
-        <w:t xml:space="preserve">tränade en linjär regressionsmodell för att förutsäga bilpriser baserat på olika attribut som märke, år, miltal, drivmedel, och växellåda. Modellen inkluderade både numeriska och omvandlade kategoriska variabler. Jag genomförde diagnostiska tester för att utvärdera modellens anpassning, inklusive </w:t>
-      </w:r>
-      <w:proofErr w:type="spellStart"/>
-      <w:r>
-        <w:rPr>
-          <w:rFonts w:cstheme="minorHAnsi"/>
-          <w:color w:val="0D0D0D"/>
-          <w:shd w:val="clear" w:color="auto" w:fill="FFFFFF"/>
-        </w:rPr>
-        <w:t>residualplots</w:t>
-      </w:r>
-      <w:proofErr w:type="spellEnd"/>
-      <w:r>
-        <w:rPr>
-          <w:rFonts w:cstheme="minorHAnsi"/>
-          <w:color w:val="0D0D0D"/>
-          <w:shd w:val="clear" w:color="auto" w:fill="FFFFFF"/>
-        </w:rPr>
-        <w:t xml:space="preserve"> och </w:t>
-      </w:r>
-      <w:proofErr w:type="spellStart"/>
-      <w:r>
-        <w:rPr>
-          <w:rFonts w:cstheme="minorHAnsi"/>
-          <w:color w:val="0D0D0D"/>
-          <w:shd w:val="clear" w:color="auto" w:fill="FFFFFF"/>
-        </w:rPr>
-        <w:t>leverage</w:t>
-      </w:r>
-      <w:proofErr w:type="spellEnd"/>
-      <w:r>
-        <w:rPr>
-          <w:rFonts w:cstheme="minorHAnsi"/>
-          <w:color w:val="0D0D0D"/>
-          <w:shd w:val="clear" w:color="auto" w:fill="FFFFFF"/>
-        </w:rPr>
-        <w:t xml:space="preserve">-analyser. Detta hjälpte till att identifiera data som hade stor påverkan på modellen och kunde potentiellt vara influerande observationspunkter. För att hantera icke-normalitet och </w:t>
-      </w:r>
-      <w:proofErr w:type="spellStart"/>
-      <w:r>
-        <w:rPr>
-          <w:rFonts w:cstheme="minorHAnsi"/>
-          <w:color w:val="0D0D0D"/>
-          <w:shd w:val="clear" w:color="auto" w:fill="FFFFFF"/>
-        </w:rPr>
-        <w:t>heteroskedasticitet</w:t>
-      </w:r>
-      <w:proofErr w:type="spellEnd"/>
-      <w:r>
-        <w:rPr>
-          <w:rFonts w:cstheme="minorHAnsi"/>
-          <w:color w:val="0D0D0D"/>
-          <w:shd w:val="clear" w:color="auto" w:fill="FFFFFF"/>
-        </w:rPr>
-        <w:t xml:space="preserve"> i </w:t>
-      </w:r>
-      <w:proofErr w:type="spellStart"/>
-      <w:r>
-        <w:rPr>
-          <w:rFonts w:cstheme="minorHAnsi"/>
-          <w:color w:val="0D0D0D"/>
-          <w:shd w:val="clear" w:color="auto" w:fill="FFFFFF"/>
-        </w:rPr>
-        <w:t>residualerna</w:t>
-      </w:r>
-      <w:proofErr w:type="spellEnd"/>
-      <w:r>
-        <w:rPr>
-          <w:rFonts w:cstheme="minorHAnsi"/>
-          <w:color w:val="0D0D0D"/>
-          <w:shd w:val="clear" w:color="auto" w:fill="FFFFFF"/>
-        </w:rPr>
-        <w:t xml:space="preserve">, tillämpade du en log-transformation på pris. Detta resulterade i en förbättrad modell med bättre anpassning och </w:t>
-      </w:r>
-      <w:proofErr w:type="spellStart"/>
-      <w:r>
-        <w:rPr>
-          <w:rFonts w:cstheme="minorHAnsi"/>
-          <w:color w:val="0D0D0D"/>
-          <w:shd w:val="clear" w:color="auto" w:fill="FFFFFF"/>
-        </w:rPr>
-        <w:t>residualfördelning</w:t>
-      </w:r>
-      <w:proofErr w:type="spellEnd"/>
-      <w:r>
-        <w:rPr>
-          <w:rFonts w:cstheme="minorHAnsi"/>
-          <w:color w:val="0D0D0D"/>
-          <w:shd w:val="clear" w:color="auto" w:fill="FFFFFF"/>
-        </w:rPr>
-        <w:t>.</w:t>
+        <w:t>tränade en linjär regressionsmodell för att förutsäga bilpriser baserat på olika attribut som märke, år, miltal, drivmedel, och växellåda. Modellen inkluderade både numeriska och omvandlade kategoriska variabler. Jag genomförde diagnostiska tester för att utvärdera modellens anpassning, inklusive residualplots och leverage-analyser. Detta hjälpte till att identifiera data som hade stor påverkan på modellen och kunde potentiellt vara influerande observationspunkter. För att hantera icke-normalitet och heteroskedasticitet i residualerna, tillämpade du en log-transformation på pris. Detta resulterade i en förbättrad modell med bättre anpassning och residualfördelning.</w:t>
       </w:r>
     </w:p>
     <w:p>
@@ -7236,97 +5923,7 @@
           <w:shd w:val="clear" w:color="auto" w:fill="FFFFFF"/>
         </w:rPr>
         <w:lastRenderedPageBreak/>
-        <w:t xml:space="preserve">Histogrammet visar en mycket symmetrisk distribution av </w:t>
-      </w:r>
-      <w:proofErr w:type="spellStart"/>
-      <w:r>
-        <w:rPr>
-          <w:rFonts w:ascii="Segoe UI" w:hAnsi="Segoe UI" w:cs="Segoe UI"/>
-          <w:color w:val="0D0D0D"/>
-          <w:shd w:val="clear" w:color="auto" w:fill="FFFFFF"/>
-        </w:rPr>
-        <w:t>residualerna</w:t>
-      </w:r>
-      <w:proofErr w:type="spellEnd"/>
-      <w:r>
-        <w:rPr>
-          <w:rFonts w:ascii="Segoe UI" w:hAnsi="Segoe UI" w:cs="Segoe UI"/>
-          <w:color w:val="0D0D0D"/>
-          <w:shd w:val="clear" w:color="auto" w:fill="FFFFFF"/>
-        </w:rPr>
-        <w:t xml:space="preserve"> omkring noll, vilket är positivt eftersom det indikerar att medelvärdet av </w:t>
-      </w:r>
-      <w:proofErr w:type="spellStart"/>
-      <w:r>
-        <w:rPr>
-          <w:rFonts w:ascii="Segoe UI" w:hAnsi="Segoe UI" w:cs="Segoe UI"/>
-          <w:color w:val="0D0D0D"/>
-          <w:shd w:val="clear" w:color="auto" w:fill="FFFFFF"/>
-        </w:rPr>
-        <w:t>residualerna</w:t>
-      </w:r>
-      <w:proofErr w:type="spellEnd"/>
-      <w:r>
-        <w:rPr>
-          <w:rFonts w:ascii="Segoe UI" w:hAnsi="Segoe UI" w:cs="Segoe UI"/>
-          <w:color w:val="0D0D0D"/>
-          <w:shd w:val="clear" w:color="auto" w:fill="FFFFFF"/>
-        </w:rPr>
-        <w:t xml:space="preserve"> är centralt och att modellen inte systematiskt överskattar eller underskattar. Det finns en tydlig central topp, vilket kan tyda på en normalfördelning, men denna spetsighet kan också vara </w:t>
-      </w:r>
-      <w:proofErr w:type="spellStart"/>
-      <w:r>
-        <w:rPr>
-          <w:rFonts w:ascii="Segoe UI" w:hAnsi="Segoe UI" w:cs="Segoe UI"/>
-          <w:color w:val="0D0D0D"/>
-          <w:shd w:val="clear" w:color="auto" w:fill="FFFFFF"/>
-        </w:rPr>
-        <w:t>residualerna</w:t>
-      </w:r>
-      <w:proofErr w:type="spellEnd"/>
-      <w:r>
-        <w:rPr>
-          <w:rFonts w:ascii="Segoe UI" w:hAnsi="Segoe UI" w:cs="Segoe UI"/>
-          <w:color w:val="0D0D0D"/>
-          <w:shd w:val="clear" w:color="auto" w:fill="FFFFFF"/>
-        </w:rPr>
-        <w:t xml:space="preserve"> har tyngre eller lättare svansar än en normalfördelning. Shapiro-</w:t>
-      </w:r>
-      <w:proofErr w:type="spellStart"/>
-      <w:r>
-        <w:rPr>
-          <w:rFonts w:ascii="Segoe UI" w:hAnsi="Segoe UI" w:cs="Segoe UI"/>
-          <w:color w:val="0D0D0D"/>
-          <w:shd w:val="clear" w:color="auto" w:fill="FFFFFF"/>
-        </w:rPr>
-        <w:t>Wilk</w:t>
-      </w:r>
-      <w:proofErr w:type="spellEnd"/>
-      <w:r>
-        <w:rPr>
-          <w:rFonts w:ascii="Segoe UI" w:hAnsi="Segoe UI" w:cs="Segoe UI"/>
-          <w:color w:val="0D0D0D"/>
-          <w:shd w:val="clear" w:color="auto" w:fill="FFFFFF"/>
-        </w:rPr>
-        <w:t xml:space="preserve"> testet visade signifikant avvikelse från normalfördelning, ser både histogrammet och Q-Q </w:t>
-      </w:r>
-      <w:proofErr w:type="spellStart"/>
-      <w:r>
-        <w:rPr>
-          <w:rFonts w:ascii="Segoe UI" w:hAnsi="Segoe UI" w:cs="Segoe UI"/>
-          <w:color w:val="0D0D0D"/>
-          <w:shd w:val="clear" w:color="auto" w:fill="FFFFFF"/>
-        </w:rPr>
-        <w:t>plotten</w:t>
-      </w:r>
-      <w:proofErr w:type="spellEnd"/>
-      <w:r>
-        <w:rPr>
-          <w:rFonts w:ascii="Segoe UI" w:hAnsi="Segoe UI" w:cs="Segoe UI"/>
-          <w:color w:val="0D0D0D"/>
-          <w:shd w:val="clear" w:color="auto" w:fill="FFFFFF"/>
-        </w:rPr>
-        <w:t xml:space="preserve"> relativt bra ut. Detta kan ibland hända när storleken på datamängden är stor, vilket gör att även små avvikelser från normalitet blir statistiskt signifikanta.</w:t>
+        <w:t>Histogrammet visar en mycket symmetrisk distribution av residualerna omkring noll, vilket är positivt eftersom det indikerar att medelvärdet av residualerna är centralt och att modellen inte systematiskt överskattar eller underskattar. Det finns en tydlig central topp, vilket kan tyda på en normalfördelning, men denna spetsighet kan också vara residualerna har tyngre eller lättare svansar än en normalfördelning. Shapiro-Wilk testet visade signifikant avvikelse från normalfördelning, ser både histogrammet och Q-Q plotten relativt bra ut. Detta kan ibland hända när storleken på datamängden är stor, vilket gör att även små avvikelser från normalitet blir statistiskt signifikanta.</w:t>
       </w:r>
     </w:p>
     <w:bookmarkEnd w:id="12"/>
@@ -7412,41 +6009,7 @@
         </w:rPr>
       </w:pPr>
       <w:r>
-        <w:t xml:space="preserve">Jag använda </w:t>
-      </w:r>
-      <w:proofErr w:type="spellStart"/>
-      <w:proofErr w:type="gramStart"/>
-      <w:r>
-        <w:t>install.packages</w:t>
-      </w:r>
-      <w:proofErr w:type="spellEnd"/>
-      <w:proofErr w:type="gramEnd"/>
-      <w:r>
-        <w:t>("</w:t>
-      </w:r>
-      <w:proofErr w:type="spellStart"/>
-      <w:r>
-        <w:t>httr</w:t>
-      </w:r>
-      <w:proofErr w:type="spellEnd"/>
-      <w:r>
-        <w:t xml:space="preserve">") och </w:t>
-      </w:r>
-      <w:proofErr w:type="spellStart"/>
-      <w:r>
-        <w:t>install.packages</w:t>
-      </w:r>
-      <w:proofErr w:type="spellEnd"/>
-      <w:r>
-        <w:t>("</w:t>
-      </w:r>
-      <w:proofErr w:type="spellStart"/>
-      <w:r>
-        <w:t>jsonlite</w:t>
-      </w:r>
-      <w:proofErr w:type="spellEnd"/>
-      <w:r>
-        <w:t>") ladda ner data från SCB</w:t>
+        <w:t>Jag använda install.packages("httr") och install.packages("jsonlite") ladda ner data från SCB</w:t>
       </w:r>
       <w:r>
         <w:rPr>
@@ -7456,7 +6019,6 @@
         </w:rPr>
         <w:t xml:space="preserve"> </w:t>
       </w:r>
-      <w:proofErr w:type="spellStart"/>
       <w:r>
         <w:rPr>
           <w:rFonts w:ascii="Lucida Console" w:hAnsi="Lucida Console"/>
@@ -7464,17 +6026,7 @@
           <w:lang w:eastAsia="zh-CN"/>
           <w14:ligatures w14:val="none"/>
         </w:rPr>
-        <w:t>url</w:t>
-      </w:r>
-      <w:proofErr w:type="spellEnd"/>
-      <w:r>
-        <w:rPr>
-          <w:rFonts w:ascii="Lucida Console" w:hAnsi="Lucida Console"/>
-          <w:color w:val="0000FF"/>
-          <w:lang w:eastAsia="zh-CN"/>
-          <w14:ligatures w14:val="none"/>
-        </w:rPr>
-        <w:t xml:space="preserve"> &lt;- "https://api.scb.se/OV0104/v1/doris/sv/ssd/BE/BE0101/BE0101A/BefolkningNy"</w:t>
+        <w:t>url &lt;- "https://api.scb.se/OV0104/v1/doris/sv/ssd/BE/BE0101/BE0101A/BefolkningNy"</w:t>
       </w:r>
     </w:p>
     <w:p>
@@ -7518,31 +6070,7 @@
           <w:lang w:eastAsia="zh-CN"/>
           <w14:ligatures w14:val="none"/>
         </w:rPr>
-        <w:t>&gt; print(</w:t>
-      </w:r>
-      <w:proofErr w:type="spellStart"/>
-      <w:r>
-        <w:rPr>
-          <w:rFonts w:ascii="Lucida Console" w:eastAsia="Times New Roman" w:hAnsi="Lucida Console" w:cs="Courier New"/>
-          <w:color w:val="0000FF"/>
-          <w:sz w:val="20"/>
-          <w:szCs w:val="20"/>
-          <w:lang w:eastAsia="zh-CN"/>
-          <w14:ligatures w14:val="none"/>
-        </w:rPr>
-        <w:t>data_frame</w:t>
-      </w:r>
-      <w:proofErr w:type="spellEnd"/>
-      <w:r>
-        <w:rPr>
-          <w:rFonts w:ascii="Lucida Console" w:eastAsia="Times New Roman" w:hAnsi="Lucida Console" w:cs="Courier New"/>
-          <w:color w:val="0000FF"/>
-          <w:sz w:val="20"/>
-          <w:szCs w:val="20"/>
-          <w:lang w:eastAsia="zh-CN"/>
-          <w14:ligatures w14:val="none"/>
-        </w:rPr>
-        <w:t>)</w:t>
+        <w:t>&gt; print(data_frame)</w:t>
       </w:r>
     </w:p>
     <w:p>
@@ -7634,22 +6162,8 @@
           <w:lang w:eastAsia="zh-CN"/>
           <w14:ligatures w14:val="none"/>
         </w:rPr>
-        <w:t xml:space="preserve">1 2010   </w:t>
-      </w:r>
-      <w:proofErr w:type="gramStart"/>
-      <w:r>
-        <w:rPr>
-          <w:rFonts w:ascii="Lucida Console" w:eastAsia="Times New Roman" w:hAnsi="Lucida Console" w:cs="Courier New"/>
-          <w:color w:val="000000"/>
-          <w:sz w:val="20"/>
-          <w:szCs w:val="20"/>
-          <w:bdr w:val="none" w:sz="0" w:space="0" w:color="auto" w:frame="1"/>
-          <w:lang w:eastAsia="zh-CN"/>
-          <w14:ligatures w14:val="none"/>
-        </w:rPr>
-        <w:t>9415570</w:t>
-      </w:r>
-      <w:proofErr w:type="gramEnd"/>
+        <w:t>1 2010   9415570</w:t>
+      </w:r>
     </w:p>
     <w:p>
       <w:pPr>
@@ -7693,22 +6207,8 @@
           <w:lang w:eastAsia="zh-CN"/>
           <w14:ligatures w14:val="none"/>
         </w:rPr>
-        <w:t xml:space="preserve">2 2011   </w:t>
-      </w:r>
-      <w:proofErr w:type="gramStart"/>
-      <w:r>
-        <w:rPr>
-          <w:rFonts w:ascii="Lucida Console" w:eastAsia="Times New Roman" w:hAnsi="Lucida Console" w:cs="Courier New"/>
-          <w:color w:val="000000"/>
-          <w:sz w:val="20"/>
-          <w:szCs w:val="20"/>
-          <w:bdr w:val="none" w:sz="0" w:space="0" w:color="auto" w:frame="1"/>
-          <w:lang w:eastAsia="zh-CN"/>
-          <w14:ligatures w14:val="none"/>
-        </w:rPr>
-        <w:t>9482855</w:t>
-      </w:r>
-      <w:proofErr w:type="gramEnd"/>
+        <w:t>2 2011   9482855</w:t>
+      </w:r>
     </w:p>
     <w:p>
       <w:r>
@@ -7747,7 +6247,6 @@
           <w14:ligatures w14:val="none"/>
         </w:rPr>
       </w:pPr>
-      <w:proofErr w:type="gramStart"/>
       <w:r>
         <w:rPr>
           <w:rFonts w:ascii="Lucida Console" w:eastAsia="Times New Roman" w:hAnsi="Lucida Console" w:cs="Courier New"/>
@@ -7757,56 +6256,7 @@
           <w:lang w:eastAsia="zh-CN"/>
           <w14:ligatures w14:val="none"/>
         </w:rPr>
-        <w:t>print(</w:t>
-      </w:r>
-      <w:proofErr w:type="spellStart"/>
-      <w:proofErr w:type="gramEnd"/>
-      <w:r>
-        <w:rPr>
-          <w:rFonts w:ascii="Lucida Console" w:eastAsia="Times New Roman" w:hAnsi="Lucida Console" w:cs="Courier New"/>
-          <w:color w:val="0000FF"/>
-          <w:sz w:val="20"/>
-          <w:szCs w:val="20"/>
-          <w:lang w:eastAsia="zh-CN"/>
-          <w14:ligatures w14:val="none"/>
-        </w:rPr>
-        <w:t>paste</w:t>
-      </w:r>
-      <w:proofErr w:type="spellEnd"/>
-      <w:r>
-        <w:rPr>
-          <w:rFonts w:ascii="Lucida Console" w:eastAsia="Times New Roman" w:hAnsi="Lucida Console" w:cs="Courier New"/>
-          <w:color w:val="0000FF"/>
-          <w:sz w:val="20"/>
-          <w:szCs w:val="20"/>
-          <w:lang w:eastAsia="zh-CN"/>
-          <w14:ligatures w14:val="none"/>
-        </w:rPr>
-        <w:t xml:space="preserve">("Data har sparats som Excel-fil:", </w:t>
-      </w:r>
-      <w:proofErr w:type="spellStart"/>
-      <w:r>
-        <w:rPr>
-          <w:rFonts w:ascii="Lucida Console" w:eastAsia="Times New Roman" w:hAnsi="Lucida Console" w:cs="Courier New"/>
-          <w:color w:val="0000FF"/>
-          <w:sz w:val="20"/>
-          <w:szCs w:val="20"/>
-          <w:lang w:eastAsia="zh-CN"/>
-          <w14:ligatures w14:val="none"/>
-        </w:rPr>
-        <w:t>file_path</w:t>
-      </w:r>
-      <w:proofErr w:type="spellEnd"/>
-      <w:r>
-        <w:rPr>
-          <w:rFonts w:ascii="Lucida Console" w:eastAsia="Times New Roman" w:hAnsi="Lucida Console" w:cs="Courier New"/>
-          <w:color w:val="0000FF"/>
-          <w:sz w:val="20"/>
-          <w:szCs w:val="20"/>
-          <w:lang w:eastAsia="zh-CN"/>
-          <w14:ligatures w14:val="none"/>
-        </w:rPr>
-        <w:t>))</w:t>
+        <w:t>print(paste("Data har sparats som Excel-fil:", file_path))</w:t>
       </w:r>
     </w:p>
     <w:p>
@@ -7916,7 +6366,6 @@
                 <w14:ligatures w14:val="none"/>
               </w:rPr>
             </w:pPr>
-            <w:proofErr w:type="spellStart"/>
             <w:r>
               <w:rPr>
                 <w:rFonts w:ascii="Lucida Console" w:eastAsia="Times New Roman" w:hAnsi="Lucida Console" w:cs="Courier New"/>
@@ -7926,43 +6375,7 @@
                 <w:lang w:eastAsia="zh-CN"/>
                 <w14:ligatures w14:val="none"/>
               </w:rPr>
-              <w:t>head</w:t>
-            </w:r>
-            <w:proofErr w:type="spellEnd"/>
-            <w:r>
-              <w:rPr>
-                <w:rFonts w:ascii="Lucida Console" w:eastAsia="Times New Roman" w:hAnsi="Lucida Console" w:cs="Courier New"/>
-                <w:color w:val="0000FF"/>
-                <w:sz w:val="20"/>
-                <w:szCs w:val="20"/>
-                <w:lang w:eastAsia="zh-CN"/>
-                <w14:ligatures w14:val="none"/>
-              </w:rPr>
-              <w:t>(</w:t>
-            </w:r>
-            <w:proofErr w:type="spellStart"/>
-            <w:r>
-              <w:rPr>
-                <w:rFonts w:ascii="Lucida Console" w:eastAsia="Times New Roman" w:hAnsi="Lucida Console" w:cs="Courier New"/>
-                <w:color w:val="0000FF"/>
-                <w:sz w:val="20"/>
-                <w:szCs w:val="20"/>
-                <w:lang w:eastAsia="zh-CN"/>
-                <w14:ligatures w14:val="none"/>
-              </w:rPr>
-              <w:t>data_df</w:t>
-            </w:r>
-            <w:proofErr w:type="spellEnd"/>
-            <w:r>
-              <w:rPr>
-                <w:rFonts w:ascii="Lucida Console" w:eastAsia="Times New Roman" w:hAnsi="Lucida Console" w:cs="Courier New"/>
-                <w:color w:val="0000FF"/>
-                <w:sz w:val="20"/>
-                <w:szCs w:val="20"/>
-                <w:lang w:eastAsia="zh-CN"/>
-                <w14:ligatures w14:val="none"/>
-              </w:rPr>
-              <w:t>)</w:t>
+              <w:t>head(data_df)</w:t>
             </w:r>
           </w:p>
           <w:p>
@@ -8007,48 +6420,8 @@
                 <w:lang w:eastAsia="zh-CN"/>
                 <w14:ligatures w14:val="none"/>
               </w:rPr>
-              <w:t xml:space="preserve">  </w:t>
-            </w:r>
-            <w:proofErr w:type="spellStart"/>
-            <w:r>
-              <w:rPr>
-                <w:rFonts w:ascii="Lucida Console" w:eastAsia="Times New Roman" w:hAnsi="Lucida Console" w:cs="Courier New"/>
-                <w:color w:val="000000"/>
-                <w:sz w:val="20"/>
-                <w:szCs w:val="20"/>
-                <w:bdr w:val="none" w:sz="0" w:space="0" w:color="auto" w:frame="1"/>
-                <w:lang w:eastAsia="zh-CN"/>
-                <w14:ligatures w14:val="none"/>
-              </w:rPr>
-              <w:t>RegionKod</w:t>
-            </w:r>
-            <w:proofErr w:type="spellEnd"/>
-            <w:r>
-              <w:rPr>
-                <w:rFonts w:ascii="Lucida Console" w:eastAsia="Times New Roman" w:hAnsi="Lucida Console" w:cs="Courier New"/>
-                <w:color w:val="000000"/>
-                <w:sz w:val="20"/>
-                <w:szCs w:val="20"/>
-                <w:bdr w:val="none" w:sz="0" w:space="0" w:color="auto" w:frame="1"/>
-                <w:lang w:eastAsia="zh-CN"/>
-                <w14:ligatures w14:val="none"/>
-              </w:rPr>
-              <w:t xml:space="preserve">   År Folkmängd Folkökning    </w:t>
-            </w:r>
-            <w:proofErr w:type="spellStart"/>
-            <w:r>
-              <w:rPr>
-                <w:rFonts w:ascii="Lucida Console" w:eastAsia="Times New Roman" w:hAnsi="Lucida Console" w:cs="Courier New"/>
-                <w:color w:val="000000"/>
-                <w:sz w:val="20"/>
-                <w:szCs w:val="20"/>
-                <w:bdr w:val="none" w:sz="0" w:space="0" w:color="auto" w:frame="1"/>
-                <w:lang w:eastAsia="zh-CN"/>
-                <w14:ligatures w14:val="none"/>
-              </w:rPr>
-              <w:t>RegionText</w:t>
-            </w:r>
-            <w:proofErr w:type="spellEnd"/>
+              <w:t xml:space="preserve">  RegionKod   År Folkmängd Folkökning    RegionText</w:t>
+            </w:r>
           </w:p>
           <w:p>
             <w:pPr>
@@ -8137,33 +6510,7 @@
                 <w:lang w:eastAsia="zh-CN"/>
                 <w14:ligatures w14:val="none"/>
               </w:rPr>
-              <w:t xml:space="preserve">2         1 1969   </w:t>
-            </w:r>
-            <w:proofErr w:type="gramStart"/>
-            <w:r>
-              <w:rPr>
-                <w:rFonts w:ascii="Lucida Console" w:eastAsia="Times New Roman" w:hAnsi="Lucida Console" w:cs="Courier New"/>
-                <w:color w:val="000000"/>
-                <w:sz w:val="20"/>
-                <w:szCs w:val="20"/>
-                <w:bdr w:val="none" w:sz="0" w:space="0" w:color="auto" w:frame="1"/>
-                <w:lang w:eastAsia="zh-CN"/>
-                <w14:ligatures w14:val="none"/>
-              </w:rPr>
-              <w:t>1453754</w:t>
-            </w:r>
-            <w:proofErr w:type="gramEnd"/>
-            <w:r>
-              <w:rPr>
-                <w:rFonts w:ascii="Lucida Console" w:eastAsia="Times New Roman" w:hAnsi="Lucida Console" w:cs="Courier New"/>
-                <w:color w:val="000000"/>
-                <w:sz w:val="20"/>
-                <w:szCs w:val="20"/>
-                <w:bdr w:val="none" w:sz="0" w:space="0" w:color="auto" w:frame="1"/>
-                <w:lang w:eastAsia="zh-CN"/>
-                <w14:ligatures w14:val="none"/>
-              </w:rPr>
-              <w:t xml:space="preserve">      26518 Stockholm län</w:t>
+              <w:t>2         1 1969   1453754      26518 Stockholm län</w:t>
             </w:r>
           </w:p>
           <w:p>
@@ -8208,33 +6555,7 @@
                 <w:lang w:eastAsia="zh-CN"/>
                 <w14:ligatures w14:val="none"/>
               </w:rPr>
-              <w:t xml:space="preserve">3         1 1970   </w:t>
-            </w:r>
-            <w:proofErr w:type="gramStart"/>
-            <w:r>
-              <w:rPr>
-                <w:rFonts w:ascii="Lucida Console" w:eastAsia="Times New Roman" w:hAnsi="Lucida Console" w:cs="Courier New"/>
-                <w:color w:val="000000"/>
-                <w:sz w:val="20"/>
-                <w:szCs w:val="20"/>
-                <w:bdr w:val="none" w:sz="0" w:space="0" w:color="auto" w:frame="1"/>
-                <w:lang w:eastAsia="zh-CN"/>
-                <w14:ligatures w14:val="none"/>
-              </w:rPr>
-              <w:t>1477990</w:t>
-            </w:r>
-            <w:proofErr w:type="gramEnd"/>
-            <w:r>
-              <w:rPr>
-                <w:rFonts w:ascii="Lucida Console" w:eastAsia="Times New Roman" w:hAnsi="Lucida Console" w:cs="Courier New"/>
-                <w:color w:val="000000"/>
-                <w:sz w:val="20"/>
-                <w:szCs w:val="20"/>
-                <w:bdr w:val="none" w:sz="0" w:space="0" w:color="auto" w:frame="1"/>
-                <w:lang w:eastAsia="zh-CN"/>
-                <w14:ligatures w14:val="none"/>
-              </w:rPr>
-              <w:t xml:space="preserve">      24236 Stockholm län</w:t>
+              <w:t>3         1 1970   1477990      24236 Stockholm län</w:t>
             </w:r>
           </w:p>
           <w:p>
@@ -8279,33 +6600,7 @@
                 <w:lang w:eastAsia="zh-CN"/>
                 <w14:ligatures w14:val="none"/>
               </w:rPr>
-              <w:t xml:space="preserve">4         1 1971   </w:t>
-            </w:r>
-            <w:proofErr w:type="gramStart"/>
-            <w:r>
-              <w:rPr>
-                <w:rFonts w:ascii="Lucida Console" w:eastAsia="Times New Roman" w:hAnsi="Lucida Console" w:cs="Courier New"/>
-                <w:color w:val="000000"/>
-                <w:sz w:val="20"/>
-                <w:szCs w:val="20"/>
-                <w:bdr w:val="none" w:sz="0" w:space="0" w:color="auto" w:frame="1"/>
-                <w:lang w:eastAsia="zh-CN"/>
-                <w14:ligatures w14:val="none"/>
-              </w:rPr>
-              <w:t>1486648</w:t>
-            </w:r>
-            <w:proofErr w:type="gramEnd"/>
-            <w:r>
-              <w:rPr>
-                <w:rFonts w:ascii="Lucida Console" w:eastAsia="Times New Roman" w:hAnsi="Lucida Console" w:cs="Courier New"/>
-                <w:color w:val="000000"/>
-                <w:sz w:val="20"/>
-                <w:szCs w:val="20"/>
-                <w:bdr w:val="none" w:sz="0" w:space="0" w:color="auto" w:frame="1"/>
-                <w:lang w:eastAsia="zh-CN"/>
-                <w14:ligatures w14:val="none"/>
-              </w:rPr>
-              <w:t xml:space="preserve">       8658 Stockholm län</w:t>
+              <w:t>4         1 1971   1486648       8658 Stockholm län</w:t>
             </w:r>
           </w:p>
           <w:p>
@@ -8513,15 +6808,7 @@
     </w:tbl>
     <w:p>
       <w:r>
-        <w:t xml:space="preserve">Sen sparade jag i min dator som en </w:t>
-      </w:r>
-      <w:proofErr w:type="spellStart"/>
-      <w:r>
-        <w:t>excel</w:t>
-      </w:r>
-      <w:proofErr w:type="spellEnd"/>
-      <w:r>
-        <w:t xml:space="preserve"> fil. </w:t>
+        <w:t xml:space="preserve">Sen sparade jag i min dator som en excel fil. </w:t>
       </w:r>
     </w:p>
     <w:p>
@@ -8707,235 +6994,45 @@
           <w:shd w:val="clear" w:color="auto" w:fill="FFFFFF"/>
         </w:rPr>
       </w:pPr>
-      <w:proofErr w:type="gramStart"/>
-      <w:r>
-        <w:rPr>
-          <w:rFonts w:cstheme="minorHAnsi"/>
-          <w:color w:val="0D0D0D"/>
-          <w:shd w:val="clear" w:color="auto" w:fill="FFFFFF"/>
-        </w:rPr>
-        <w:t>Rapporten  sammanfattar</w:t>
-      </w:r>
-      <w:proofErr w:type="gramEnd"/>
-      <w:r>
-        <w:rPr>
-          <w:rFonts w:cstheme="minorHAnsi"/>
-          <w:color w:val="0D0D0D"/>
-          <w:shd w:val="clear" w:color="auto" w:fill="FFFFFF"/>
-        </w:rPr>
-        <w:t xml:space="preserve"> resultaten från en omfattande analys av begagnade bilars prissättning med hjälp av olika regressionsmodeller. Datamängden innehåller 6128 observationer av bilar som samlats från olika märken och modeller från 2010 till 2024. Genom </w:t>
-      </w:r>
-      <w:proofErr w:type="spellStart"/>
-      <w:r>
-        <w:rPr>
-          <w:rFonts w:cstheme="minorHAnsi"/>
-          <w:color w:val="0D0D0D"/>
-          <w:shd w:val="clear" w:color="auto" w:fill="FFFFFF"/>
-        </w:rPr>
-        <w:t>datan</w:t>
-      </w:r>
-      <w:proofErr w:type="spellEnd"/>
-      <w:r>
-        <w:rPr>
-          <w:rFonts w:cstheme="minorHAnsi"/>
-          <w:color w:val="0D0D0D"/>
-          <w:shd w:val="clear" w:color="auto" w:fill="FFFFFF"/>
-        </w:rPr>
-        <w:t xml:space="preserve"> rensades lyxbilar bort och endast bilar med priser upp till 1 000 000 kr inkluderades, vilket minskade urvalet till 5648 bilar.</w:t>
-      </w:r>
-    </w:p>
-    <w:p>
-      <w:pPr>
-        <w:rPr>
-          <w:rFonts w:cstheme="minorHAnsi"/>
-          <w:color w:val="0D0D0D"/>
-          <w:shd w:val="clear" w:color="auto" w:fill="FFFFFF"/>
-        </w:rPr>
-      </w:pPr>
-      <w:r>
-        <w:rPr>
-          <w:rFonts w:cstheme="minorHAnsi"/>
-          <w:color w:val="0D0D0D"/>
-          <w:shd w:val="clear" w:color="auto" w:fill="FFFFFF"/>
-        </w:rPr>
-        <w:t xml:space="preserve">Huvudanalysen involverade användning av linjär regression och log-linjär regression för att förstå vilka faktorer som mest påverkar bilpriser. Regressionsmodellerna analyserades noggrant med hjälp av diagnostiska plottar, inklusive </w:t>
-      </w:r>
-      <w:proofErr w:type="spellStart"/>
-      <w:r>
-        <w:rPr>
-          <w:rFonts w:cstheme="minorHAnsi"/>
-          <w:color w:val="0D0D0D"/>
-          <w:shd w:val="clear" w:color="auto" w:fill="FFFFFF"/>
-        </w:rPr>
-        <w:t>Residuals</w:t>
-      </w:r>
-      <w:proofErr w:type="spellEnd"/>
-      <w:r>
-        <w:rPr>
-          <w:rFonts w:cstheme="minorHAnsi"/>
-          <w:color w:val="0D0D0D"/>
-          <w:shd w:val="clear" w:color="auto" w:fill="FFFFFF"/>
-        </w:rPr>
-        <w:t xml:space="preserve"> vs </w:t>
-      </w:r>
-      <w:proofErr w:type="spellStart"/>
-      <w:r>
-        <w:rPr>
-          <w:rFonts w:cstheme="minorHAnsi"/>
-          <w:color w:val="0D0D0D"/>
-          <w:shd w:val="clear" w:color="auto" w:fill="FFFFFF"/>
-        </w:rPr>
-        <w:t>Fitted</w:t>
-      </w:r>
-      <w:proofErr w:type="spellEnd"/>
-      <w:r>
-        <w:rPr>
-          <w:rFonts w:cstheme="minorHAnsi"/>
-          <w:color w:val="0D0D0D"/>
-          <w:shd w:val="clear" w:color="auto" w:fill="FFFFFF"/>
-        </w:rPr>
-        <w:t xml:space="preserve">, Q-Q </w:t>
-      </w:r>
-      <w:proofErr w:type="spellStart"/>
-      <w:r>
-        <w:rPr>
-          <w:rFonts w:cstheme="minorHAnsi"/>
-          <w:color w:val="0D0D0D"/>
-          <w:shd w:val="clear" w:color="auto" w:fill="FFFFFF"/>
-        </w:rPr>
-        <w:t>plot</w:t>
-      </w:r>
-      <w:proofErr w:type="spellEnd"/>
-      <w:r>
-        <w:rPr>
-          <w:rFonts w:cstheme="minorHAnsi"/>
-          <w:color w:val="0D0D0D"/>
-          <w:shd w:val="clear" w:color="auto" w:fill="FFFFFF"/>
-        </w:rPr>
-        <w:t xml:space="preserve">, </w:t>
-      </w:r>
-      <w:proofErr w:type="spellStart"/>
-      <w:r>
-        <w:rPr>
-          <w:rFonts w:cstheme="minorHAnsi"/>
-          <w:color w:val="0D0D0D"/>
-          <w:shd w:val="clear" w:color="auto" w:fill="FFFFFF"/>
-        </w:rPr>
-        <w:t>Scale-Location</w:t>
-      </w:r>
-      <w:proofErr w:type="spellEnd"/>
-      <w:r>
-        <w:rPr>
-          <w:rFonts w:cstheme="minorHAnsi"/>
-          <w:color w:val="0D0D0D"/>
-          <w:shd w:val="clear" w:color="auto" w:fill="FFFFFF"/>
-        </w:rPr>
-        <w:t xml:space="preserve">, och </w:t>
-      </w:r>
-      <w:proofErr w:type="spellStart"/>
-      <w:r>
-        <w:rPr>
-          <w:rFonts w:cstheme="minorHAnsi"/>
-          <w:color w:val="0D0D0D"/>
-          <w:shd w:val="clear" w:color="auto" w:fill="FFFFFF"/>
-        </w:rPr>
-        <w:t>Residuals</w:t>
-      </w:r>
-      <w:proofErr w:type="spellEnd"/>
-      <w:r>
-        <w:rPr>
-          <w:rFonts w:cstheme="minorHAnsi"/>
-          <w:color w:val="0D0D0D"/>
-          <w:shd w:val="clear" w:color="auto" w:fill="FFFFFF"/>
-        </w:rPr>
-        <w:t xml:space="preserve"> vs </w:t>
-      </w:r>
-      <w:proofErr w:type="spellStart"/>
-      <w:r>
-        <w:rPr>
-          <w:rFonts w:cstheme="minorHAnsi"/>
-          <w:color w:val="0D0D0D"/>
-          <w:shd w:val="clear" w:color="auto" w:fill="FFFFFF"/>
-        </w:rPr>
-        <w:t>Leverage</w:t>
-      </w:r>
-      <w:proofErr w:type="spellEnd"/>
-      <w:r>
-        <w:rPr>
-          <w:rFonts w:cstheme="minorHAnsi"/>
-          <w:color w:val="0D0D0D"/>
-          <w:shd w:val="clear" w:color="auto" w:fill="FFFFFF"/>
-        </w:rPr>
-        <w:t xml:space="preserve"> plottar, vilka tydligt illustrerar modellens passform och potentiella problem som hög </w:t>
-      </w:r>
-      <w:proofErr w:type="spellStart"/>
-      <w:r>
-        <w:rPr>
-          <w:rFonts w:cstheme="minorHAnsi"/>
-          <w:color w:val="0D0D0D"/>
-          <w:shd w:val="clear" w:color="auto" w:fill="FFFFFF"/>
-        </w:rPr>
-        <w:t>leverage</w:t>
-      </w:r>
-      <w:proofErr w:type="spellEnd"/>
-      <w:r>
-        <w:rPr>
-          <w:rFonts w:cstheme="minorHAnsi"/>
-          <w:color w:val="0D0D0D"/>
-          <w:shd w:val="clear" w:color="auto" w:fill="FFFFFF"/>
-        </w:rPr>
-        <w:t xml:space="preserve"> eller </w:t>
-      </w:r>
-      <w:proofErr w:type="spellStart"/>
-      <w:r>
-        <w:rPr>
-          <w:rFonts w:cstheme="minorHAnsi"/>
-          <w:color w:val="0D0D0D"/>
-          <w:shd w:val="clear" w:color="auto" w:fill="FFFFFF"/>
-        </w:rPr>
-        <w:t>outlier</w:t>
-      </w:r>
-      <w:proofErr w:type="spellEnd"/>
-      <w:r>
-        <w:rPr>
-          <w:rFonts w:cstheme="minorHAnsi"/>
-          <w:color w:val="0D0D0D"/>
-          <w:shd w:val="clear" w:color="auto" w:fill="FFFFFF"/>
-        </w:rPr>
-        <w:t>.</w:t>
-      </w:r>
-    </w:p>
-    <w:p>
-      <w:pPr>
-        <w:rPr>
-          <w:rFonts w:cstheme="minorHAnsi"/>
-        </w:rPr>
-      </w:pPr>
-      <w:r>
-        <w:rPr>
-          <w:rFonts w:cstheme="minorHAnsi"/>
-          <w:color w:val="0D0D0D"/>
-          <w:shd w:val="clear" w:color="auto" w:fill="FFFFFF"/>
-        </w:rPr>
-        <w:t xml:space="preserve">Korrelationen mellan förutsagda och faktiska priser illustreras genom </w:t>
-      </w:r>
-      <w:proofErr w:type="spellStart"/>
-      <w:r>
-        <w:rPr>
-          <w:rFonts w:cstheme="minorHAnsi"/>
-          <w:color w:val="0D0D0D"/>
-          <w:shd w:val="clear" w:color="auto" w:fill="FFFFFF"/>
-        </w:rPr>
-        <w:t>scatterplots</w:t>
-      </w:r>
-      <w:proofErr w:type="spellEnd"/>
-      <w:r>
-        <w:rPr>
-          <w:rFonts w:cstheme="minorHAnsi"/>
-          <w:color w:val="0D0D0D"/>
-          <w:shd w:val="clear" w:color="auto" w:fill="FFFFFF"/>
-        </w:rPr>
-        <w:t>, vilket visar att trots vissa avvikelser följer förutsägelserna generellt den förväntade trenden.</w:t>
+      <w:r>
+        <w:rPr>
+          <w:rFonts w:cstheme="minorHAnsi"/>
+          <w:color w:val="0D0D0D"/>
+          <w:shd w:val="clear" w:color="auto" w:fill="FFFFFF"/>
+        </w:rPr>
+        <w:t>Rapporten  sammanfattar resultaten från en omfattande analys av begagnade bilars prissättning med hjälp av olika regressionsmodeller. Datamängden innehåller 6128 observationer av bilar som samlats från olika märken och modeller från 2010 till 2024. Genom datan rensades lyxbilar bort och endast bilar med priser upp till 1 000 000 kr inkluderades, vilket minskade urvalet till 5648 bilar.</w:t>
+      </w:r>
+    </w:p>
+    <w:p>
+      <w:pPr>
+        <w:rPr>
+          <w:rFonts w:cstheme="minorHAnsi"/>
+          <w:color w:val="0D0D0D"/>
+          <w:shd w:val="clear" w:color="auto" w:fill="FFFFFF"/>
+        </w:rPr>
+      </w:pPr>
+      <w:r>
+        <w:rPr>
+          <w:rFonts w:cstheme="minorHAnsi"/>
+          <w:color w:val="0D0D0D"/>
+          <w:shd w:val="clear" w:color="auto" w:fill="FFFFFF"/>
+        </w:rPr>
+        <w:t>Huvudanalysen involverade användning av linjär regression och log-linjär regression för att förstå vilka faktorer som mest påverkar bilpriser. Regressionsmodellerna analyserades noggrant med hjälp av diagnostiska plottar, inklusive Residuals vs Fitted, Q-Q plot, Scale-Location, och Residuals vs Leverage plottar, vilka tydligt illustrerar modellens passform och potentiella problem som hög leverage eller outlier.</w:t>
+      </w:r>
+    </w:p>
+    <w:p>
+      <w:pPr>
+        <w:rPr>
+          <w:rFonts w:cstheme="minorHAnsi"/>
+        </w:rPr>
+      </w:pPr>
+      <w:r>
+        <w:rPr>
+          <w:rFonts w:cstheme="minorHAnsi"/>
+          <w:color w:val="0D0D0D"/>
+          <w:shd w:val="clear" w:color="auto" w:fill="FFFFFF"/>
+        </w:rPr>
+        <w:t>Korrelationen mellan förutsagda och faktiska priser illustreras genom scatterplots, vilket visar att trots vissa avvikelser följer förutsägelserna generellt den förväntade trenden.</w:t>
       </w:r>
     </w:p>
     <w:p>
@@ -8956,97 +7053,7 @@
           <w:color w:val="0D0D0D"/>
           <w:shd w:val="clear" w:color="auto" w:fill="FFFFFF"/>
         </w:rPr>
-        <w:t>MSE (</w:t>
-      </w:r>
-      <w:proofErr w:type="spellStart"/>
-      <w:r>
-        <w:rPr>
-          <w:rFonts w:cstheme="minorHAnsi"/>
-          <w:color w:val="0D0D0D"/>
-          <w:shd w:val="clear" w:color="auto" w:fill="FFFFFF"/>
-        </w:rPr>
-        <w:t>Root</w:t>
-      </w:r>
-      <w:proofErr w:type="spellEnd"/>
-      <w:r>
-        <w:rPr>
-          <w:rFonts w:cstheme="minorHAnsi"/>
-          <w:color w:val="0D0D0D"/>
-          <w:shd w:val="clear" w:color="auto" w:fill="FFFFFF"/>
-        </w:rPr>
-        <w:t xml:space="preserve"> </w:t>
-      </w:r>
-      <w:proofErr w:type="spellStart"/>
-      <w:r>
-        <w:rPr>
-          <w:rFonts w:cstheme="minorHAnsi"/>
-          <w:color w:val="0D0D0D"/>
-          <w:shd w:val="clear" w:color="auto" w:fill="FFFFFF"/>
-        </w:rPr>
-        <w:t>Mean</w:t>
-      </w:r>
-      <w:proofErr w:type="spellEnd"/>
-      <w:r>
-        <w:rPr>
-          <w:rFonts w:cstheme="minorHAnsi"/>
-          <w:color w:val="0D0D0D"/>
-          <w:shd w:val="clear" w:color="auto" w:fill="FFFFFF"/>
-        </w:rPr>
-        <w:t xml:space="preserve"> Square </w:t>
-      </w:r>
-      <w:proofErr w:type="spellStart"/>
-      <w:r>
-        <w:rPr>
-          <w:rFonts w:cstheme="minorHAnsi"/>
-          <w:color w:val="0D0D0D"/>
-          <w:shd w:val="clear" w:color="auto" w:fill="FFFFFF"/>
-        </w:rPr>
-        <w:t>Error</w:t>
-      </w:r>
-      <w:proofErr w:type="spellEnd"/>
-      <w:r>
-        <w:rPr>
-          <w:rFonts w:cstheme="minorHAnsi"/>
-          <w:color w:val="0D0D0D"/>
-          <w:shd w:val="clear" w:color="auto" w:fill="FFFFFF"/>
-        </w:rPr>
-        <w:t>) och MAE (</w:t>
-      </w:r>
-      <w:proofErr w:type="spellStart"/>
-      <w:r>
-        <w:rPr>
-          <w:rFonts w:cstheme="minorHAnsi"/>
-          <w:color w:val="0D0D0D"/>
-          <w:shd w:val="clear" w:color="auto" w:fill="FFFFFF"/>
-        </w:rPr>
-        <w:t>Mean</w:t>
-      </w:r>
-      <w:proofErr w:type="spellEnd"/>
-      <w:r>
-        <w:rPr>
-          <w:rFonts w:cstheme="minorHAnsi"/>
-          <w:color w:val="0D0D0D"/>
-          <w:shd w:val="clear" w:color="auto" w:fill="FFFFFF"/>
-        </w:rPr>
-        <w:t xml:space="preserve"> Absolute </w:t>
-      </w:r>
-      <w:proofErr w:type="spellStart"/>
-      <w:r>
-        <w:rPr>
-          <w:rFonts w:cstheme="minorHAnsi"/>
-          <w:color w:val="0D0D0D"/>
-          <w:shd w:val="clear" w:color="auto" w:fill="FFFFFF"/>
-        </w:rPr>
-        <w:t>Error</w:t>
-      </w:r>
-      <w:proofErr w:type="spellEnd"/>
-      <w:r>
-        <w:rPr>
-          <w:rFonts w:cstheme="minorHAnsi"/>
-          <w:color w:val="0D0D0D"/>
-          <w:shd w:val="clear" w:color="auto" w:fill="FFFFFF"/>
-        </w:rPr>
-        <w:t>) på testdata var höga, vilket indikerar att även om modellen presterar väl på träningsdata, finns det utrymme för förbättringar när det gäller generalisering till nya data.</w:t>
+        <w:t>MSE (Root Mean Square Error) och MAE (Mean Absolute Error) på testdata var höga, vilket indikerar att även om modellen presterar väl på träningsdata, finns det utrymme för förbättringar när det gäller generalisering till nya data.</w:t>
       </w:r>
     </w:p>
     <w:p>
@@ -9076,33 +7083,11 @@
           <w:rFonts w:cstheme="minorHAnsi"/>
         </w:rPr>
       </w:pPr>
-      <w:proofErr w:type="spellStart"/>
-      <w:r>
-        <w:rPr>
-          <w:rFonts w:cstheme="minorHAnsi"/>
-        </w:rPr>
-        <w:t>Utmanningar</w:t>
-      </w:r>
-      <w:proofErr w:type="spellEnd"/>
-      <w:r>
-        <w:rPr>
-          <w:rFonts w:cstheme="minorHAnsi"/>
-        </w:rPr>
-        <w:t xml:space="preserve"> och </w:t>
-      </w:r>
-      <w:proofErr w:type="spellStart"/>
-      <w:r>
-        <w:rPr>
-          <w:rFonts w:cstheme="minorHAnsi"/>
-        </w:rPr>
-        <w:t>möljgheter</w:t>
-      </w:r>
-      <w:proofErr w:type="spellEnd"/>
-      <w:r>
-        <w:rPr>
-          <w:rFonts w:cstheme="minorHAnsi"/>
-        </w:rPr>
-        <w:t>:</w:t>
+      <w:r>
+        <w:rPr>
+          <w:rFonts w:cstheme="minorHAnsi"/>
+        </w:rPr>
+        <w:t>Utmanningar och möljgheter:</w:t>
       </w:r>
     </w:p>
     <w:p>
@@ -9122,79 +7107,7 @@
           <w:color w:val="0D0D0D"/>
           <w:shd w:val="clear" w:color="auto" w:fill="FFFFFF"/>
         </w:rPr>
-        <w:t>Även om modellerna förklarade en stor del av variansen i bilpriserna, indikerar diagnostiska tester som Shapiro-</w:t>
-      </w:r>
-      <w:proofErr w:type="spellStart"/>
-      <w:r>
-        <w:rPr>
-          <w:rFonts w:cstheme="minorHAnsi"/>
-          <w:color w:val="0D0D0D"/>
-          <w:shd w:val="clear" w:color="auto" w:fill="FFFFFF"/>
-        </w:rPr>
-        <w:t>Wilk</w:t>
-      </w:r>
-      <w:proofErr w:type="spellEnd"/>
-      <w:r>
-        <w:rPr>
-          <w:rFonts w:cstheme="minorHAnsi"/>
-          <w:color w:val="0D0D0D"/>
-          <w:shd w:val="clear" w:color="auto" w:fill="FFFFFF"/>
-        </w:rPr>
-        <w:t xml:space="preserve"> test och analys av </w:t>
-      </w:r>
-      <w:proofErr w:type="spellStart"/>
-      <w:r>
-        <w:rPr>
-          <w:rFonts w:cstheme="minorHAnsi"/>
-          <w:color w:val="0D0D0D"/>
-          <w:shd w:val="clear" w:color="auto" w:fill="FFFFFF"/>
-        </w:rPr>
-        <w:t>residuals</w:t>
-      </w:r>
-      <w:proofErr w:type="spellEnd"/>
-      <w:r>
-        <w:rPr>
-          <w:rFonts w:cstheme="minorHAnsi"/>
-          <w:color w:val="0D0D0D"/>
-          <w:shd w:val="clear" w:color="auto" w:fill="FFFFFF"/>
-        </w:rPr>
-        <w:t xml:space="preserve"> att det finns utrymme för förbättring. Specifikt kunde </w:t>
-      </w:r>
-      <w:proofErr w:type="spellStart"/>
-      <w:r>
-        <w:rPr>
-          <w:rFonts w:cstheme="minorHAnsi"/>
-          <w:color w:val="0D0D0D"/>
-          <w:shd w:val="clear" w:color="auto" w:fill="FFFFFF"/>
-        </w:rPr>
-        <w:t>outliers</w:t>
-      </w:r>
-      <w:proofErr w:type="spellEnd"/>
-      <w:r>
-        <w:rPr>
-          <w:rFonts w:cstheme="minorHAnsi"/>
-          <w:color w:val="0D0D0D"/>
-          <w:shd w:val="clear" w:color="auto" w:fill="FFFFFF"/>
-        </w:rPr>
-        <w:t xml:space="preserve"> och </w:t>
-      </w:r>
-      <w:proofErr w:type="spellStart"/>
-      <w:r>
-        <w:rPr>
-          <w:rFonts w:cstheme="minorHAnsi"/>
-          <w:color w:val="0D0D0D"/>
-          <w:shd w:val="clear" w:color="auto" w:fill="FFFFFF"/>
-        </w:rPr>
-        <w:t>högleverage</w:t>
-      </w:r>
-      <w:proofErr w:type="spellEnd"/>
-      <w:r>
-        <w:rPr>
-          <w:rFonts w:cstheme="minorHAnsi"/>
-          <w:color w:val="0D0D0D"/>
-          <w:shd w:val="clear" w:color="auto" w:fill="FFFFFF"/>
-        </w:rPr>
-        <w:t>-punkter påverka modellens förmåga att förutsäga nya data korrekt.</w:t>
+        <w:t>Även om modellerna förklarade en stor del av variansen i bilpriserna, indikerar diagnostiska tester som Shapiro-Wilk test och analys av residuals att det finns utrymme för förbättring. Specifikt kunde outliers och högleverage-punkter påverka modellens förmåga att förutsäga nya data korrekt.</w:t>
       </w:r>
     </w:p>
     <w:p>
@@ -9249,25 +7162,7 @@
           <w:color w:val="0D0D0D"/>
           <w:shd w:val="clear" w:color="auto" w:fill="FFFFFF"/>
         </w:rPr>
-        <w:t xml:space="preserve">Fortsatt arbete för att säkerställa datakvalitet kommer att vara avgörande. Detta inkluderar noggrann rengöring av data, behandling av saknade värden och korrekt hantering av </w:t>
-      </w:r>
-      <w:proofErr w:type="spellStart"/>
-      <w:r>
-        <w:rPr>
-          <w:rFonts w:cstheme="minorHAnsi"/>
-          <w:color w:val="0D0D0D"/>
-          <w:shd w:val="clear" w:color="auto" w:fill="FFFFFF"/>
-        </w:rPr>
-        <w:t>outliers</w:t>
-      </w:r>
-      <w:proofErr w:type="spellEnd"/>
-      <w:r>
-        <w:rPr>
-          <w:rFonts w:cstheme="minorHAnsi"/>
-          <w:color w:val="0D0D0D"/>
-          <w:shd w:val="clear" w:color="auto" w:fill="FFFFFF"/>
-        </w:rPr>
-        <w:t>.</w:t>
+        <w:t>Fortsatt arbete för att säkerställa datakvalitet kommer att vara avgörande. Detta inkluderar noggrann rengöring av data, behandling av saknade värden och korrekt hantering av outliers.</w:t>
       </w:r>
     </w:p>
     <w:p>
@@ -9287,25 +7182,7 @@
           <w:color w:val="0D0D0D"/>
           <w:shd w:val="clear" w:color="auto" w:fill="FFFFFF"/>
         </w:rPr>
-        <w:t xml:space="preserve">Det finns en potential att utforska mer komplexa modeller som kan hantera icke-linjära samband och interaktioner mellan variabler mer effektivt. Maskininlärningstekniker som slumpmässiga skogar eller </w:t>
-      </w:r>
-      <w:proofErr w:type="spellStart"/>
-      <w:r>
-        <w:rPr>
-          <w:rFonts w:cstheme="minorHAnsi"/>
-          <w:color w:val="0D0D0D"/>
-          <w:shd w:val="clear" w:color="auto" w:fill="FFFFFF"/>
-        </w:rPr>
-        <w:t>gradientboosting</w:t>
-      </w:r>
-      <w:proofErr w:type="spellEnd"/>
-      <w:r>
-        <w:rPr>
-          <w:rFonts w:cstheme="minorHAnsi"/>
-          <w:color w:val="0D0D0D"/>
-          <w:shd w:val="clear" w:color="auto" w:fill="FFFFFF"/>
-        </w:rPr>
-        <w:t xml:space="preserve"> kan erbjuda förbättringar i prediktionsnoggrannhet och robusthet.</w:t>
+        <w:t>Det finns en potential att utforska mer komplexa modeller som kan hantera icke-linjära samband och interaktioner mellan variabler mer effektivt. Maskininlärningstekniker som slumpmässiga skogar eller gradientboosting kan erbjuda förbättringar i prediktionsnoggrannhet och robusthet.</w:t>
       </w:r>
     </w:p>
     <w:p>
@@ -9319,16 +7196,8 @@
         <w:rPr>
           <w:rFonts w:cstheme="minorHAnsi"/>
         </w:rPr>
-        <w:t xml:space="preserve">Feature </w:t>
-      </w:r>
-      <w:proofErr w:type="spellStart"/>
-      <w:r>
-        <w:rPr>
-          <w:rFonts w:cstheme="minorHAnsi"/>
-        </w:rPr>
-        <w:t>Engineering</w:t>
-      </w:r>
-      <w:proofErr w:type="spellEnd"/>
+        <w:t>Feature Engineering</w:t>
+      </w:r>
     </w:p>
     <w:p>
       <w:pPr>
@@ -9351,25 +7220,7 @@
           <w:color w:val="0D0D0D"/>
           <w:shd w:val="clear" w:color="auto" w:fill="FFFFFF"/>
         </w:rPr>
-        <w:t xml:space="preserve">veckla ytterligare features baserat på </w:t>
-      </w:r>
-      <w:proofErr w:type="gramStart"/>
-      <w:r>
-        <w:rPr>
-          <w:rFonts w:cstheme="minorHAnsi"/>
-          <w:color w:val="0D0D0D"/>
-          <w:shd w:val="clear" w:color="auto" w:fill="FFFFFF"/>
-        </w:rPr>
-        <w:t>befintlig data</w:t>
-      </w:r>
-      <w:proofErr w:type="gramEnd"/>
-      <w:r>
-        <w:rPr>
-          <w:rFonts w:cstheme="minorHAnsi"/>
-          <w:color w:val="0D0D0D"/>
-          <w:shd w:val="clear" w:color="auto" w:fill="FFFFFF"/>
-        </w:rPr>
-        <w:t xml:space="preserve">, såsom bilmodellens livslängd (beräknad från skillnaden mellan nuvarande år och tillverkningsår) eller en kombinerad variabel av miltal och ålder, kan ge djupare insikter och förbättra modellens prestanda. </w:t>
+        <w:t xml:space="preserve">veckla ytterligare features baserat på befintlig data, såsom bilmodellens livslängd (beräknad från skillnaden mellan nuvarande år och tillverkningsår) eller en kombinerad variabel av miltal och ålder, kan ge djupare insikter och förbättra modellens prestanda. </w:t>
       </w:r>
     </w:p>
     <w:p>
@@ -9455,47 +7306,15 @@
         <w:rPr>
           <w:rFonts w:cstheme="minorHAnsi"/>
         </w:rPr>
-        <w:t xml:space="preserve">År och </w:t>
-      </w:r>
-      <w:proofErr w:type="gramStart"/>
-      <w:r>
-        <w:rPr>
-          <w:rFonts w:cstheme="minorHAnsi"/>
-        </w:rPr>
-        <w:t>miltal :</w:t>
-      </w:r>
-      <w:proofErr w:type="gramEnd"/>
-      <w:r>
-        <w:rPr>
-          <w:rFonts w:cstheme="minorHAnsi"/>
-        </w:rPr>
-        <w:t xml:space="preserve"> De </w:t>
-      </w:r>
-      <w:r>
-        <w:rPr>
-          <w:rFonts w:cstheme="minorHAnsi"/>
-          <w:color w:val="0D0D0D"/>
-          <w:shd w:val="clear" w:color="auto" w:fill="FFFFFF"/>
-        </w:rPr>
-        <w:t xml:space="preserve">är starka </w:t>
-      </w:r>
-      <w:proofErr w:type="spellStart"/>
-      <w:r>
-        <w:rPr>
-          <w:rFonts w:cstheme="minorHAnsi"/>
-          <w:color w:val="0D0D0D"/>
-          <w:shd w:val="clear" w:color="auto" w:fill="FFFFFF"/>
-        </w:rPr>
-        <w:t>prediktorer</w:t>
-      </w:r>
-      <w:proofErr w:type="spellEnd"/>
-      <w:r>
-        <w:rPr>
-          <w:rFonts w:cstheme="minorHAnsi"/>
-          <w:color w:val="0D0D0D"/>
-          <w:shd w:val="clear" w:color="auto" w:fill="FFFFFF"/>
-        </w:rPr>
-        <w:t xml:space="preserve"> för bilpriser. Nyare bilar och bilar med lägre miltal tenderar att säljas till högre priser.</w:t>
+        <w:t xml:space="preserve">År och miltal : De </w:t>
+      </w:r>
+      <w:r>
+        <w:rPr>
+          <w:rFonts w:cstheme="minorHAnsi"/>
+          <w:color w:val="0D0D0D"/>
+          <w:shd w:val="clear" w:color="auto" w:fill="FFFFFF"/>
+        </w:rPr>
+        <w:t>är starka prediktorer för bilpriser. Nyare bilar och bilar med lägre miltal tenderar att säljas till högre priser.</w:t>
       </w:r>
     </w:p>
     <w:p>
@@ -9537,25 +7356,7 @@
           <w:color w:val="0D0D0D"/>
           <w:shd w:val="clear" w:color="auto" w:fill="FFFFFF"/>
         </w:rPr>
-        <w:t xml:space="preserve">3. Växellådan och märke: Växellåda och specifika </w:t>
-      </w:r>
-      <w:proofErr w:type="spellStart"/>
-      <w:r>
-        <w:rPr>
-          <w:rFonts w:cstheme="minorHAnsi"/>
-          <w:color w:val="0D0D0D"/>
-          <w:shd w:val="clear" w:color="auto" w:fill="FFFFFF"/>
-        </w:rPr>
-        <w:t>bilmarken</w:t>
-      </w:r>
-      <w:proofErr w:type="spellEnd"/>
-      <w:r>
-        <w:rPr>
-          <w:rFonts w:cstheme="minorHAnsi"/>
-          <w:color w:val="0D0D0D"/>
-          <w:shd w:val="clear" w:color="auto" w:fill="FFFFFF"/>
-        </w:rPr>
-        <w:t xml:space="preserve"> är också betydelsefulla faktorer som påverkar prissättningen, vilket indikerar att konsumentpreferenser kan variera beroende på tekniska specifikationer och varumärkesimage.</w:t>
+        <w:t>3. Växellådan och märke: Växellåda och specifika bilmarken är också betydelsefulla faktorer som påverkar prissättningen, vilket indikerar att konsumentpreferenser kan variera beroende på tekniska specifikationer och varumärkesimage.</w:t>
       </w:r>
     </w:p>
     <w:p>
@@ -9697,23 +7498,13 @@
           <w:shd w:val="clear" w:color="auto" w:fill="FFFFFF"/>
         </w:rPr>
       </w:pPr>
-      <w:proofErr w:type="spellStart"/>
-      <w:r>
-        <w:rPr>
-          <w:rFonts w:cstheme="minorHAnsi"/>
-          <w:color w:val="0D0D0D"/>
-          <w:shd w:val="clear" w:color="auto" w:fill="FFFFFF"/>
-        </w:rPr>
-        <w:t>Uttveckla</w:t>
-      </w:r>
-      <w:proofErr w:type="spellEnd"/>
-      <w:r>
-        <w:rPr>
-          <w:rFonts w:cstheme="minorHAnsi"/>
-          <w:color w:val="0D0D0D"/>
-          <w:shd w:val="clear" w:color="auto" w:fill="FFFFFF"/>
-        </w:rPr>
-        <w:t xml:space="preserve"> segmenterade marknadsföringsstrategier baserade på analys av kundbeteende och preferenser, vilket kan leda till mer målinriktade och effektiva försäljningskampanjer.</w:t>
+      <w:r>
+        <w:rPr>
+          <w:rFonts w:cstheme="minorHAnsi"/>
+          <w:color w:val="0D0D0D"/>
+          <w:shd w:val="clear" w:color="auto" w:fill="FFFFFF"/>
+        </w:rPr>
+        <w:t>Uttveckla segmenterade marknadsföringsstrategier baserade på analys av kundbeteende och preferenser, vilket kan leda till mer målinriktade och effektiva försäljningskampanjer.</w:t>
       </w:r>
     </w:p>
     <w:p>
@@ -9731,25 +7522,7 @@
           <w:shd w:val="clear" w:color="auto" w:fill="FFFFFF"/>
         </w:rPr>
         <w:lastRenderedPageBreak/>
-        <w:t xml:space="preserve">Innan jag började vill jag nå </w:t>
-      </w:r>
-      <w:proofErr w:type="spellStart"/>
-      <w:r>
-        <w:rPr>
-          <w:rFonts w:cstheme="minorHAnsi"/>
-          <w:color w:val="0D0D0D"/>
-          <w:shd w:val="clear" w:color="auto" w:fill="FFFFFF"/>
-        </w:rPr>
-        <w:t>nogrannhet</w:t>
-      </w:r>
-      <w:proofErr w:type="spellEnd"/>
-      <w:r>
-        <w:rPr>
-          <w:rFonts w:cstheme="minorHAnsi"/>
-          <w:color w:val="0D0D0D"/>
-          <w:shd w:val="clear" w:color="auto" w:fill="FFFFFF"/>
-        </w:rPr>
-        <w:t xml:space="preserve"> på 80%, ja</w:t>
+        <w:t>Innan jag började vill jag nå nogrannhet på 80%, ja</w:t>
       </w:r>
       <w:r>
         <w:rPr>
@@ -9850,19 +7623,11 @@
                 <w:lang w:val="en-GB"/>
               </w:rPr>
             </w:pPr>
-            <w:proofErr w:type="spellStart"/>
             <w:r>
               <w:rPr>
                 <w:lang w:val="en-GB"/>
               </w:rPr>
-              <w:t>Felprocent</w:t>
-            </w:r>
-            <w:proofErr w:type="spellEnd"/>
-            <w:r>
-              <w:rPr>
-                <w:lang w:val="en-GB"/>
-              </w:rPr>
-              <w:t xml:space="preserve"> </w:t>
+              <w:t xml:space="preserve">Felprocent </w:t>
             </w:r>
           </w:p>
         </w:tc>
@@ -9980,25 +7745,7 @@
           <w:color w:val="0D0D0D"/>
           <w:shd w:val="clear" w:color="auto" w:fill="FFFFFF"/>
         </w:rPr>
-        <w:t xml:space="preserve">dentifierat de mest signifikanta </w:t>
-      </w:r>
-      <w:proofErr w:type="spellStart"/>
-      <w:r>
-        <w:rPr>
-          <w:rFonts w:cstheme="minorHAnsi"/>
-          <w:color w:val="0D0D0D"/>
-          <w:shd w:val="clear" w:color="auto" w:fill="FFFFFF"/>
-        </w:rPr>
-        <w:t>bilattributen</w:t>
-      </w:r>
-      <w:proofErr w:type="spellEnd"/>
-      <w:r>
-        <w:rPr>
-          <w:rFonts w:cstheme="minorHAnsi"/>
-          <w:color w:val="0D0D0D"/>
-          <w:shd w:val="clear" w:color="auto" w:fill="FFFFFF"/>
-        </w:rPr>
-        <w:t xml:space="preserve"> som påverkar prisbildningen och att kvantifiera dessa effekter. Sist lyckades jag hämtade data från URL PÅ SCB</w:t>
+        <w:t>dentifierat de mest signifikanta bilattributen som påverkar prisbildningen och att kvantifiera dessa effekter. Sist lyckades jag hämtade data från URL PÅ SCB</w:t>
       </w:r>
     </w:p>
     <w:p>
@@ -10067,23 +7814,7 @@
         </w:r>
       </w:hyperlink>
       <w:r>
-        <w:t xml:space="preserve"> , beskriv kortfattat vad en </w:t>
-      </w:r>
-      <w:proofErr w:type="spellStart"/>
-      <w:r>
-        <w:t>Quantile-Quantile</w:t>
-      </w:r>
-      <w:proofErr w:type="spellEnd"/>
-      <w:r>
-        <w:t xml:space="preserve"> (QQ) </w:t>
-      </w:r>
-      <w:proofErr w:type="spellStart"/>
-      <w:r>
-        <w:t>plot</w:t>
-      </w:r>
-      <w:proofErr w:type="spellEnd"/>
-      <w:r>
-        <w:t xml:space="preserve"> är. </w:t>
+        <w:t xml:space="preserve"> , beskriv kortfattat vad en Quantile-Quantile (QQ) plot är. </w:t>
       </w:r>
     </w:p>
     <w:p>
@@ -10105,152 +7836,8 @@
           <w:szCs w:val="22"/>
           <w:shd w:val="clear" w:color="auto" w:fill="FFFFFF"/>
         </w:rPr>
-        <w:t xml:space="preserve">QQ </w:t>
-      </w:r>
-      <w:proofErr w:type="spellStart"/>
-      <w:r>
-        <w:rPr>
-          <w:rFonts w:asciiTheme="minorHAnsi" w:hAnsiTheme="minorHAnsi" w:cstheme="minorHAnsi"/>
-          <w:color w:val="0D0D0D"/>
-          <w:sz w:val="22"/>
-          <w:szCs w:val="22"/>
-          <w:shd w:val="clear" w:color="auto" w:fill="FFFFFF"/>
-        </w:rPr>
-        <w:t>plot</w:t>
-      </w:r>
-      <w:proofErr w:type="spellEnd"/>
-      <w:r>
-        <w:rPr>
-          <w:rFonts w:asciiTheme="minorHAnsi" w:hAnsiTheme="minorHAnsi" w:cstheme="minorHAnsi"/>
-          <w:color w:val="0D0D0D"/>
-          <w:sz w:val="22"/>
-          <w:szCs w:val="22"/>
-          <w:shd w:val="clear" w:color="auto" w:fill="FFFFFF"/>
-        </w:rPr>
-        <w:t xml:space="preserve"> är en grafisk metod som används för att bedöma om en datamängd följer en specifik teoretisk fördelning, ofta normalfördelningen. </w:t>
-      </w:r>
-      <w:proofErr w:type="spellStart"/>
-      <w:r>
-        <w:rPr>
-          <w:rFonts w:asciiTheme="minorHAnsi" w:hAnsiTheme="minorHAnsi" w:cstheme="minorHAnsi"/>
-          <w:color w:val="0D0D0D"/>
-          <w:sz w:val="22"/>
-          <w:szCs w:val="22"/>
-          <w:shd w:val="clear" w:color="auto" w:fill="FFFFFF"/>
-        </w:rPr>
-        <w:t>Ploten</w:t>
-      </w:r>
-      <w:proofErr w:type="spellEnd"/>
-      <w:r>
-        <w:rPr>
-          <w:rFonts w:asciiTheme="minorHAnsi" w:hAnsiTheme="minorHAnsi" w:cstheme="minorHAnsi"/>
-          <w:color w:val="0D0D0D"/>
-          <w:sz w:val="22"/>
-          <w:szCs w:val="22"/>
-          <w:shd w:val="clear" w:color="auto" w:fill="FFFFFF"/>
-        </w:rPr>
-        <w:t xml:space="preserve"> jämför </w:t>
-      </w:r>
-      <w:proofErr w:type="spellStart"/>
-      <w:r>
-        <w:rPr>
-          <w:rFonts w:asciiTheme="minorHAnsi" w:hAnsiTheme="minorHAnsi" w:cstheme="minorHAnsi"/>
-          <w:color w:val="0D0D0D"/>
-          <w:sz w:val="22"/>
-          <w:szCs w:val="22"/>
-          <w:shd w:val="clear" w:color="auto" w:fill="FFFFFF"/>
-        </w:rPr>
-        <w:t>kvantilerna</w:t>
-      </w:r>
-      <w:proofErr w:type="spellEnd"/>
-      <w:r>
-        <w:rPr>
-          <w:rFonts w:asciiTheme="minorHAnsi" w:hAnsiTheme="minorHAnsi" w:cstheme="minorHAnsi"/>
-          <w:color w:val="0D0D0D"/>
-          <w:sz w:val="22"/>
-          <w:szCs w:val="22"/>
-          <w:shd w:val="clear" w:color="auto" w:fill="FFFFFF"/>
-        </w:rPr>
-        <w:t xml:space="preserve"> i den observerade </w:t>
-      </w:r>
-      <w:proofErr w:type="spellStart"/>
-      <w:r>
-        <w:rPr>
-          <w:rFonts w:asciiTheme="minorHAnsi" w:hAnsiTheme="minorHAnsi" w:cstheme="minorHAnsi"/>
-          <w:color w:val="0D0D0D"/>
-          <w:sz w:val="22"/>
-          <w:szCs w:val="22"/>
-          <w:shd w:val="clear" w:color="auto" w:fill="FFFFFF"/>
-        </w:rPr>
-        <w:t>datan</w:t>
-      </w:r>
-      <w:proofErr w:type="spellEnd"/>
-      <w:r>
-        <w:rPr>
-          <w:rFonts w:asciiTheme="minorHAnsi" w:hAnsiTheme="minorHAnsi" w:cstheme="minorHAnsi"/>
-          <w:color w:val="0D0D0D"/>
-          <w:sz w:val="22"/>
-          <w:szCs w:val="22"/>
-          <w:shd w:val="clear" w:color="auto" w:fill="FFFFFF"/>
-        </w:rPr>
-        <w:t xml:space="preserve"> med </w:t>
-      </w:r>
-      <w:proofErr w:type="spellStart"/>
-      <w:r>
-        <w:rPr>
-          <w:rFonts w:asciiTheme="minorHAnsi" w:hAnsiTheme="minorHAnsi" w:cstheme="minorHAnsi"/>
-          <w:color w:val="0D0D0D"/>
-          <w:sz w:val="22"/>
-          <w:szCs w:val="22"/>
-          <w:shd w:val="clear" w:color="auto" w:fill="FFFFFF"/>
-        </w:rPr>
-        <w:t>kvantilerna</w:t>
-      </w:r>
-      <w:proofErr w:type="spellEnd"/>
-      <w:r>
-        <w:rPr>
-          <w:rFonts w:asciiTheme="minorHAnsi" w:hAnsiTheme="minorHAnsi" w:cstheme="minorHAnsi"/>
-          <w:color w:val="0D0D0D"/>
-          <w:sz w:val="22"/>
-          <w:szCs w:val="22"/>
-          <w:shd w:val="clear" w:color="auto" w:fill="FFFFFF"/>
-        </w:rPr>
-        <w:t xml:space="preserve"> från den förväntade fördelningen. Om datapunkterna på </w:t>
-      </w:r>
-      <w:proofErr w:type="spellStart"/>
-      <w:r>
-        <w:rPr>
-          <w:rFonts w:asciiTheme="minorHAnsi" w:hAnsiTheme="minorHAnsi" w:cstheme="minorHAnsi"/>
-          <w:color w:val="0D0D0D"/>
-          <w:sz w:val="22"/>
-          <w:szCs w:val="22"/>
-          <w:shd w:val="clear" w:color="auto" w:fill="FFFFFF"/>
-        </w:rPr>
-        <w:t>ploten</w:t>
-      </w:r>
-      <w:proofErr w:type="spellEnd"/>
-      <w:r>
-        <w:rPr>
-          <w:rFonts w:asciiTheme="minorHAnsi" w:hAnsiTheme="minorHAnsi" w:cstheme="minorHAnsi"/>
-          <w:color w:val="0D0D0D"/>
-          <w:sz w:val="22"/>
-          <w:szCs w:val="22"/>
-          <w:shd w:val="clear" w:color="auto" w:fill="FFFFFF"/>
-        </w:rPr>
-        <w:t xml:space="preserve"> följer en linje, indikerar det att datamängden ungefär överensstämmer med </w:t>
-      </w:r>
-      <w:proofErr w:type="gramStart"/>
-      <w:r>
-        <w:rPr>
-          <w:rFonts w:asciiTheme="minorHAnsi" w:hAnsiTheme="minorHAnsi" w:cstheme="minorHAnsi"/>
-          <w:color w:val="0D0D0D"/>
-          <w:sz w:val="22"/>
-          <w:szCs w:val="22"/>
-          <w:shd w:val="clear" w:color="auto" w:fill="FFFFFF"/>
-        </w:rPr>
-        <w:t>den teoretiska fördelning</w:t>
-      </w:r>
-      <w:proofErr w:type="gramEnd"/>
+        <w:t>QQ plot är en grafisk metod som används för att bedöma om en datamängd följer en specifik teoretisk fördelning, ofta normalfördelningen. Ploten jämför kvantilerna i den observerade datan med kvantilerna från den förväntade fördelningen. Om datapunkterna på ploten följer en linje, indikerar det att datamängden ungefär överensstämmer med den teoretiska fördelning</w:t>
+      </w:r>
     </w:p>
     <w:p>
       <w:pPr>
@@ -10284,27 +7871,7 @@
           <w:sz w:val="22"/>
           <w:szCs w:val="22"/>
         </w:rPr>
-        <w:t xml:space="preserve">”Jag har hört att i Maskininlärning så är fokus på prediktioner medan man i statistisk regressionsanalys kan göra såväl prediktioner som statistisk </w:t>
-      </w:r>
-      <w:proofErr w:type="spellStart"/>
-      <w:r>
-        <w:rPr>
-          <w:i/>
-          <w:iCs/>
-          <w:sz w:val="22"/>
-          <w:szCs w:val="22"/>
-        </w:rPr>
-        <w:t>inferens</w:t>
-      </w:r>
-      <w:proofErr w:type="spellEnd"/>
-      <w:r>
-        <w:rPr>
-          <w:i/>
-          <w:iCs/>
-          <w:sz w:val="22"/>
-          <w:szCs w:val="22"/>
-        </w:rPr>
-        <w:t xml:space="preserve">. Vad menas med det, kan du ge några exempel?” </w:t>
+        <w:t xml:space="preserve">”Jag har hört att i Maskininlärning så är fokus på prediktioner medan man i statistisk regressionsanalys kan göra såväl prediktioner som statistisk inferens. Vad menas med det, kan du ge några exempel?” </w:t>
       </w:r>
       <w:r>
         <w:rPr>
@@ -10449,46 +8016,60 @@
           <w:sz w:val="22"/>
           <w:szCs w:val="22"/>
         </w:rPr>
-        <w:t xml:space="preserve">𝑌 = 𝛽0 + 𝛽1𝑥1 + 𝛽1𝑥2+ . . . + 𝛽𝑝𝑥𝑝 + </w:t>
-      </w:r>
-      <w:proofErr w:type="gramStart"/>
+        <w:t xml:space="preserve">𝑌 = 𝛽0 + 𝛽1𝑥1 + 𝛽1𝑥2+ . . . + 𝛽𝑝𝑥𝑝 + 𝜀 . Hur tolkas beta parametrarna? </w:t>
+      </w:r>
+    </w:p>
+    <w:p>
+      <w:pPr>
+        <w:rPr>
+          <w:rFonts w:cstheme="minorHAnsi"/>
+        </w:rPr>
+      </w:pPr>
+      <w:r>
+        <w:rPr>
+          <w:rFonts w:cstheme="minorHAnsi"/>
+        </w:rPr>
+        <w:t>B</w:t>
+      </w:r>
+      <w:r>
+        <w:rPr>
+          <w:rFonts w:cstheme="minorHAnsi"/>
+          <w:color w:val="0D0D0D"/>
+          <w:shd w:val="clear" w:color="auto" w:fill="FFFFFF"/>
+        </w:rPr>
+        <w:t>eta-parametrarna (</w:t>
+      </w:r>
       <w:r>
         <w:rPr>
           <w:rFonts w:ascii="Cambria Math" w:hAnsi="Cambria Math" w:cs="Cambria Math"/>
-          <w:sz w:val="22"/>
-          <w:szCs w:val="22"/>
-        </w:rPr>
-        <w:t>𝜀 .</w:t>
-      </w:r>
-      <w:proofErr w:type="gramEnd"/>
+          <w:color w:val="0D0D0D"/>
+          <w:shd w:val="clear" w:color="auto" w:fill="FFFFFF"/>
+        </w:rPr>
+        <w:t>𝛽</w:t>
+      </w:r>
+      <w:r>
+        <w:rPr>
+          <w:rFonts w:cstheme="minorHAnsi"/>
+          <w:color w:val="0D0D0D"/>
+          <w:shd w:val="clear" w:color="auto" w:fill="FFFFFF"/>
+        </w:rPr>
+        <w:t>) i en multipel linjär regressionsmodell representerar effekten av varje oberoende variabel (</w:t>
+      </w:r>
       <w:r>
         <w:rPr>
           <w:rFonts w:ascii="Cambria Math" w:hAnsi="Cambria Math" w:cs="Cambria Math"/>
-          <w:sz w:val="22"/>
-          <w:szCs w:val="22"/>
-        </w:rPr>
-        <w:t xml:space="preserve"> Hur tolkas beta parametrarna? </w:t>
-      </w:r>
-    </w:p>
-    <w:p>
-      <w:pPr>
-        <w:rPr>
-          <w:rFonts w:cstheme="minorHAnsi"/>
-        </w:rPr>
-      </w:pPr>
-      <w:r>
-        <w:rPr>
-          <w:rFonts w:cstheme="minorHAnsi"/>
-        </w:rPr>
-        <w:t>B</w:t>
-      </w:r>
-      <w:r>
-        <w:rPr>
-          <w:rFonts w:cstheme="minorHAnsi"/>
-          <w:color w:val="0D0D0D"/>
-          <w:shd w:val="clear" w:color="auto" w:fill="FFFFFF"/>
-        </w:rPr>
-        <w:t>eta-parametrarna (</w:t>
+          <w:color w:val="0D0D0D"/>
+          <w:shd w:val="clear" w:color="auto" w:fill="FFFFFF"/>
+        </w:rPr>
+        <w:t>𝑥𝑖</w:t>
+      </w:r>
+      <w:r>
+        <w:rPr>
+          <w:rFonts w:cstheme="minorHAnsi"/>
+          <w:color w:val="0D0D0D"/>
+          <w:shd w:val="clear" w:color="auto" w:fill="FFFFFF"/>
+        </w:rPr>
+        <w:t>) på den beroende variabeln (</w:t>
       </w:r>
       <w:r>
         <w:rPr>
@@ -10496,15 +8077,15 @@
           <w:color w:val="0D0D0D"/>
           <w:shd w:val="clear" w:color="auto" w:fill="FFFFFF"/>
         </w:rPr>
-        <w:t>𝛽</w:t>
-      </w:r>
-      <w:r>
-        <w:rPr>
-          <w:rFonts w:cstheme="minorHAnsi"/>
-          <w:color w:val="0D0D0D"/>
-          <w:shd w:val="clear" w:color="auto" w:fill="FFFFFF"/>
-        </w:rPr>
-        <w:t>) i en multipel linjär regressionsmodell representerar effekten av varje oberoende variabel (</w:t>
+        <w:t>𝑌</w:t>
+      </w:r>
+      <w:r>
+        <w:rPr>
+          <w:rFonts w:cstheme="minorHAnsi"/>
+          <w:color w:val="0D0D0D"/>
+          <w:shd w:val="clear" w:color="auto" w:fill="FFFFFF"/>
+        </w:rPr>
+        <w:t xml:space="preserve">). Varje </w:t>
       </w:r>
       <w:r>
         <w:rPr>
@@ -10512,38 +8093,6 @@
           <w:color w:val="0D0D0D"/>
           <w:shd w:val="clear" w:color="auto" w:fill="FFFFFF"/>
         </w:rPr>
-        <w:t>𝑥𝑖</w:t>
-      </w:r>
-      <w:r>
-        <w:rPr>
-          <w:rFonts w:cstheme="minorHAnsi"/>
-          <w:color w:val="0D0D0D"/>
-          <w:shd w:val="clear" w:color="auto" w:fill="FFFFFF"/>
-        </w:rPr>
-        <w:t>) på den beroende variabeln (</w:t>
-      </w:r>
-      <w:r>
-        <w:rPr>
-          <w:rFonts w:ascii="Cambria Math" w:hAnsi="Cambria Math" w:cs="Cambria Math"/>
-          <w:color w:val="0D0D0D"/>
-          <w:shd w:val="clear" w:color="auto" w:fill="FFFFFF"/>
-        </w:rPr>
-        <w:t>𝑌</w:t>
-      </w:r>
-      <w:r>
-        <w:rPr>
-          <w:rFonts w:cstheme="minorHAnsi"/>
-          <w:color w:val="0D0D0D"/>
-          <w:shd w:val="clear" w:color="auto" w:fill="FFFFFF"/>
-        </w:rPr>
-        <w:t xml:space="preserve">). Varje </w:t>
-      </w:r>
-      <w:r>
-        <w:rPr>
-          <w:rFonts w:ascii="Cambria Math" w:hAnsi="Cambria Math" w:cs="Cambria Math"/>
-          <w:color w:val="0D0D0D"/>
-          <w:shd w:val="clear" w:color="auto" w:fill="FFFFFF"/>
-        </w:rPr>
         <w:t>𝛽𝑖</w:t>
       </w:r>
       <w:r>
@@ -10593,43 +8142,7 @@
           <w:color w:val="0D0D0D"/>
           <w:shd w:val="clear" w:color="auto" w:fill="FFFFFF"/>
         </w:rPr>
-        <w:t xml:space="preserve"> BIC inte behovet av att dela upp </w:t>
-      </w:r>
-      <w:proofErr w:type="spellStart"/>
-      <w:r>
-        <w:rPr>
-          <w:rFonts w:cstheme="minorHAnsi"/>
-          <w:color w:val="0D0D0D"/>
-          <w:shd w:val="clear" w:color="auto" w:fill="FFFFFF"/>
-        </w:rPr>
-        <w:t>datan</w:t>
-      </w:r>
-      <w:proofErr w:type="spellEnd"/>
-      <w:r>
-        <w:rPr>
-          <w:rFonts w:cstheme="minorHAnsi"/>
-          <w:color w:val="0D0D0D"/>
-          <w:shd w:val="clear" w:color="auto" w:fill="FFFFFF"/>
-        </w:rPr>
-        <w:t xml:space="preserve"> i träning, validering och test set. Detta beror på att BIC primärt fokuserar på teoretisk modellvalidering inom samma </w:t>
-      </w:r>
-      <w:proofErr w:type="spellStart"/>
-      <w:r>
-        <w:rPr>
-          <w:rFonts w:cstheme="minorHAnsi"/>
-          <w:color w:val="0D0D0D"/>
-          <w:shd w:val="clear" w:color="auto" w:fill="FFFFFF"/>
-        </w:rPr>
-        <w:t>dataset</w:t>
-      </w:r>
-      <w:proofErr w:type="spellEnd"/>
-      <w:r>
-        <w:rPr>
-          <w:rFonts w:cstheme="minorHAnsi"/>
-          <w:color w:val="0D0D0D"/>
-          <w:shd w:val="clear" w:color="auto" w:fill="FFFFFF"/>
-        </w:rPr>
-        <w:t>, och ger inte information om modellens prestanda på helt ny, osett data.</w:t>
+        <w:t xml:space="preserve"> BIC inte behovet av att dela upp datan i träning, validering och test set. Detta beror på att BIC primärt fokuserar på teoretisk modellvalidering inom samma dataset, och ger inte information om modellens prestanda på helt ny, osett data.</w:t>
       </w:r>
     </w:p>
     <w:p>
@@ -10647,23 +8160,7 @@
         <w:t>6.</w:t>
       </w:r>
       <w:r>
-        <w:t xml:space="preserve">Förklara algoritmen nedan för ”Best </w:t>
-      </w:r>
-      <w:proofErr w:type="spellStart"/>
-      <w:r>
-        <w:t>subset</w:t>
-      </w:r>
-      <w:proofErr w:type="spellEnd"/>
-      <w:r>
-        <w:t xml:space="preserve"> </w:t>
-      </w:r>
-      <w:proofErr w:type="spellStart"/>
-      <w:r>
-        <w:t>selection</w:t>
-      </w:r>
-      <w:proofErr w:type="spellEnd"/>
-      <w:r>
-        <w:t xml:space="preserve">” </w:t>
+        <w:t xml:space="preserve">Förklara algoritmen nedan för ”Best subset selection” </w:t>
       </w:r>
     </w:p>
     <w:p>
@@ -10732,123 +8229,27 @@
         <w:rPr>
           <w:rFonts w:cstheme="minorHAnsi"/>
         </w:rPr>
-        <w:t xml:space="preserve">Best </w:t>
-      </w:r>
-      <w:proofErr w:type="spellStart"/>
-      <w:r>
-        <w:rPr>
-          <w:rFonts w:cstheme="minorHAnsi"/>
-        </w:rPr>
-        <w:t>subset</w:t>
-      </w:r>
-      <w:proofErr w:type="spellEnd"/>
+        <w:t>Best subset selection</w:t>
+      </w:r>
       <w:r>
         <w:rPr>
           <w:rFonts w:cstheme="minorHAnsi"/>
         </w:rPr>
         <w:t xml:space="preserve"> </w:t>
       </w:r>
-      <w:proofErr w:type="spellStart"/>
-      <w:r>
-        <w:rPr>
-          <w:rFonts w:cstheme="minorHAnsi"/>
-        </w:rPr>
-        <w:t>selection</w:t>
-      </w:r>
-      <w:proofErr w:type="spellEnd"/>
-      <w:r>
-        <w:rPr>
-          <w:rFonts w:cstheme="minorHAnsi"/>
-        </w:rPr>
-        <w:t xml:space="preserve"> </w:t>
-      </w:r>
-      <w:r>
-        <w:rPr>
-          <w:rFonts w:cstheme="minorHAnsi"/>
-          <w:color w:val="0D0D0D"/>
-          <w:shd w:val="clear" w:color="auto" w:fill="FFFFFF"/>
-        </w:rPr>
-        <w:t xml:space="preserve">är en metod inom regressionsanalys där man syftar till att hitta den mest effektiva undergruppen av </w:t>
-      </w:r>
-      <w:proofErr w:type="spellStart"/>
-      <w:r>
-        <w:rPr>
-          <w:rFonts w:cstheme="minorHAnsi"/>
-          <w:color w:val="0D0D0D"/>
-          <w:shd w:val="clear" w:color="auto" w:fill="FFFFFF"/>
-        </w:rPr>
-        <w:t>prediktorer</w:t>
-      </w:r>
-      <w:proofErr w:type="spellEnd"/>
-      <w:r>
-        <w:rPr>
-          <w:rFonts w:cstheme="minorHAnsi"/>
-          <w:color w:val="0D0D0D"/>
-          <w:shd w:val="clear" w:color="auto" w:fill="FFFFFF"/>
-        </w:rPr>
-        <w:t xml:space="preserve"> (oberoende variabler) för en given datamängd. </w:t>
-      </w:r>
-      <w:r>
-        <w:rPr>
-          <w:rFonts w:cstheme="minorHAnsi"/>
-        </w:rPr>
-        <w:t xml:space="preserve"> Best </w:t>
-      </w:r>
-      <w:proofErr w:type="spellStart"/>
-      <w:r>
-        <w:rPr>
-          <w:rFonts w:cstheme="minorHAnsi"/>
-        </w:rPr>
-        <w:t>subset</w:t>
-      </w:r>
-      <w:proofErr w:type="spellEnd"/>
-      <w:r>
-        <w:rPr>
-          <w:rFonts w:cstheme="minorHAnsi"/>
-        </w:rPr>
-        <w:t xml:space="preserve"> </w:t>
-      </w:r>
-      <w:proofErr w:type="spellStart"/>
-      <w:r>
-        <w:rPr>
-          <w:rFonts w:cstheme="minorHAnsi"/>
-        </w:rPr>
-        <w:t>selection</w:t>
-      </w:r>
-      <w:proofErr w:type="spellEnd"/>
-      <w:r>
-        <w:rPr>
-          <w:rFonts w:cstheme="minorHAnsi"/>
-        </w:rPr>
-        <w:t xml:space="preserve"> ger alltid den bästa kombinationen av </w:t>
-      </w:r>
-      <w:proofErr w:type="spellStart"/>
-      <w:r>
-        <w:rPr>
-          <w:rFonts w:cstheme="minorHAnsi"/>
-        </w:rPr>
-        <w:t>prediktorer</w:t>
-      </w:r>
-      <w:proofErr w:type="spellEnd"/>
-      <w:r>
-        <w:rPr>
-          <w:rFonts w:cstheme="minorHAnsi"/>
-        </w:rPr>
-        <w:t xml:space="preserve"> men kan vara enormt påfrestande för datorn, speciellt vid en stor mängd </w:t>
-      </w:r>
-      <w:proofErr w:type="spellStart"/>
-      <w:r>
-        <w:rPr>
-          <w:rFonts w:cstheme="minorHAnsi"/>
-        </w:rPr>
-        <w:t>prediktorer</w:t>
-      </w:r>
-      <w:proofErr w:type="spellEnd"/>
-      <w:r>
-        <w:rPr>
-          <w:rFonts w:cstheme="minorHAnsi"/>
-        </w:rPr>
-        <w:t>.</w:t>
+      <w:r>
+        <w:rPr>
+          <w:rFonts w:cstheme="minorHAnsi"/>
+          <w:color w:val="0D0D0D"/>
+          <w:shd w:val="clear" w:color="auto" w:fill="FFFFFF"/>
+        </w:rPr>
+        <w:t xml:space="preserve">är en metod inom regressionsanalys där man syftar till att hitta den mest effektiva undergruppen av prediktorer (oberoende variabler) för en given datamängd. </w:t>
+      </w:r>
+      <w:r>
+        <w:rPr>
+          <w:rFonts w:cstheme="minorHAnsi"/>
+        </w:rPr>
+        <w:t xml:space="preserve"> Best subset selection ger alltid den bästa kombinationen av prediktorer men kan vara enormt påfrestande för datorn, speciellt vid en stor mängd prediktorer.</w:t>
       </w:r>
     </w:p>
     <w:p>
@@ -10873,91 +8274,7 @@
         <w:rPr>
           <w:rFonts w:cstheme="minorHAnsi"/>
         </w:rPr>
-        <w:t xml:space="preserve">Ett citat från statistikern George Box är: “All </w:t>
-      </w:r>
-      <w:proofErr w:type="spellStart"/>
-      <w:r>
-        <w:rPr>
-          <w:rFonts w:cstheme="minorHAnsi"/>
-        </w:rPr>
-        <w:t>models</w:t>
-      </w:r>
-      <w:proofErr w:type="spellEnd"/>
-      <w:r>
-        <w:rPr>
-          <w:rFonts w:cstheme="minorHAnsi"/>
-        </w:rPr>
-        <w:t xml:space="preserve"> </w:t>
-      </w:r>
-      <w:proofErr w:type="spellStart"/>
-      <w:r>
-        <w:rPr>
-          <w:rFonts w:cstheme="minorHAnsi"/>
-        </w:rPr>
-        <w:t>are</w:t>
-      </w:r>
-      <w:proofErr w:type="spellEnd"/>
-      <w:r>
-        <w:rPr>
-          <w:rFonts w:cstheme="minorHAnsi"/>
-        </w:rPr>
-        <w:t xml:space="preserve"> </w:t>
-      </w:r>
-      <w:proofErr w:type="spellStart"/>
-      <w:r>
-        <w:rPr>
-          <w:rFonts w:cstheme="minorHAnsi"/>
-        </w:rPr>
-        <w:t>wrong</w:t>
-      </w:r>
-      <w:proofErr w:type="spellEnd"/>
-      <w:r>
-        <w:rPr>
-          <w:rFonts w:cstheme="minorHAnsi"/>
-        </w:rPr>
-        <w:t xml:space="preserve">, </w:t>
-      </w:r>
-      <w:proofErr w:type="spellStart"/>
-      <w:r>
-        <w:rPr>
-          <w:rFonts w:cstheme="minorHAnsi"/>
-        </w:rPr>
-        <w:t>some</w:t>
-      </w:r>
-      <w:proofErr w:type="spellEnd"/>
-      <w:r>
-        <w:rPr>
-          <w:rFonts w:cstheme="minorHAnsi"/>
-        </w:rPr>
-        <w:t xml:space="preserve"> </w:t>
-      </w:r>
-      <w:proofErr w:type="spellStart"/>
-      <w:r>
-        <w:rPr>
-          <w:rFonts w:cstheme="minorHAnsi"/>
-        </w:rPr>
-        <w:t>are</w:t>
-      </w:r>
-      <w:proofErr w:type="spellEnd"/>
-      <w:r>
-        <w:rPr>
-          <w:rFonts w:cstheme="minorHAnsi"/>
-        </w:rPr>
-        <w:t xml:space="preserve"> </w:t>
-      </w:r>
-      <w:proofErr w:type="spellStart"/>
-      <w:r>
-        <w:rPr>
-          <w:rFonts w:cstheme="minorHAnsi"/>
-        </w:rPr>
-        <w:t>useful</w:t>
-      </w:r>
-      <w:proofErr w:type="spellEnd"/>
-      <w:r>
-        <w:rPr>
-          <w:rFonts w:cstheme="minorHAnsi"/>
-        </w:rPr>
-        <w:t xml:space="preserve">.” Förklara vad som menas med det citatet. </w:t>
+        <w:t xml:space="preserve">Ett citat från statistikern George Box är: “All models are wrong, some are useful.” Förklara vad som menas med det citatet. </w:t>
       </w:r>
     </w:p>
     <w:p>
@@ -11011,39 +8328,7 @@
         <w:pStyle w:val="Liststycke"/>
       </w:pPr>
       <w:r>
-        <w:t xml:space="preserve">Jag började </w:t>
-      </w:r>
-      <w:proofErr w:type="gramStart"/>
-      <w:r>
-        <w:t>tycker</w:t>
-      </w:r>
-      <w:proofErr w:type="gramEnd"/>
-      <w:r>
-        <w:t xml:space="preserve"> att R är enkelt, för att jag hittade bra </w:t>
-      </w:r>
-      <w:proofErr w:type="spellStart"/>
-      <w:r>
-        <w:t>vidior</w:t>
-      </w:r>
-      <w:proofErr w:type="spellEnd"/>
-      <w:r>
-        <w:t xml:space="preserve"> på kinesiska, när vi studerade djupare, då förstod jag att det är mycket att jag behöver lära mig. Jag tycker att R är enkelt använda, så som </w:t>
-      </w:r>
-      <w:proofErr w:type="spellStart"/>
-      <w:r>
-        <w:t>install</w:t>
-      </w:r>
-      <w:proofErr w:type="spellEnd"/>
-      <w:r>
-        <w:t xml:space="preserve"> </w:t>
-      </w:r>
-      <w:proofErr w:type="spellStart"/>
-      <w:r>
-        <w:t>package</w:t>
-      </w:r>
-      <w:proofErr w:type="spellEnd"/>
-      <w:r>
-        <w:t xml:space="preserve">, tar information när jag behöver hjälp. </w:t>
+        <w:t xml:space="preserve">Jag började tycker att R är enkelt, för att jag hittade bra vidior på kinesiska, när vi studerade djupare, då förstod jag att det är mycket att jag behöver lära mig. Jag tycker att R är enkelt använda, så som install package, tar information när jag behöver hjälp. </w:t>
       </w:r>
     </w:p>
     <w:p>
@@ -11097,91 +8382,7 @@
         <w:rPr>
           <w:rFonts w:cstheme="minorHAnsi"/>
         </w:rPr>
-        <w:t xml:space="preserve">Jag jobbade med Nike, </w:t>
-      </w:r>
-      <w:proofErr w:type="spellStart"/>
-      <w:r>
-        <w:rPr>
-          <w:rFonts w:cstheme="minorHAnsi"/>
-        </w:rPr>
-        <w:t>mustafa</w:t>
-      </w:r>
-      <w:proofErr w:type="spellEnd"/>
-      <w:r>
-        <w:rPr>
-          <w:rFonts w:cstheme="minorHAnsi"/>
-        </w:rPr>
-        <w:t xml:space="preserve"> och </w:t>
-      </w:r>
-      <w:proofErr w:type="spellStart"/>
-      <w:r>
-        <w:rPr>
-          <w:rFonts w:cstheme="minorHAnsi"/>
-        </w:rPr>
-        <w:t>Parsan</w:t>
-      </w:r>
-      <w:proofErr w:type="spellEnd"/>
-      <w:r>
-        <w:rPr>
-          <w:rFonts w:cstheme="minorHAnsi"/>
-        </w:rPr>
-        <w:t xml:space="preserve">. Vi var bra </w:t>
-      </w:r>
-      <w:proofErr w:type="spellStart"/>
-      <w:r>
-        <w:rPr>
-          <w:rFonts w:cstheme="minorHAnsi"/>
-        </w:rPr>
-        <w:t>överans</w:t>
-      </w:r>
-      <w:proofErr w:type="spellEnd"/>
-      <w:r>
-        <w:rPr>
-          <w:rFonts w:cstheme="minorHAnsi"/>
-        </w:rPr>
-        <w:t xml:space="preserve"> att samla in </w:t>
-      </w:r>
-      <w:proofErr w:type="spellStart"/>
-      <w:r>
-        <w:rPr>
-          <w:rFonts w:cstheme="minorHAnsi"/>
-        </w:rPr>
-        <w:t>bildata</w:t>
-      </w:r>
-      <w:proofErr w:type="spellEnd"/>
-      <w:r>
-        <w:rPr>
-          <w:rFonts w:cstheme="minorHAnsi"/>
-        </w:rPr>
-        <w:t xml:space="preserve"> från blocket.se om bilar som företag säljer i Göteborg. Jag rekommenderade att samla begränsar från år 2010, men kom inte fram, när jag började arbeta, känsla för mig är att jag vill </w:t>
-      </w:r>
-      <w:proofErr w:type="spellStart"/>
-      <w:r>
-        <w:rPr>
-          <w:rFonts w:cstheme="minorHAnsi"/>
-        </w:rPr>
-        <w:t>koncentra</w:t>
-      </w:r>
-      <w:proofErr w:type="spellEnd"/>
-      <w:r>
-        <w:rPr>
-          <w:rFonts w:cstheme="minorHAnsi"/>
-        </w:rPr>
-        <w:t xml:space="preserve"> senast tiden ändå. Samt anser jag att lyxbilar ska tas bort också. Jag tycker att nästa gång om vi samla in data kan vi göra det mycket bättre för att vi vet nu vilka data ge bättre </w:t>
-      </w:r>
-      <w:proofErr w:type="gramStart"/>
-      <w:r>
-        <w:rPr>
-          <w:rFonts w:cstheme="minorHAnsi"/>
-        </w:rPr>
-        <w:t>analys resultat</w:t>
-      </w:r>
-      <w:proofErr w:type="gramEnd"/>
-      <w:r>
-        <w:rPr>
-          <w:rFonts w:cstheme="minorHAnsi"/>
-        </w:rPr>
-        <w:t xml:space="preserve">. </w:t>
+        <w:t xml:space="preserve">Jag jobbade med Nike, mustafa och Parsan. Vi var bra överans att samla in bildata från blocket.se om bilar som företag säljer i Göteborg. Jag rekommenderade att samla begränsar från år 2010, men kom inte fram, när jag började arbeta, känsla för mig är att jag vill koncentra senast tiden ändå. Samt anser jag att lyxbilar ska tas bort också. Jag tycker att nästa gång om vi samla in data kan vi göra det mycket bättre för att vi vet nu vilka data ge bättre analys resultat. </w:t>
       </w:r>
     </w:p>
     <w:p/>
@@ -11257,23 +8458,7 @@
           <w:rFonts w:cstheme="minorHAnsi"/>
           <w:lang w:val="en-US"/>
         </w:rPr>
-        <w:t xml:space="preserve">James, G., Witten, D., Hastie, T., &amp; </w:t>
-      </w:r>
-      <w:proofErr w:type="spellStart"/>
-      <w:r>
-        <w:rPr>
-          <w:rFonts w:cstheme="minorHAnsi"/>
-          <w:lang w:val="en-US"/>
-        </w:rPr>
-        <w:t>Tibshirani</w:t>
-      </w:r>
-      <w:proofErr w:type="spellEnd"/>
-      <w:r>
-        <w:rPr>
-          <w:rFonts w:cstheme="minorHAnsi"/>
-          <w:lang w:val="en-US"/>
-        </w:rPr>
-        <w:t>, R. (2023). An introduction to statistical learning: with Applications in R. Springer.</w:t>
+        <w:t>James, G., Witten, D., Hastie, T., &amp; Tibshirani, R. (2023). An introduction to statistical learning: with Applications in R. Springer.</w:t>
       </w:r>
     </w:p>
     <w:p>
@@ -11292,25 +8477,7 @@
           <w:sz w:val="22"/>
           <w:szCs w:val="22"/>
         </w:rPr>
-        <w:t xml:space="preserve">Hadley Wickham, Romain François, Lionel Henry, Kirill Müller, Davis Vaughan. (2023). </w:t>
-      </w:r>
-      <w:proofErr w:type="spellStart"/>
-      <w:r>
-        <w:rPr>
-          <w:rFonts w:asciiTheme="minorHAnsi" w:hAnsiTheme="minorHAnsi" w:cstheme="minorHAnsi"/>
-          <w:sz w:val="22"/>
-          <w:szCs w:val="22"/>
-        </w:rPr>
-        <w:t>dplyr</w:t>
-      </w:r>
-      <w:proofErr w:type="spellEnd"/>
-      <w:r>
-        <w:rPr>
-          <w:rFonts w:asciiTheme="minorHAnsi" w:hAnsiTheme="minorHAnsi" w:cstheme="minorHAnsi"/>
-          <w:sz w:val="22"/>
-          <w:szCs w:val="22"/>
-        </w:rPr>
-        <w:t xml:space="preserve">: A Grammar of Data Manipulation. </w:t>
+        <w:t xml:space="preserve">Hadley Wickham, Romain François, Lionel Henry, Kirill Müller, Davis Vaughan. (2023). dplyr: A Grammar of Data Manipulation. </w:t>
       </w:r>
       <w:hyperlink r:id="rId24" w:history="1">
         <w:r>
@@ -11374,7 +8541,7 @@
 </file>
 
 <file path=word/endnotes.xml><?xml version="1.0" encoding="utf-8"?>
-<w:endnotes xmlns:wpc="http://schemas.microsoft.com/office/word/2010/wordprocessingCanvas" xmlns:cx="http://schemas.microsoft.com/office/drawing/2014/chartex" xmlns:cx1="http://schemas.microsoft.com/office/drawing/2015/9/8/chartex" xmlns:cx2="http://schemas.microsoft.com/office/drawing/2015/10/21/chartex" xmlns:cx3="http://schemas.microsoft.com/office/drawing/2016/5/9/chartex" xmlns:cx4="http://schemas.microsoft.com/office/drawing/2016/5/10/chartex" xmlns:cx5="http://schemas.microsoft.com/office/drawing/2016/5/11/chartex" xmlns:cx6="http://schemas.microsoft.com/office/drawing/2016/5/12/chartex" xmlns:cx7="http://schemas.microsoft.com/office/drawing/2016/5/13/chartex" xmlns:cx8="http://schemas.microsoft.com/office/drawing/2016/5/14/chartex" xmlns:mc="http://schemas.openxmlformats.org/markup-compatibility/2006" xmlns:aink="http://schemas.microsoft.com/office/drawing/2016/ink" xmlns:am3d="http://schemas.microsoft.com/office/drawing/2017/model3d" xmlns:o="urn:schemas-microsoft-com:office:office" xmlns:oel="http://schemas.microsoft.com/office/2019/extlst" xmlns:r="http://schemas.openxmlformats.org/officeDocument/2006/relationships" xmlns:m="http://schemas.openxmlformats.org/officeDocument/2006/math" xmlns:v="urn:schemas-microsoft-com:vml" xmlns:wp14="http://schemas.microsoft.com/office/word/2010/wordprocessingDrawing" xmlns:wp="http://schemas.openxmlformats.org/drawingml/2006/wordprocessingDrawing" xmlns:w10="urn:schemas-microsoft-com:office:word" xmlns:w="http://schemas.openxmlformats.org/wordprocessingml/2006/main" xmlns:w14="http://schemas.microsoft.com/office/word/2010/wordml" xmlns:w15="http://schemas.microsoft.com/office/word/2012/wordml" xmlns:w16cex="http://schemas.microsoft.com/office/word/2018/wordml/cex" xmlns:w16cid="http://schemas.microsoft.com/office/word/2016/wordml/cid" xmlns:w16="http://schemas.microsoft.com/office/word/2018/wordml" xmlns:w16sdtdh="http://schemas.microsoft.com/office/word/2020/wordml/sdtdatahash" xmlns:w16se="http://schemas.microsoft.com/office/word/2015/wordml/symex" xmlns:wpg="http://schemas.microsoft.com/office/word/2010/wordprocessingGroup" xmlns:wpi="http://schemas.microsoft.com/office/word/2010/wordprocessingInk" xmlns:wne="http://schemas.microsoft.com/office/word/2006/wordml" xmlns:wps="http://schemas.microsoft.com/office/word/2010/wordprocessingShape" mc:Ignorable="w14 w15 w16se w16cid w16 w16cex w16sdtdh wp14">
+<w:endnotes xmlns:wpc="http://schemas.microsoft.com/office/word/2010/wordprocessingCanvas" xmlns:cx="http://schemas.microsoft.com/office/drawing/2014/chartex" xmlns:cx1="http://schemas.microsoft.com/office/drawing/2015/9/8/chartex" xmlns:cx2="http://schemas.microsoft.com/office/drawing/2015/10/21/chartex" xmlns:cx3="http://schemas.microsoft.com/office/drawing/2016/5/9/chartex" xmlns:cx4="http://schemas.microsoft.com/office/drawing/2016/5/10/chartex" xmlns:cx5="http://schemas.microsoft.com/office/drawing/2016/5/11/chartex" xmlns:cx6="http://schemas.microsoft.com/office/drawing/2016/5/12/chartex" xmlns:cx7="http://schemas.microsoft.com/office/drawing/2016/5/13/chartex" xmlns:cx8="http://schemas.microsoft.com/office/drawing/2016/5/14/chartex" xmlns:mc="http://schemas.openxmlformats.org/markup-compatibility/2006" xmlns:aink="http://schemas.microsoft.com/office/drawing/2016/ink" xmlns:am3d="http://schemas.microsoft.com/office/drawing/2017/model3d" xmlns:o="urn:schemas-microsoft-com:office:office" xmlns:oel="http://schemas.microsoft.com/office/2019/extlst" xmlns:r="http://schemas.openxmlformats.org/officeDocument/2006/relationships" xmlns:m="http://schemas.openxmlformats.org/officeDocument/2006/math" xmlns:v="urn:schemas-microsoft-com:vml" xmlns:wp14="http://schemas.microsoft.com/office/word/2010/wordprocessingDrawing" xmlns:wp="http://schemas.openxmlformats.org/drawingml/2006/wordprocessingDrawing" xmlns:w10="urn:schemas-microsoft-com:office:word" xmlns:w="http://schemas.openxmlformats.org/wordprocessingml/2006/main" xmlns:w14="http://schemas.microsoft.com/office/word/2010/wordml" xmlns:w15="http://schemas.microsoft.com/office/word/2012/wordml" xmlns:w16cex="http://schemas.microsoft.com/office/word/2018/wordml/cex" xmlns:w16cid="http://schemas.microsoft.com/office/word/2016/wordml/cid" xmlns:w16="http://schemas.microsoft.com/office/word/2018/wordml" xmlns:w16du="http://schemas.microsoft.com/office/word/2023/wordml/word16du" xmlns:w16sdtdh="http://schemas.microsoft.com/office/word/2020/wordml/sdtdatahash" xmlns:w16se="http://schemas.microsoft.com/office/word/2015/wordml/symex" xmlns:wpg="http://schemas.microsoft.com/office/word/2010/wordprocessingGroup" xmlns:wpi="http://schemas.microsoft.com/office/word/2010/wordprocessingInk" xmlns:wne="http://schemas.microsoft.com/office/word/2006/wordml" xmlns:wps="http://schemas.microsoft.com/office/word/2010/wordprocessingShape" mc:Ignorable="w14 w15 w16se w16cid w16 w16cex w16sdtdh w16du wp14">
   <w:endnote w:type="separator" w:id="-1">
     <w:p>
       <w:pPr>
@@ -11399,7 +8566,7 @@
 </file>
 
 <file path=word/footer1.xml><?xml version="1.0" encoding="utf-8"?>
-<w:ftr xmlns:wpc="http://schemas.microsoft.com/office/word/2010/wordprocessingCanvas" xmlns:cx="http://schemas.microsoft.com/office/drawing/2014/chartex" xmlns:cx1="http://schemas.microsoft.com/office/drawing/2015/9/8/chartex" xmlns:cx2="http://schemas.microsoft.com/office/drawing/2015/10/21/chartex" xmlns:cx3="http://schemas.microsoft.com/office/drawing/2016/5/9/chartex" xmlns:cx4="http://schemas.microsoft.com/office/drawing/2016/5/10/chartex" xmlns:cx5="http://schemas.microsoft.com/office/drawing/2016/5/11/chartex" xmlns:cx6="http://schemas.microsoft.com/office/drawing/2016/5/12/chartex" xmlns:cx7="http://schemas.microsoft.com/office/drawing/2016/5/13/chartex" xmlns:cx8="http://schemas.microsoft.com/office/drawing/2016/5/14/chartex" xmlns:mc="http://schemas.openxmlformats.org/markup-compatibility/2006" xmlns:aink="http://schemas.microsoft.com/office/drawing/2016/ink" xmlns:am3d="http://schemas.microsoft.com/office/drawing/2017/model3d" xmlns:o="urn:schemas-microsoft-com:office:office" xmlns:oel="http://schemas.microsoft.com/office/2019/extlst" xmlns:r="http://schemas.openxmlformats.org/officeDocument/2006/relationships" xmlns:m="http://schemas.openxmlformats.org/officeDocument/2006/math" xmlns:v="urn:schemas-microsoft-com:vml" xmlns:wp14="http://schemas.microsoft.com/office/word/2010/wordprocessingDrawing" xmlns:wp="http://schemas.openxmlformats.org/drawingml/2006/wordprocessingDrawing" xmlns:w10="urn:schemas-microsoft-com:office:word" xmlns:w="http://schemas.openxmlformats.org/wordprocessingml/2006/main" xmlns:w14="http://schemas.microsoft.com/office/word/2010/wordml" xmlns:w15="http://schemas.microsoft.com/office/word/2012/wordml" xmlns:w16cex="http://schemas.microsoft.com/office/word/2018/wordml/cex" xmlns:w16cid="http://schemas.microsoft.com/office/word/2016/wordml/cid" xmlns:w16="http://schemas.microsoft.com/office/word/2018/wordml" xmlns:w16sdtdh="http://schemas.microsoft.com/office/word/2020/wordml/sdtdatahash" xmlns:w16se="http://schemas.microsoft.com/office/word/2015/wordml/symex" xmlns:wpg="http://schemas.microsoft.com/office/word/2010/wordprocessingGroup" xmlns:wpi="http://schemas.microsoft.com/office/word/2010/wordprocessingInk" xmlns:wne="http://schemas.microsoft.com/office/word/2006/wordml" xmlns:wps="http://schemas.microsoft.com/office/word/2010/wordprocessingShape" mc:Ignorable="w14 w15 w16se w16cid w16 w16cex w16sdtdh wp14">
+<w:ftr xmlns:wpc="http://schemas.microsoft.com/office/word/2010/wordprocessingCanvas" xmlns:cx="http://schemas.microsoft.com/office/drawing/2014/chartex" xmlns:cx1="http://schemas.microsoft.com/office/drawing/2015/9/8/chartex" xmlns:cx2="http://schemas.microsoft.com/office/drawing/2015/10/21/chartex" xmlns:cx3="http://schemas.microsoft.com/office/drawing/2016/5/9/chartex" xmlns:cx4="http://schemas.microsoft.com/office/drawing/2016/5/10/chartex" xmlns:cx5="http://schemas.microsoft.com/office/drawing/2016/5/11/chartex" xmlns:cx6="http://schemas.microsoft.com/office/drawing/2016/5/12/chartex" xmlns:cx7="http://schemas.microsoft.com/office/drawing/2016/5/13/chartex" xmlns:cx8="http://schemas.microsoft.com/office/drawing/2016/5/14/chartex" xmlns:mc="http://schemas.openxmlformats.org/markup-compatibility/2006" xmlns:aink="http://schemas.microsoft.com/office/drawing/2016/ink" xmlns:am3d="http://schemas.microsoft.com/office/drawing/2017/model3d" xmlns:o="urn:schemas-microsoft-com:office:office" xmlns:oel="http://schemas.microsoft.com/office/2019/extlst" xmlns:r="http://schemas.openxmlformats.org/officeDocument/2006/relationships" xmlns:m="http://schemas.openxmlformats.org/officeDocument/2006/math" xmlns:v="urn:schemas-microsoft-com:vml" xmlns:wp14="http://schemas.microsoft.com/office/word/2010/wordprocessingDrawing" xmlns:wp="http://schemas.openxmlformats.org/drawingml/2006/wordprocessingDrawing" xmlns:w10="urn:schemas-microsoft-com:office:word" xmlns:w="http://schemas.openxmlformats.org/wordprocessingml/2006/main" xmlns:w14="http://schemas.microsoft.com/office/word/2010/wordml" xmlns:w15="http://schemas.microsoft.com/office/word/2012/wordml" xmlns:w16cex="http://schemas.microsoft.com/office/word/2018/wordml/cex" xmlns:w16cid="http://schemas.microsoft.com/office/word/2016/wordml/cid" xmlns:w16="http://schemas.microsoft.com/office/word/2018/wordml" xmlns:w16du="http://schemas.microsoft.com/office/word/2023/wordml/word16du" xmlns:w16sdtdh="http://schemas.microsoft.com/office/word/2020/wordml/sdtdatahash" xmlns:w16se="http://schemas.microsoft.com/office/word/2015/wordml/symex" xmlns:wpg="http://schemas.microsoft.com/office/word/2010/wordprocessingGroup" xmlns:wpi="http://schemas.microsoft.com/office/word/2010/wordprocessingInk" xmlns:wne="http://schemas.microsoft.com/office/word/2006/wordml" xmlns:wps="http://schemas.microsoft.com/office/word/2010/wordprocessingShape" mc:Ignorable="w14 w15 w16se w16cid w16 w16cex w16sdtdh w16du wp14">
   <w:p>
     <w:pPr>
       <w:pStyle w:val="Sidfot"/>
@@ -11415,7 +8582,7 @@
 </file>
 
 <file path=word/footer2.xml><?xml version="1.0" encoding="utf-8"?>
-<w:ftr xmlns:wpc="http://schemas.microsoft.com/office/word/2010/wordprocessingCanvas" xmlns:cx="http://schemas.microsoft.com/office/drawing/2014/chartex" xmlns:cx1="http://schemas.microsoft.com/office/drawing/2015/9/8/chartex" xmlns:cx2="http://schemas.microsoft.com/office/drawing/2015/10/21/chartex" xmlns:cx3="http://schemas.microsoft.com/office/drawing/2016/5/9/chartex" xmlns:cx4="http://schemas.microsoft.com/office/drawing/2016/5/10/chartex" xmlns:cx5="http://schemas.microsoft.com/office/drawing/2016/5/11/chartex" xmlns:cx6="http://schemas.microsoft.com/office/drawing/2016/5/12/chartex" xmlns:cx7="http://schemas.microsoft.com/office/drawing/2016/5/13/chartex" xmlns:cx8="http://schemas.microsoft.com/office/drawing/2016/5/14/chartex" xmlns:mc="http://schemas.openxmlformats.org/markup-compatibility/2006" xmlns:aink="http://schemas.microsoft.com/office/drawing/2016/ink" xmlns:am3d="http://schemas.microsoft.com/office/drawing/2017/model3d" xmlns:o="urn:schemas-microsoft-com:office:office" xmlns:oel="http://schemas.microsoft.com/office/2019/extlst" xmlns:r="http://schemas.openxmlformats.org/officeDocument/2006/relationships" xmlns:m="http://schemas.openxmlformats.org/officeDocument/2006/math" xmlns:v="urn:schemas-microsoft-com:vml" xmlns:wp14="http://schemas.microsoft.com/office/word/2010/wordprocessingDrawing" xmlns:wp="http://schemas.openxmlformats.org/drawingml/2006/wordprocessingDrawing" xmlns:w10="urn:schemas-microsoft-com:office:word" xmlns:w="http://schemas.openxmlformats.org/wordprocessingml/2006/main" xmlns:w14="http://schemas.microsoft.com/office/word/2010/wordml" xmlns:w15="http://schemas.microsoft.com/office/word/2012/wordml" xmlns:w16cex="http://schemas.microsoft.com/office/word/2018/wordml/cex" xmlns:w16cid="http://schemas.microsoft.com/office/word/2016/wordml/cid" xmlns:w16="http://schemas.microsoft.com/office/word/2018/wordml" xmlns:w16sdtdh="http://schemas.microsoft.com/office/word/2020/wordml/sdtdatahash" xmlns:w16se="http://schemas.microsoft.com/office/word/2015/wordml/symex" xmlns:wpg="http://schemas.microsoft.com/office/word/2010/wordprocessingGroup" xmlns:wpi="http://schemas.microsoft.com/office/word/2010/wordprocessingInk" xmlns:wne="http://schemas.microsoft.com/office/word/2006/wordml" xmlns:wps="http://schemas.microsoft.com/office/word/2010/wordprocessingShape" mc:Ignorable="w14 w15 w16se w16cid w16 w16cex w16sdtdh wp14">
+<w:ftr xmlns:wpc="http://schemas.microsoft.com/office/word/2010/wordprocessingCanvas" xmlns:cx="http://schemas.microsoft.com/office/drawing/2014/chartex" xmlns:cx1="http://schemas.microsoft.com/office/drawing/2015/9/8/chartex" xmlns:cx2="http://schemas.microsoft.com/office/drawing/2015/10/21/chartex" xmlns:cx3="http://schemas.microsoft.com/office/drawing/2016/5/9/chartex" xmlns:cx4="http://schemas.microsoft.com/office/drawing/2016/5/10/chartex" xmlns:cx5="http://schemas.microsoft.com/office/drawing/2016/5/11/chartex" xmlns:cx6="http://schemas.microsoft.com/office/drawing/2016/5/12/chartex" xmlns:cx7="http://schemas.microsoft.com/office/drawing/2016/5/13/chartex" xmlns:cx8="http://schemas.microsoft.com/office/drawing/2016/5/14/chartex" xmlns:mc="http://schemas.openxmlformats.org/markup-compatibility/2006" xmlns:aink="http://schemas.microsoft.com/office/drawing/2016/ink" xmlns:am3d="http://schemas.microsoft.com/office/drawing/2017/model3d" xmlns:o="urn:schemas-microsoft-com:office:office" xmlns:oel="http://schemas.microsoft.com/office/2019/extlst" xmlns:r="http://schemas.openxmlformats.org/officeDocument/2006/relationships" xmlns:m="http://schemas.openxmlformats.org/officeDocument/2006/math" xmlns:v="urn:schemas-microsoft-com:vml" xmlns:wp14="http://schemas.microsoft.com/office/word/2010/wordprocessingDrawing" xmlns:wp="http://schemas.openxmlformats.org/drawingml/2006/wordprocessingDrawing" xmlns:w10="urn:schemas-microsoft-com:office:word" xmlns:w="http://schemas.openxmlformats.org/wordprocessingml/2006/main" xmlns:w14="http://schemas.microsoft.com/office/word/2010/wordml" xmlns:w15="http://schemas.microsoft.com/office/word/2012/wordml" xmlns:w16cex="http://schemas.microsoft.com/office/word/2018/wordml/cex" xmlns:w16cid="http://schemas.microsoft.com/office/word/2016/wordml/cid" xmlns:w16="http://schemas.microsoft.com/office/word/2018/wordml" xmlns:w16du="http://schemas.microsoft.com/office/word/2023/wordml/word16du" xmlns:w16sdtdh="http://schemas.microsoft.com/office/word/2020/wordml/sdtdatahash" xmlns:w16se="http://schemas.microsoft.com/office/word/2015/wordml/symex" xmlns:wpg="http://schemas.microsoft.com/office/word/2010/wordprocessingGroup" xmlns:wpi="http://schemas.microsoft.com/office/word/2010/wordprocessingInk" xmlns:wne="http://schemas.microsoft.com/office/word/2006/wordml" xmlns:wps="http://schemas.microsoft.com/office/word/2010/wordprocessingShape" mc:Ignorable="w14 w15 w16se w16cid w16 w16cex w16sdtdh w16du wp14">
   <w:p>
     <w:pPr>
       <w:pStyle w:val="Sidfot"/>
@@ -11431,7 +8598,7 @@
 </file>
 
 <file path=word/footer3.xml><?xml version="1.0" encoding="utf-8"?>
-<w:ftr xmlns:wpc="http://schemas.microsoft.com/office/word/2010/wordprocessingCanvas" xmlns:cx="http://schemas.microsoft.com/office/drawing/2014/chartex" xmlns:cx1="http://schemas.microsoft.com/office/drawing/2015/9/8/chartex" xmlns:cx2="http://schemas.microsoft.com/office/drawing/2015/10/21/chartex" xmlns:cx3="http://schemas.microsoft.com/office/drawing/2016/5/9/chartex" xmlns:cx4="http://schemas.microsoft.com/office/drawing/2016/5/10/chartex" xmlns:cx5="http://schemas.microsoft.com/office/drawing/2016/5/11/chartex" xmlns:cx6="http://schemas.microsoft.com/office/drawing/2016/5/12/chartex" xmlns:cx7="http://schemas.microsoft.com/office/drawing/2016/5/13/chartex" xmlns:cx8="http://schemas.microsoft.com/office/drawing/2016/5/14/chartex" xmlns:mc="http://schemas.openxmlformats.org/markup-compatibility/2006" xmlns:aink="http://schemas.microsoft.com/office/drawing/2016/ink" xmlns:am3d="http://schemas.microsoft.com/office/drawing/2017/model3d" xmlns:o="urn:schemas-microsoft-com:office:office" xmlns:oel="http://schemas.microsoft.com/office/2019/extlst" xmlns:r="http://schemas.openxmlformats.org/officeDocument/2006/relationships" xmlns:m="http://schemas.openxmlformats.org/officeDocument/2006/math" xmlns:v="urn:schemas-microsoft-com:vml" xmlns:wp14="http://schemas.microsoft.com/office/word/2010/wordprocessingDrawing" xmlns:wp="http://schemas.openxmlformats.org/drawingml/2006/wordprocessingDrawing" xmlns:w10="urn:schemas-microsoft-com:office:word" xmlns:w="http://schemas.openxmlformats.org/wordprocessingml/2006/main" xmlns:w14="http://schemas.microsoft.com/office/word/2010/wordml" xmlns:w15="http://schemas.microsoft.com/office/word/2012/wordml" xmlns:w16cex="http://schemas.microsoft.com/office/word/2018/wordml/cex" xmlns:w16cid="http://schemas.microsoft.com/office/word/2016/wordml/cid" xmlns:w16="http://schemas.microsoft.com/office/word/2018/wordml" xmlns:w16sdtdh="http://schemas.microsoft.com/office/word/2020/wordml/sdtdatahash" xmlns:w16se="http://schemas.microsoft.com/office/word/2015/wordml/symex" xmlns:wpg="http://schemas.microsoft.com/office/word/2010/wordprocessingGroup" xmlns:wpi="http://schemas.microsoft.com/office/word/2010/wordprocessingInk" xmlns:wne="http://schemas.microsoft.com/office/word/2006/wordml" xmlns:wps="http://schemas.microsoft.com/office/word/2010/wordprocessingShape" mc:Ignorable="w14 w15 w16se w16cid w16 w16cex w16sdtdh wp14">
+<w:ftr xmlns:wpc="http://schemas.microsoft.com/office/word/2010/wordprocessingCanvas" xmlns:cx="http://schemas.microsoft.com/office/drawing/2014/chartex" xmlns:cx1="http://schemas.microsoft.com/office/drawing/2015/9/8/chartex" xmlns:cx2="http://schemas.microsoft.com/office/drawing/2015/10/21/chartex" xmlns:cx3="http://schemas.microsoft.com/office/drawing/2016/5/9/chartex" xmlns:cx4="http://schemas.microsoft.com/office/drawing/2016/5/10/chartex" xmlns:cx5="http://schemas.microsoft.com/office/drawing/2016/5/11/chartex" xmlns:cx6="http://schemas.microsoft.com/office/drawing/2016/5/12/chartex" xmlns:cx7="http://schemas.microsoft.com/office/drawing/2016/5/13/chartex" xmlns:cx8="http://schemas.microsoft.com/office/drawing/2016/5/14/chartex" xmlns:mc="http://schemas.openxmlformats.org/markup-compatibility/2006" xmlns:aink="http://schemas.microsoft.com/office/drawing/2016/ink" xmlns:am3d="http://schemas.microsoft.com/office/drawing/2017/model3d" xmlns:o="urn:schemas-microsoft-com:office:office" xmlns:oel="http://schemas.microsoft.com/office/2019/extlst" xmlns:r="http://schemas.openxmlformats.org/officeDocument/2006/relationships" xmlns:m="http://schemas.openxmlformats.org/officeDocument/2006/math" xmlns:v="urn:schemas-microsoft-com:vml" xmlns:wp14="http://schemas.microsoft.com/office/word/2010/wordprocessingDrawing" xmlns:wp="http://schemas.openxmlformats.org/drawingml/2006/wordprocessingDrawing" xmlns:w10="urn:schemas-microsoft-com:office:word" xmlns:w="http://schemas.openxmlformats.org/wordprocessingml/2006/main" xmlns:w14="http://schemas.microsoft.com/office/word/2010/wordml" xmlns:w15="http://schemas.microsoft.com/office/word/2012/wordml" xmlns:w16cex="http://schemas.microsoft.com/office/word/2018/wordml/cex" xmlns:w16cid="http://schemas.microsoft.com/office/word/2016/wordml/cid" xmlns:w16="http://schemas.microsoft.com/office/word/2018/wordml" xmlns:w16du="http://schemas.microsoft.com/office/word/2023/wordml/word16du" xmlns:w16sdtdh="http://schemas.microsoft.com/office/word/2020/wordml/sdtdatahash" xmlns:w16se="http://schemas.microsoft.com/office/word/2015/wordml/symex" xmlns:wpg="http://schemas.microsoft.com/office/word/2010/wordprocessingGroup" xmlns:wpi="http://schemas.microsoft.com/office/word/2010/wordprocessingInk" xmlns:wne="http://schemas.microsoft.com/office/word/2006/wordml" xmlns:wps="http://schemas.microsoft.com/office/word/2010/wordprocessingShape" mc:Ignorable="w14 w15 w16se w16cid w16 w16cex w16sdtdh w16du wp14">
   <w:sdt>
     <w:sdtPr>
       <w:id w:val="1859305405"/>
@@ -11473,7 +8640,7 @@
 </file>
 
 <file path=word/footer4.xml><?xml version="1.0" encoding="utf-8"?>
-<w:ftr xmlns:wpc="http://schemas.microsoft.com/office/word/2010/wordprocessingCanvas" xmlns:cx="http://schemas.microsoft.com/office/drawing/2014/chartex" xmlns:cx1="http://schemas.microsoft.com/office/drawing/2015/9/8/chartex" xmlns:cx2="http://schemas.microsoft.com/office/drawing/2015/10/21/chartex" xmlns:cx3="http://schemas.microsoft.com/office/drawing/2016/5/9/chartex" xmlns:cx4="http://schemas.microsoft.com/office/drawing/2016/5/10/chartex" xmlns:cx5="http://schemas.microsoft.com/office/drawing/2016/5/11/chartex" xmlns:cx6="http://schemas.microsoft.com/office/drawing/2016/5/12/chartex" xmlns:cx7="http://schemas.microsoft.com/office/drawing/2016/5/13/chartex" xmlns:cx8="http://schemas.microsoft.com/office/drawing/2016/5/14/chartex" xmlns:mc="http://schemas.openxmlformats.org/markup-compatibility/2006" xmlns:aink="http://schemas.microsoft.com/office/drawing/2016/ink" xmlns:am3d="http://schemas.microsoft.com/office/drawing/2017/model3d" xmlns:o="urn:schemas-microsoft-com:office:office" xmlns:oel="http://schemas.microsoft.com/office/2019/extlst" xmlns:r="http://schemas.openxmlformats.org/officeDocument/2006/relationships" xmlns:m="http://schemas.openxmlformats.org/officeDocument/2006/math" xmlns:v="urn:schemas-microsoft-com:vml" xmlns:wp14="http://schemas.microsoft.com/office/word/2010/wordprocessingDrawing" xmlns:wp="http://schemas.openxmlformats.org/drawingml/2006/wordprocessingDrawing" xmlns:w10="urn:schemas-microsoft-com:office:word" xmlns:w="http://schemas.openxmlformats.org/wordprocessingml/2006/main" xmlns:w14="http://schemas.microsoft.com/office/word/2010/wordml" xmlns:w15="http://schemas.microsoft.com/office/word/2012/wordml" xmlns:w16cex="http://schemas.microsoft.com/office/word/2018/wordml/cex" xmlns:w16cid="http://schemas.microsoft.com/office/word/2016/wordml/cid" xmlns:w16="http://schemas.microsoft.com/office/word/2018/wordml" xmlns:w16sdtdh="http://schemas.microsoft.com/office/word/2020/wordml/sdtdatahash" xmlns:w16se="http://schemas.microsoft.com/office/word/2015/wordml/symex" xmlns:wpg="http://schemas.microsoft.com/office/word/2010/wordprocessingGroup" xmlns:wpi="http://schemas.microsoft.com/office/word/2010/wordprocessingInk" xmlns:wne="http://schemas.microsoft.com/office/word/2006/wordml" xmlns:wps="http://schemas.microsoft.com/office/word/2010/wordprocessingShape" mc:Ignorable="w14 w15 w16se w16cid w16 w16cex w16sdtdh wp14">
+<w:ftr xmlns:wpc="http://schemas.microsoft.com/office/word/2010/wordprocessingCanvas" xmlns:cx="http://schemas.microsoft.com/office/drawing/2014/chartex" xmlns:cx1="http://schemas.microsoft.com/office/drawing/2015/9/8/chartex" xmlns:cx2="http://schemas.microsoft.com/office/drawing/2015/10/21/chartex" xmlns:cx3="http://schemas.microsoft.com/office/drawing/2016/5/9/chartex" xmlns:cx4="http://schemas.microsoft.com/office/drawing/2016/5/10/chartex" xmlns:cx5="http://schemas.microsoft.com/office/drawing/2016/5/11/chartex" xmlns:cx6="http://schemas.microsoft.com/office/drawing/2016/5/12/chartex" xmlns:cx7="http://schemas.microsoft.com/office/drawing/2016/5/13/chartex" xmlns:cx8="http://schemas.microsoft.com/office/drawing/2016/5/14/chartex" xmlns:mc="http://schemas.openxmlformats.org/markup-compatibility/2006" xmlns:aink="http://schemas.microsoft.com/office/drawing/2016/ink" xmlns:am3d="http://schemas.microsoft.com/office/drawing/2017/model3d" xmlns:o="urn:schemas-microsoft-com:office:office" xmlns:oel="http://schemas.microsoft.com/office/2019/extlst" xmlns:r="http://schemas.openxmlformats.org/officeDocument/2006/relationships" xmlns:m="http://schemas.openxmlformats.org/officeDocument/2006/math" xmlns:v="urn:schemas-microsoft-com:vml" xmlns:wp14="http://schemas.microsoft.com/office/word/2010/wordprocessingDrawing" xmlns:wp="http://schemas.openxmlformats.org/drawingml/2006/wordprocessingDrawing" xmlns:w10="urn:schemas-microsoft-com:office:word" xmlns:w="http://schemas.openxmlformats.org/wordprocessingml/2006/main" xmlns:w14="http://schemas.microsoft.com/office/word/2010/wordml" xmlns:w15="http://schemas.microsoft.com/office/word/2012/wordml" xmlns:w16cex="http://schemas.microsoft.com/office/word/2018/wordml/cex" xmlns:w16cid="http://schemas.microsoft.com/office/word/2016/wordml/cid" xmlns:w16="http://schemas.microsoft.com/office/word/2018/wordml" xmlns:w16du="http://schemas.microsoft.com/office/word/2023/wordml/word16du" xmlns:w16sdtdh="http://schemas.microsoft.com/office/word/2020/wordml/sdtdatahash" xmlns:w16se="http://schemas.microsoft.com/office/word/2015/wordml/symex" xmlns:wpg="http://schemas.microsoft.com/office/word/2010/wordprocessingGroup" xmlns:wpi="http://schemas.microsoft.com/office/word/2010/wordprocessingInk" xmlns:wne="http://schemas.microsoft.com/office/word/2006/wordml" xmlns:wps="http://schemas.microsoft.com/office/word/2010/wordprocessingShape" mc:Ignorable="w14 w15 w16se w16cid w16 w16cex w16sdtdh w16du wp14">
   <w:sdt>
     <w:sdtPr>
       <w:id w:val="-954782910"/>
@@ -11515,7 +8682,7 @@
 </file>
 
 <file path=word/footnotes.xml><?xml version="1.0" encoding="utf-8"?>
-<w:footnotes xmlns:wpc="http://schemas.microsoft.com/office/word/2010/wordprocessingCanvas" xmlns:cx="http://schemas.microsoft.com/office/drawing/2014/chartex" xmlns:cx1="http://schemas.microsoft.com/office/drawing/2015/9/8/chartex" xmlns:cx2="http://schemas.microsoft.com/office/drawing/2015/10/21/chartex" xmlns:cx3="http://schemas.microsoft.com/office/drawing/2016/5/9/chartex" xmlns:cx4="http://schemas.microsoft.com/office/drawing/2016/5/10/chartex" xmlns:cx5="http://schemas.microsoft.com/office/drawing/2016/5/11/chartex" xmlns:cx6="http://schemas.microsoft.com/office/drawing/2016/5/12/chartex" xmlns:cx7="http://schemas.microsoft.com/office/drawing/2016/5/13/chartex" xmlns:cx8="http://schemas.microsoft.com/office/drawing/2016/5/14/chartex" xmlns:mc="http://schemas.openxmlformats.org/markup-compatibility/2006" xmlns:aink="http://schemas.microsoft.com/office/drawing/2016/ink" xmlns:am3d="http://schemas.microsoft.com/office/drawing/2017/model3d" xmlns:o="urn:schemas-microsoft-com:office:office" xmlns:oel="http://schemas.microsoft.com/office/2019/extlst" xmlns:r="http://schemas.openxmlformats.org/officeDocument/2006/relationships" xmlns:m="http://schemas.openxmlformats.org/officeDocument/2006/math" xmlns:v="urn:schemas-microsoft-com:vml" xmlns:wp14="http://schemas.microsoft.com/office/word/2010/wordprocessingDrawing" xmlns:wp="http://schemas.openxmlformats.org/drawingml/2006/wordprocessingDrawing" xmlns:w10="urn:schemas-microsoft-com:office:word" xmlns:w="http://schemas.openxmlformats.org/wordprocessingml/2006/main" xmlns:w14="http://schemas.microsoft.com/office/word/2010/wordml" xmlns:w15="http://schemas.microsoft.com/office/word/2012/wordml" xmlns:w16cex="http://schemas.microsoft.com/office/word/2018/wordml/cex" xmlns:w16cid="http://schemas.microsoft.com/office/word/2016/wordml/cid" xmlns:w16="http://schemas.microsoft.com/office/word/2018/wordml" xmlns:w16sdtdh="http://schemas.microsoft.com/office/word/2020/wordml/sdtdatahash" xmlns:w16se="http://schemas.microsoft.com/office/word/2015/wordml/symex" xmlns:wpg="http://schemas.microsoft.com/office/word/2010/wordprocessingGroup" xmlns:wpi="http://schemas.microsoft.com/office/word/2010/wordprocessingInk" xmlns:wne="http://schemas.microsoft.com/office/word/2006/wordml" xmlns:wps="http://schemas.microsoft.com/office/word/2010/wordprocessingShape" mc:Ignorable="w14 w15 w16se w16cid w16 w16cex w16sdtdh wp14">
+<w:footnotes xmlns:wpc="http://schemas.microsoft.com/office/word/2010/wordprocessingCanvas" xmlns:cx="http://schemas.microsoft.com/office/drawing/2014/chartex" xmlns:cx1="http://schemas.microsoft.com/office/drawing/2015/9/8/chartex" xmlns:cx2="http://schemas.microsoft.com/office/drawing/2015/10/21/chartex" xmlns:cx3="http://schemas.microsoft.com/office/drawing/2016/5/9/chartex" xmlns:cx4="http://schemas.microsoft.com/office/drawing/2016/5/10/chartex" xmlns:cx5="http://schemas.microsoft.com/office/drawing/2016/5/11/chartex" xmlns:cx6="http://schemas.microsoft.com/office/drawing/2016/5/12/chartex" xmlns:cx7="http://schemas.microsoft.com/office/drawing/2016/5/13/chartex" xmlns:cx8="http://schemas.microsoft.com/office/drawing/2016/5/14/chartex" xmlns:mc="http://schemas.openxmlformats.org/markup-compatibility/2006" xmlns:aink="http://schemas.microsoft.com/office/drawing/2016/ink" xmlns:am3d="http://schemas.microsoft.com/office/drawing/2017/model3d" xmlns:o="urn:schemas-microsoft-com:office:office" xmlns:oel="http://schemas.microsoft.com/office/2019/extlst" xmlns:r="http://schemas.openxmlformats.org/officeDocument/2006/relationships" xmlns:m="http://schemas.openxmlformats.org/officeDocument/2006/math" xmlns:v="urn:schemas-microsoft-com:vml" xmlns:wp14="http://schemas.microsoft.com/office/word/2010/wordprocessingDrawing" xmlns:wp="http://schemas.openxmlformats.org/drawingml/2006/wordprocessingDrawing" xmlns:w10="urn:schemas-microsoft-com:office:word" xmlns:w="http://schemas.openxmlformats.org/wordprocessingml/2006/main" xmlns:w14="http://schemas.microsoft.com/office/word/2010/wordml" xmlns:w15="http://schemas.microsoft.com/office/word/2012/wordml" xmlns:w16cex="http://schemas.microsoft.com/office/word/2018/wordml/cex" xmlns:w16cid="http://schemas.microsoft.com/office/word/2016/wordml/cid" xmlns:w16="http://schemas.microsoft.com/office/word/2018/wordml" xmlns:w16du="http://schemas.microsoft.com/office/word/2023/wordml/word16du" xmlns:w16sdtdh="http://schemas.microsoft.com/office/word/2020/wordml/sdtdatahash" xmlns:w16se="http://schemas.microsoft.com/office/word/2015/wordml/symex" xmlns:wpg="http://schemas.microsoft.com/office/word/2010/wordprocessingGroup" xmlns:wpi="http://schemas.microsoft.com/office/word/2010/wordprocessingInk" xmlns:wne="http://schemas.microsoft.com/office/word/2006/wordml" xmlns:wps="http://schemas.microsoft.com/office/word/2010/wordprocessingShape" mc:Ignorable="w14 w15 w16se w16cid w16 w16cex w16sdtdh w16du wp14">
   <w:footnote w:type="separator" w:id="-1">
     <w:p>
       <w:pPr>
@@ -11540,7 +8707,7 @@
 </file>
 
 <file path=word/numbering.xml><?xml version="1.0" encoding="utf-8"?>
-<w:numbering xmlns:wpc="http://schemas.microsoft.com/office/word/2010/wordprocessingCanvas" xmlns:cx="http://schemas.microsoft.com/office/drawing/2014/chartex" xmlns:cx1="http://schemas.microsoft.com/office/drawing/2015/9/8/chartex" xmlns:cx2="http://schemas.microsoft.com/office/drawing/2015/10/21/chartex" xmlns:cx3="http://schemas.microsoft.com/office/drawing/2016/5/9/chartex" xmlns:cx4="http://schemas.microsoft.com/office/drawing/2016/5/10/chartex" xmlns:cx5="http://schemas.microsoft.com/office/drawing/2016/5/11/chartex" xmlns:cx6="http://schemas.microsoft.com/office/drawing/2016/5/12/chartex" xmlns:cx7="http://schemas.microsoft.com/office/drawing/2016/5/13/chartex" xmlns:cx8="http://schemas.microsoft.com/office/drawing/2016/5/14/chartex" xmlns:mc="http://schemas.openxmlformats.org/markup-compatibility/2006" xmlns:aink="http://schemas.microsoft.com/office/drawing/2016/ink" xmlns:am3d="http://schemas.microsoft.com/office/drawing/2017/model3d" xmlns:o="urn:schemas-microsoft-com:office:office" xmlns:oel="http://schemas.microsoft.com/office/2019/extlst" xmlns:r="http://schemas.openxmlformats.org/officeDocument/2006/relationships" xmlns:m="http://schemas.openxmlformats.org/officeDocument/2006/math" xmlns:v="urn:schemas-microsoft-com:vml" xmlns:wp14="http://schemas.microsoft.com/office/word/2010/wordprocessingDrawing" xmlns:wp="http://schemas.openxmlformats.org/drawingml/2006/wordprocessingDrawing" xmlns:w10="urn:schemas-microsoft-com:office:word" xmlns:w="http://schemas.openxmlformats.org/wordprocessingml/2006/main" xmlns:w14="http://schemas.microsoft.com/office/word/2010/wordml" xmlns:w15="http://schemas.microsoft.com/office/word/2012/wordml" xmlns:w16cex="http://schemas.microsoft.com/office/word/2018/wordml/cex" xmlns:w16cid="http://schemas.microsoft.com/office/word/2016/wordml/cid" xmlns:w16="http://schemas.microsoft.com/office/word/2018/wordml" xmlns:w16sdtdh="http://schemas.microsoft.com/office/word/2020/wordml/sdtdatahash" xmlns:w16se="http://schemas.microsoft.com/office/word/2015/wordml/symex" xmlns:wpg="http://schemas.microsoft.com/office/word/2010/wordprocessingGroup" xmlns:wpi="http://schemas.microsoft.com/office/word/2010/wordprocessingInk" xmlns:wne="http://schemas.microsoft.com/office/word/2006/wordml" xmlns:wps="http://schemas.microsoft.com/office/word/2010/wordprocessingShape" mc:Ignorable="w14 w15 w16se w16cid w16 w16cex w16sdtdh wp14">
+<w:numbering xmlns:wpc="http://schemas.microsoft.com/office/word/2010/wordprocessingCanvas" xmlns:cx="http://schemas.microsoft.com/office/drawing/2014/chartex" xmlns:cx1="http://schemas.microsoft.com/office/drawing/2015/9/8/chartex" xmlns:cx2="http://schemas.microsoft.com/office/drawing/2015/10/21/chartex" xmlns:cx3="http://schemas.microsoft.com/office/drawing/2016/5/9/chartex" xmlns:cx4="http://schemas.microsoft.com/office/drawing/2016/5/10/chartex" xmlns:cx5="http://schemas.microsoft.com/office/drawing/2016/5/11/chartex" xmlns:cx6="http://schemas.microsoft.com/office/drawing/2016/5/12/chartex" xmlns:cx7="http://schemas.microsoft.com/office/drawing/2016/5/13/chartex" xmlns:cx8="http://schemas.microsoft.com/office/drawing/2016/5/14/chartex" xmlns:mc="http://schemas.openxmlformats.org/markup-compatibility/2006" xmlns:aink="http://schemas.microsoft.com/office/drawing/2016/ink" xmlns:am3d="http://schemas.microsoft.com/office/drawing/2017/model3d" xmlns:o="urn:schemas-microsoft-com:office:office" xmlns:oel="http://schemas.microsoft.com/office/2019/extlst" xmlns:r="http://schemas.openxmlformats.org/officeDocument/2006/relationships" xmlns:m="http://schemas.openxmlformats.org/officeDocument/2006/math" xmlns:v="urn:schemas-microsoft-com:vml" xmlns:wp14="http://schemas.microsoft.com/office/word/2010/wordprocessingDrawing" xmlns:wp="http://schemas.openxmlformats.org/drawingml/2006/wordprocessingDrawing" xmlns:w10="urn:schemas-microsoft-com:office:word" xmlns:w="http://schemas.openxmlformats.org/wordprocessingml/2006/main" xmlns:w14="http://schemas.microsoft.com/office/word/2010/wordml" xmlns:w15="http://schemas.microsoft.com/office/word/2012/wordml" xmlns:w16cex="http://schemas.microsoft.com/office/word/2018/wordml/cex" xmlns:w16cid="http://schemas.microsoft.com/office/word/2016/wordml/cid" xmlns:w16="http://schemas.microsoft.com/office/word/2018/wordml" xmlns:w16du="http://schemas.microsoft.com/office/word/2023/wordml/word16du" xmlns:w16sdtdh="http://schemas.microsoft.com/office/word/2020/wordml/sdtdatahash" xmlns:w16se="http://schemas.microsoft.com/office/word/2015/wordml/symex" xmlns:wpg="http://schemas.microsoft.com/office/word/2010/wordprocessingGroup" xmlns:wpi="http://schemas.microsoft.com/office/word/2010/wordprocessingInk" xmlns:wne="http://schemas.microsoft.com/office/word/2006/wordml" xmlns:wps="http://schemas.microsoft.com/office/word/2010/wordprocessingShape" mc:Ignorable="w14 w15 w16se w16cid w16 w16cex w16sdtdh w16du wp14">
   <w:abstractNum w:abstractNumId="0" w15:restartNumberingAfterBreak="0">
     <w:nsid w:val="B6572358"/>
     <w:multiLevelType w:val="hybridMultilevel"/>
@@ -13235,7 +10402,7 @@
 </file>
 
 <file path=word/styles.xml><?xml version="1.0" encoding="utf-8"?>
-<w:styles xmlns:mc="http://schemas.openxmlformats.org/markup-compatibility/2006" xmlns:r="http://schemas.openxmlformats.org/officeDocument/2006/relationships" xmlns:w="http://schemas.openxmlformats.org/wordprocessingml/2006/main" xmlns:w14="http://schemas.microsoft.com/office/word/2010/wordml" xmlns:w15="http://schemas.microsoft.com/office/word/2012/wordml" xmlns:w16cex="http://schemas.microsoft.com/office/word/2018/wordml/cex" xmlns:w16cid="http://schemas.microsoft.com/office/word/2016/wordml/cid" xmlns:w16="http://schemas.microsoft.com/office/word/2018/wordml" xmlns:w16sdtdh="http://schemas.microsoft.com/office/word/2020/wordml/sdtdatahash" xmlns:w16se="http://schemas.microsoft.com/office/word/2015/wordml/symex" mc:Ignorable="w14 w15 w16se w16cid w16 w16cex w16sdtdh">
+<w:styles xmlns:mc="http://schemas.openxmlformats.org/markup-compatibility/2006" xmlns:r="http://schemas.openxmlformats.org/officeDocument/2006/relationships" xmlns:w="http://schemas.openxmlformats.org/wordprocessingml/2006/main" xmlns:w14="http://schemas.microsoft.com/office/word/2010/wordml" xmlns:w15="http://schemas.microsoft.com/office/word/2012/wordml" xmlns:w16cex="http://schemas.microsoft.com/office/word/2018/wordml/cex" xmlns:w16cid="http://schemas.microsoft.com/office/word/2016/wordml/cid" xmlns:w16="http://schemas.microsoft.com/office/word/2018/wordml" xmlns:w16du="http://schemas.microsoft.com/office/word/2023/wordml/word16du" xmlns:w16sdtdh="http://schemas.microsoft.com/office/word/2020/wordml/sdtdatahash" xmlns:w16se="http://schemas.microsoft.com/office/word/2015/wordml/symex" mc:Ignorable="w14 w15 w16se w16cid w16 w16cex w16sdtdh w16du">
   <w:docDefaults>
     <w:rPrDefault>
       <w:rPr>

</xml_diff>